<commit_message>
- Assignment2 -- renamed BitPar/parse-pos-dep.bat to BitPar/bitpar.bat -- added the latest revision of the report, needs to be fixed up -- added a draft evalb batchfile, evalb.bat -- added input and output files for Evalb and post-process, need to fix batch files and a concise naming for input and output files
</commit_message>
<xml_diff>
--- a/NLP_Assignment2/NLP_Assignment2/res/report/NLP Rapport Assignment2.docx
+++ b/NLP_Assignment2/NLP_Assignment2/res/report/NLP Rapport Assignment2.docx
@@ -1,6 +1,6 @@
 
 <file path=word/document.xml><?xml version="1.0" encoding="utf-8"?>
-<w:document xmlns:wpc="http://schemas.microsoft.com/office/word/2010/wordprocessingCanvas" xmlns:mc="http://schemas.openxmlformats.org/markup-compatibility/2006" xmlns:o="urn:schemas-microsoft-com:office:office" xmlns:r="http://schemas.openxmlformats.org/officeDocument/2006/relationships" xmlns:m="http://schemas.openxmlformats.org/officeDocument/2006/math" xmlns:v="urn:schemas-microsoft-com:vml" xmlns:wp14="http://schemas.microsoft.com/office/word/2010/wordprocessingDrawing" xmlns:wp="http://schemas.openxmlformats.org/drawingml/2006/wordprocessingDrawing" xmlns:w10="urn:schemas-microsoft-com:office:word" xmlns:w="http://schemas.openxmlformats.org/wordprocessingml/2006/main" xmlns:w14="http://schemas.microsoft.com/office/word/2010/wordml" xmlns:wpg="http://schemas.microsoft.com/office/word/2010/wordprocessingGroup" xmlns:wpi="http://schemas.microsoft.com/office/word/2010/wordprocessingInk" xmlns:wne="http://schemas.microsoft.com/office/word/2006/wordml" xmlns:wps="http://schemas.microsoft.com/office/word/2010/wordprocessingShape" mc:Ignorable="w14 wp14">
+<w:document xmlns:wpc="http://schemas.microsoft.com/office/word/2010/wordprocessingCanvas" xmlns:mc="http://schemas.openxmlformats.org/markup-compatibility/2006" xmlns:o="urn:schemas-microsoft-com:office:office" xmlns:r="http://schemas.openxmlformats.org/officeDocument/2006/relationships" xmlns:m="http://schemas.openxmlformats.org/officeDocument/2006/math" xmlns:v="urn:schemas-microsoft-com:vml" xmlns:wp14="http://schemas.microsoft.com/office/word/2010/wordprocessingDrawing" xmlns:wp="http://schemas.openxmlformats.org/drawingml/2006/wordprocessingDrawing" xmlns:w10="urn:schemas-microsoft-com:office:word" xmlns:w="http://schemas.openxmlformats.org/wordprocessingml/2006/main" xmlns:w14="http://schemas.microsoft.com/office/word/2010/wordml" xmlns:w15="http://schemas.microsoft.com/office/word/2012/wordml" xmlns:wpg="http://schemas.microsoft.com/office/word/2010/wordprocessingGroup" xmlns:wpi="http://schemas.microsoft.com/office/word/2010/wordprocessingInk" xmlns:wne="http://schemas.microsoft.com/office/word/2006/wordml" xmlns:wps="http://schemas.microsoft.com/office/word/2010/wordprocessingShape" mc:Ignorable="w14 w15 wp14">
   <w:body>
     <w:p>
       <w:pPr>
@@ -85,6 +85,100 @@
                 <pic:pic xmlns:pic="http://schemas.openxmlformats.org/drawingml/2006/picture">
                   <pic:nvPicPr>
                     <pic:cNvPr id="0" name="Picture 1" descr="C:\Users\Asus\Downloads\nlp_assignment3\WP_20141226_15_59_54_Pro.jpg"/>
+                    <pic:cNvPicPr>
+                      <a:picLocks noChangeAspect="1" noChangeArrowheads="1"/>
+                    </pic:cNvPicPr>
+                  </pic:nvPicPr>
+                  <pic:blipFill>
+                    <a:blip r:embed="rId5" cstate="print">
+                      <a:extLst>
+                        <a:ext uri="{28A0092B-C50C-407E-A947-70E740481C1C}">
+                          <a14:useLocalDpi xmlns:a14="http://schemas.microsoft.com/office/drawing/2010/main" val="0"/>
+                        </a:ext>
+                      </a:extLst>
+                    </a:blip>
+                    <a:srcRect/>
+                    <a:stretch>
+                      <a:fillRect/>
+                    </a:stretch>
+                  </pic:blipFill>
+                  <pic:spPr bwMode="auto">
+                    <a:xfrm>
+                      <a:off x="0" y="0"/>
+                      <a:ext cx="5741035" cy="3233420"/>
+                    </a:xfrm>
+                    <a:prstGeom prst="rect">
+                      <a:avLst/>
+                    </a:prstGeom>
+                    <a:noFill/>
+                    <a:ln>
+                      <a:noFill/>
+                    </a:ln>
+                  </pic:spPr>
+                </pic:pic>
+              </a:graphicData>
+            </a:graphic>
+          </wp:inline>
+        </w:drawing>
+      </w:r>
+    </w:p>
+    <w:p>
+      <w:pPr>
+        <w:pStyle w:val="ListParagraph"/>
+        <w:numPr>
+          <w:ilvl w:val="0"/>
+          <w:numId w:val="4"/>
+        </w:numPr>
+        <w:rPr>
+          <w:rFonts w:asciiTheme="majorBidi" w:hAnsiTheme="majorBidi" w:cstheme="majorBidi"/>
+          <w:sz w:val="24"/>
+          <w:szCs w:val="24"/>
+          <w:lang w:val="en-US"/>
+        </w:rPr>
+      </w:pPr>
+      <w:r>
+        <w:rPr>
+          <w:rFonts w:asciiTheme="majorBidi" w:hAnsiTheme="majorBidi" w:cstheme="majorBidi"/>
+          <w:sz w:val="24"/>
+          <w:szCs w:val="24"/>
+          <w:lang w:val="en-US"/>
+        </w:rPr>
+        <w:t xml:space="preserve">It doesn’t do a great job on this tree. It only clones its nodes but doesn’t do the rest of the algorithm. There is no Suffix, and it doesn’t change the node into constituent node or adds the node_clone to the originally node. </w:t>
+      </w:r>
+      <w:r>
+        <w:rPr>
+          <w:rFonts w:asciiTheme="majorBidi" w:hAnsiTheme="majorBidi" w:cstheme="majorBidi"/>
+          <w:sz w:val="24"/>
+          <w:szCs w:val="24"/>
+          <w:lang w:val="en-US"/>
+        </w:rPr>
+        <w:t xml:space="preserve"> Maybe Slopa(s) is the suffix here.</w:t>
+      </w:r>
+    </w:p>
+    <w:p>
+      <w:pPr>
+        <w:rPr>
+          <w:lang w:val="en-US"/>
+        </w:rPr>
+      </w:pPr>
+      <w:r>
+        <w:rPr>
+          <w:lang w:eastAsia="sv-SE"/>
+        </w:rPr>
+        <w:lastRenderedPageBreak/>
+        <w:drawing>
+          <wp:inline distT="0" distB="0" distL="0" distR="0">
+            <wp:extent cx="5741035" cy="3233420"/>
+            <wp:effectExtent l="0" t="0" r="0" b="5080"/>
+            <wp:docPr id="2" name="Picture 2" descr="C:\Users\Asus\Downloads\nlp_assignment3\WP_20141226_16_00_05_Pro.jpg"/>
+            <wp:cNvGraphicFramePr>
+              <a:graphicFrameLocks xmlns:a="http://schemas.openxmlformats.org/drawingml/2006/main" noChangeAspect="1"/>
+            </wp:cNvGraphicFramePr>
+            <a:graphic xmlns:a="http://schemas.openxmlformats.org/drawingml/2006/main">
+              <a:graphicData uri="http://schemas.openxmlformats.org/drawingml/2006/picture">
+                <pic:pic xmlns:pic="http://schemas.openxmlformats.org/drawingml/2006/picture">
+                  <pic:nvPicPr>
+                    <pic:cNvPr id="0" name="Picture 2" descr="C:\Users\Asus\Downloads\nlp_assignment3\WP_20141226_16_00_05_Pro.jpg"/>
                     <pic:cNvPicPr>
                       <a:picLocks noChangeAspect="1" noChangeArrowheads="1"/>
                     </pic:cNvPicPr>
@@ -143,16 +237,21 @@
           <w:szCs w:val="24"/>
           <w:lang w:val="en-US"/>
         </w:rPr>
-        <w:t xml:space="preserve">It doesn’t do a great job on this tree. It only clones its nodes but doesn’t do the rest of the algorithm. There is no Suffix, and it doesn’t change the node into constituent node or adds the node_clone to the originally node. </w:t>
+        <w:t>Same here as in A. It only does part of the algorithm, not whole of it.</w:t>
       </w:r>
+    </w:p>
+    <w:p>
+      <w:pPr>
+        <w:pStyle w:val="Heading2"/>
+        <w:rPr>
+          <w:lang w:val="en-US"/>
+        </w:rPr>
+      </w:pPr>
       <w:r>
         <w:rPr>
-          <w:rFonts w:asciiTheme="majorBidi" w:hAnsiTheme="majorBidi" w:cstheme="majorBidi"/>
-          <w:sz w:val="24"/>
-          <w:szCs w:val="24"/>
-          <w:lang w:val="en-US"/>
-        </w:rPr>
-        <w:t xml:space="preserve"> Maybe Slopa(s) is the suffix here.</w:t>
+          <w:lang w:val="en-US"/>
+        </w:rPr>
+        <w:t>(ii)</w:t>
       </w:r>
     </w:p>
     <w:p>
@@ -161,16 +260,22 @@
           <w:lang w:val="en-US"/>
         </w:rPr>
       </w:pPr>
+    </w:p>
+    <w:p>
+      <w:pPr>
+        <w:rPr>
+          <w:lang w:val="en-US"/>
+        </w:rPr>
+      </w:pPr>
       <w:r>
         <w:rPr>
           <w:lang w:eastAsia="sv-SE"/>
         </w:rPr>
-        <w:lastRenderedPageBreak/>
         <w:drawing>
           <wp:inline distT="0" distB="0" distL="0" distR="0">
-            <wp:extent cx="5741035" cy="3233420"/>
-            <wp:effectExtent l="0" t="0" r="0" b="5080"/>
-            <wp:docPr id="2" name="Picture 2" descr="C:\Users\Asus\Downloads\nlp_assignment3\WP_20141226_16_00_05_Pro.jpg"/>
+            <wp:extent cx="5760720" cy="4608576"/>
+            <wp:effectExtent l="0" t="0" r="0" b="1905"/>
+            <wp:docPr id="9" name="Picture 9" descr="C:\Users\ab4725\Desktop\cfg-pos.jpg"/>
             <wp:cNvGraphicFramePr>
               <a:graphicFrameLocks xmlns:a="http://schemas.openxmlformats.org/drawingml/2006/main" noChangeAspect="1"/>
             </wp:cNvGraphicFramePr>
@@ -178,13 +283,13 @@
               <a:graphicData uri="http://schemas.openxmlformats.org/drawingml/2006/picture">
                 <pic:pic xmlns:pic="http://schemas.openxmlformats.org/drawingml/2006/picture">
                   <pic:nvPicPr>
-                    <pic:cNvPr id="0" name="Picture 2" descr="C:\Users\Asus\Downloads\nlp_assignment3\WP_20141226_16_00_05_Pro.jpg"/>
+                    <pic:cNvPr id="0" name="Picture 3" descr="C:\Users\ab4725\Desktop\cfg-pos.jpg"/>
                     <pic:cNvPicPr>
                       <a:picLocks noChangeAspect="1" noChangeArrowheads="1"/>
                     </pic:cNvPicPr>
                   </pic:nvPicPr>
                   <pic:blipFill>
-                    <a:blip r:embed="rId7" cstate="print">
+                    <a:blip r:embed="rId7">
                       <a:extLst>
                         <a:ext uri="{28A0092B-C50C-407E-A947-70E740481C1C}">
                           <a14:useLocalDpi xmlns:a14="http://schemas.microsoft.com/office/drawing/2010/main" val="0"/>
@@ -199,7 +304,7 @@
                   <pic:spPr bwMode="auto">
                     <a:xfrm>
                       <a:off x="0" y="0"/>
-                      <a:ext cx="5741035" cy="3233420"/>
+                      <a:ext cx="5760720" cy="4608576"/>
                     </a:xfrm>
                     <a:prstGeom prst="rect">
                       <a:avLst/>
@@ -221,7 +326,7 @@
         <w:pStyle w:val="ListParagraph"/>
         <w:numPr>
           <w:ilvl w:val="0"/>
-          <w:numId w:val="4"/>
+          <w:numId w:val="5"/>
         </w:numPr>
         <w:rPr>
           <w:rFonts w:asciiTheme="majorBidi" w:hAnsiTheme="majorBidi" w:cstheme="majorBidi"/>
@@ -237,29 +342,18 @@
           <w:szCs w:val="24"/>
           <w:lang w:val="en-US"/>
         </w:rPr>
-        <w:t>Same here as in A. It only does part of the algorithm, not whole of it.</w:t>
+        <w:lastRenderedPageBreak/>
+        <w:t>The algorithm over here doesn’t do the work well. It creates node_clone of the existing node and a</w:t>
       </w:r>
-    </w:p>
-    <w:p>
-      <w:pPr>
-        <w:pStyle w:val="Heading2"/>
-        <w:rPr>
-          <w:lang w:val="en-US"/>
-        </w:rPr>
-      </w:pPr>
       <w:r>
         <w:rPr>
-          <w:lang w:val="en-US"/>
-        </w:rPr>
-        <w:t>(ii)</w:t>
+          <w:rFonts w:asciiTheme="majorBidi" w:hAnsiTheme="majorBidi" w:cstheme="majorBidi"/>
+          <w:sz w:val="24"/>
+          <w:szCs w:val="24"/>
+          <w:lang w:val="en-US"/>
+        </w:rPr>
+        <w:t>dds it to the children of the node. But doesn’t do the rest of the algorithm.</w:t>
       </w:r>
-    </w:p>
-    <w:p>
-      <w:pPr>
-        <w:rPr>
-          <w:lang w:val="en-US"/>
-        </w:rPr>
-      </w:pPr>
     </w:p>
     <w:p>
       <w:pPr>
@@ -273,9 +367,9 @@
         </w:rPr>
         <w:drawing>
           <wp:inline distT="0" distB="0" distL="0" distR="0">
-            <wp:extent cx="5741035" cy="3233420"/>
-            <wp:effectExtent l="0" t="0" r="0" b="5080"/>
-            <wp:docPr id="5" name="Picture 5" descr="C:\Users\Asus\Downloads\nlp_assignment3\WP_20141226_15_31_01_Pro.jpg"/>
+            <wp:extent cx="5760720" cy="4608576"/>
+            <wp:effectExtent l="0" t="0" r="0" b="1905"/>
+            <wp:docPr id="10" name="Picture 10" descr="C:\Users\ab4725\Desktop\cfg.pos1.jpg"/>
             <wp:cNvGraphicFramePr>
               <a:graphicFrameLocks xmlns:a="http://schemas.openxmlformats.org/drawingml/2006/main" noChangeAspect="1"/>
             </wp:cNvGraphicFramePr>
@@ -283,13 +377,13 @@
               <a:graphicData uri="http://schemas.openxmlformats.org/drawingml/2006/picture">
                 <pic:pic xmlns:pic="http://schemas.openxmlformats.org/drawingml/2006/picture">
                   <pic:nvPicPr>
-                    <pic:cNvPr id="0" name="Picture 5" descr="C:\Users\Asus\Downloads\nlp_assignment3\WP_20141226_15_31_01_Pro.jpg"/>
+                    <pic:cNvPr id="0" name="Picture 4" descr="C:\Users\ab4725\Desktop\cfg.pos1.jpg"/>
                     <pic:cNvPicPr>
                       <a:picLocks noChangeAspect="1" noChangeArrowheads="1"/>
                     </pic:cNvPicPr>
                   </pic:nvPicPr>
                   <pic:blipFill>
-                    <a:blip r:embed="rId8" cstate="print">
+                    <a:blip r:embed="rId8">
                       <a:extLst>
                         <a:ext uri="{28A0092B-C50C-407E-A947-70E740481C1C}">
                           <a14:useLocalDpi xmlns:a14="http://schemas.microsoft.com/office/drawing/2010/main" val="0"/>
@@ -304,7 +398,7 @@
                   <pic:spPr bwMode="auto">
                     <a:xfrm>
                       <a:off x="0" y="0"/>
-                      <a:ext cx="5741035" cy="3233420"/>
+                      <a:ext cx="5760720" cy="4608576"/>
                     </a:xfrm>
                     <a:prstGeom prst="rect">
                       <a:avLst/>
@@ -342,20 +436,27 @@
           <w:szCs w:val="24"/>
           <w:lang w:val="en-US"/>
         </w:rPr>
-        <w:t>The algorithm over here doesn’t do the work well. It creates node_clone of the existing node and a</w:t>
+        <w:t>See answer A.</w:t>
       </w:r>
+    </w:p>
+    <w:p>
+      <w:pPr>
+        <w:pStyle w:val="Heading2"/>
+        <w:rPr>
+          <w:lang w:val="en-US"/>
+        </w:rPr>
+      </w:pPr>
       <w:r>
         <w:rPr>
-          <w:rFonts w:asciiTheme="majorBidi" w:hAnsiTheme="majorBidi" w:cstheme="majorBidi"/>
-          <w:sz w:val="24"/>
-          <w:szCs w:val="24"/>
-          <w:lang w:val="en-US"/>
-        </w:rPr>
-        <w:t>dds it to the children of the node. But doesn’t do the rest of the algorithm.</w:t>
+          <w:lang w:val="en-US"/>
+        </w:rPr>
+        <w:lastRenderedPageBreak/>
+        <w:t>(iii)</w:t>
       </w:r>
     </w:p>
     <w:p>
       <w:pPr>
+        <w:pStyle w:val="Heading2"/>
         <w:rPr>
           <w:lang w:val="en-US"/>
         </w:rPr>
@@ -364,12 +465,11 @@
         <w:rPr>
           <w:lang w:eastAsia="sv-SE"/>
         </w:rPr>
-        <w:lastRenderedPageBreak/>
         <w:drawing>
           <wp:inline distT="0" distB="0" distL="0" distR="0">
-            <wp:extent cx="5741035" cy="3233420"/>
-            <wp:effectExtent l="0" t="0" r="0" b="5080"/>
-            <wp:docPr id="6" name="Picture 6" descr="C:\Users\Asus\Downloads\nlp_assignment3\WP_20141226_15_34_51_Pro.jpg"/>
+            <wp:extent cx="5760720" cy="4608576"/>
+            <wp:effectExtent l="0" t="0" r="0" b="1905"/>
+            <wp:docPr id="12" name="Picture 12" descr="C:\Users\ab4725\Desktop\namnlös.JPG"/>
             <wp:cNvGraphicFramePr>
               <a:graphicFrameLocks xmlns:a="http://schemas.openxmlformats.org/drawingml/2006/main" noChangeAspect="1"/>
             </wp:cNvGraphicFramePr>
@@ -377,13 +477,13 @@
               <a:graphicData uri="http://schemas.openxmlformats.org/drawingml/2006/picture">
                 <pic:pic xmlns:pic="http://schemas.openxmlformats.org/drawingml/2006/picture">
                   <pic:nvPicPr>
-                    <pic:cNvPr id="0" name="Picture 6" descr="C:\Users\Asus\Downloads\nlp_assignment3\WP_20141226_15_34_51_Pro.jpg"/>
+                    <pic:cNvPr id="0" name="Picture 6" descr="C:\Users\ab4725\Desktop\namnlös.JPG"/>
                     <pic:cNvPicPr>
                       <a:picLocks noChangeAspect="1" noChangeArrowheads="1"/>
                     </pic:cNvPicPr>
                   </pic:nvPicPr>
                   <pic:blipFill>
-                    <a:blip r:embed="rId9" cstate="print">
+                    <a:blip r:embed="rId9">
                       <a:extLst>
                         <a:ext uri="{28A0092B-C50C-407E-A947-70E740481C1C}">
                           <a14:useLocalDpi xmlns:a14="http://schemas.microsoft.com/office/drawing/2010/main" val="0"/>
@@ -398,7 +498,7 @@
                   <pic:spPr bwMode="auto">
                     <a:xfrm>
                       <a:off x="0" y="0"/>
-                      <a:ext cx="5741035" cy="3233420"/>
+                      <a:ext cx="5760720" cy="4608576"/>
                     </a:xfrm>
                     <a:prstGeom prst="rect">
                       <a:avLst/>
@@ -420,7 +520,7 @@
         <w:pStyle w:val="ListParagraph"/>
         <w:numPr>
           <w:ilvl w:val="0"/>
-          <w:numId w:val="5"/>
+          <w:numId w:val="6"/>
         </w:numPr>
         <w:rPr>
           <w:rFonts w:asciiTheme="majorBidi" w:hAnsiTheme="majorBidi" w:cstheme="majorBidi"/>
@@ -436,7 +536,7 @@
           <w:szCs w:val="24"/>
           <w:lang w:val="en-US"/>
         </w:rPr>
-        <w:t>See answer A.</w:t>
+        <w:t>Look on the answers above. It doesn’t do the job well here also.</w:t>
       </w:r>
     </w:p>
     <w:p>
@@ -448,27 +548,14 @@
       </w:pPr>
       <w:r>
         <w:rPr>
-          <w:lang w:val="en-US"/>
-        </w:rPr>
-        <w:t>(iii)</w:t>
-      </w:r>
-    </w:p>
-    <w:p>
-      <w:pPr>
-        <w:pStyle w:val="Heading2"/>
-        <w:rPr>
-          <w:lang w:val="en-US"/>
-        </w:rPr>
-      </w:pPr>
-      <w:r>
-        <w:rPr>
           <w:lang w:eastAsia="sv-SE"/>
         </w:rPr>
+        <w:lastRenderedPageBreak/>
         <w:drawing>
           <wp:inline distT="0" distB="0" distL="0" distR="0">
-            <wp:extent cx="5741035" cy="3233420"/>
-            <wp:effectExtent l="0" t="0" r="0" b="5080"/>
-            <wp:docPr id="3" name="Picture 3" descr="C:\Users\Asus\Downloads\nlp_assignment3\WP_20141226_16_08_49_Pro.jpg"/>
+            <wp:extent cx="5760720" cy="4717370"/>
+            <wp:effectExtent l="0" t="0" r="0" b="7620"/>
+            <wp:docPr id="11" name="Picture 11" descr="C:\Users\ab4725\Desktop\cfp.depPic.JPG"/>
             <wp:cNvGraphicFramePr>
               <a:graphicFrameLocks xmlns:a="http://schemas.openxmlformats.org/drawingml/2006/main" noChangeAspect="1"/>
             </wp:cNvGraphicFramePr>
@@ -476,13 +563,13 @@
               <a:graphicData uri="http://schemas.openxmlformats.org/drawingml/2006/picture">
                 <pic:pic xmlns:pic="http://schemas.openxmlformats.org/drawingml/2006/picture">
                   <pic:nvPicPr>
-                    <pic:cNvPr id="0" name="Picture 3" descr="C:\Users\Asus\Downloads\nlp_assignment3\WP_20141226_16_08_49_Pro.jpg"/>
+                    <pic:cNvPr id="0" name="Picture 5" descr="C:\Users\ab4725\Desktop\cfp.depPic.JPG"/>
                     <pic:cNvPicPr>
                       <a:picLocks noChangeAspect="1" noChangeArrowheads="1"/>
                     </pic:cNvPicPr>
                   </pic:nvPicPr>
                   <pic:blipFill>
-                    <a:blip r:embed="rId10" cstate="print">
+                    <a:blip r:embed="rId10">
                       <a:extLst>
                         <a:ext uri="{28A0092B-C50C-407E-A947-70E740481C1C}">
                           <a14:useLocalDpi xmlns:a14="http://schemas.microsoft.com/office/drawing/2010/main" val="0"/>
@@ -497,7 +584,7 @@
                   <pic:spPr bwMode="auto">
                     <a:xfrm>
                       <a:off x="0" y="0"/>
-                      <a:ext cx="5741035" cy="3233420"/>
+                      <a:ext cx="5760720" cy="4717370"/>
                     </a:xfrm>
                     <a:prstGeom prst="rect">
                       <a:avLst/>
@@ -535,92 +622,6 @@
           <w:szCs w:val="24"/>
           <w:lang w:val="en-US"/>
         </w:rPr>
-        <w:t>Look on the answers above. It doesn’t do the job well here also.</w:t>
-      </w:r>
-    </w:p>
-    <w:p>
-      <w:pPr>
-        <w:pStyle w:val="Heading2"/>
-        <w:rPr>
-          <w:lang w:val="en-US"/>
-        </w:rPr>
-      </w:pPr>
-      <w:r>
-        <w:rPr>
-          <w:lang w:eastAsia="sv-SE"/>
-        </w:rPr>
-        <w:lastRenderedPageBreak/>
-        <w:drawing>
-          <wp:inline distT="0" distB="0" distL="0" distR="0">
-            <wp:extent cx="5741035" cy="3233420"/>
-            <wp:effectExtent l="0" t="0" r="0" b="5080"/>
-            <wp:docPr id="4" name="Picture 4" descr="C:\Users\Asus\Downloads\nlp_assignment3\WP_20141226_16_08_39_Pro.jpg"/>
-            <wp:cNvGraphicFramePr>
-              <a:graphicFrameLocks xmlns:a="http://schemas.openxmlformats.org/drawingml/2006/main" noChangeAspect="1"/>
-            </wp:cNvGraphicFramePr>
-            <a:graphic xmlns:a="http://schemas.openxmlformats.org/drawingml/2006/main">
-              <a:graphicData uri="http://schemas.openxmlformats.org/drawingml/2006/picture">
-                <pic:pic xmlns:pic="http://schemas.openxmlformats.org/drawingml/2006/picture">
-                  <pic:nvPicPr>
-                    <pic:cNvPr id="0" name="Picture 4" descr="C:\Users\Asus\Downloads\nlp_assignment3\WP_20141226_16_08_39_Pro.jpg"/>
-                    <pic:cNvPicPr>
-                      <a:picLocks noChangeAspect="1" noChangeArrowheads="1"/>
-                    </pic:cNvPicPr>
-                  </pic:nvPicPr>
-                  <pic:blipFill>
-                    <a:blip r:embed="rId11" cstate="print">
-                      <a:extLst>
-                        <a:ext uri="{28A0092B-C50C-407E-A947-70E740481C1C}">
-                          <a14:useLocalDpi xmlns:a14="http://schemas.microsoft.com/office/drawing/2010/main" val="0"/>
-                        </a:ext>
-                      </a:extLst>
-                    </a:blip>
-                    <a:srcRect/>
-                    <a:stretch>
-                      <a:fillRect/>
-                    </a:stretch>
-                  </pic:blipFill>
-                  <pic:spPr bwMode="auto">
-                    <a:xfrm>
-                      <a:off x="0" y="0"/>
-                      <a:ext cx="5741035" cy="3233420"/>
-                    </a:xfrm>
-                    <a:prstGeom prst="rect">
-                      <a:avLst/>
-                    </a:prstGeom>
-                    <a:noFill/>
-                    <a:ln>
-                      <a:noFill/>
-                    </a:ln>
-                  </pic:spPr>
-                </pic:pic>
-              </a:graphicData>
-            </a:graphic>
-          </wp:inline>
-        </w:drawing>
-      </w:r>
-    </w:p>
-    <w:p>
-      <w:pPr>
-        <w:pStyle w:val="ListParagraph"/>
-        <w:numPr>
-          <w:ilvl w:val="0"/>
-          <w:numId w:val="6"/>
-        </w:numPr>
-        <w:rPr>
-          <w:rFonts w:asciiTheme="majorBidi" w:hAnsiTheme="majorBidi" w:cstheme="majorBidi"/>
-          <w:sz w:val="24"/>
-          <w:szCs w:val="24"/>
-          <w:lang w:val="en-US"/>
-        </w:rPr>
-      </w:pPr>
-      <w:r>
-        <w:rPr>
-          <w:rFonts w:asciiTheme="majorBidi" w:hAnsiTheme="majorBidi" w:cstheme="majorBidi"/>
-          <w:sz w:val="24"/>
-          <w:szCs w:val="24"/>
-          <w:lang w:val="en-US"/>
-        </w:rPr>
         <w:t>Look answer A.</w:t>
       </w:r>
     </w:p>
@@ -670,12 +671,180 @@
         </w:rPr>
         <w:t>It depends on where you want the improvement. But if it is in the algorithm, the only thing I can figure is that instead of cloning the node, you can add another node to the existing to create the sentence. Otherwise I cant come to mind on another solution or improvement.</w:t>
       </w:r>
+    </w:p>
+    <w:p>
+      <w:pPr>
+        <w:rPr>
+          <w:rFonts w:asciiTheme="majorBidi" w:hAnsiTheme="majorBidi" w:cstheme="majorBidi"/>
+          <w:sz w:val="24"/>
+          <w:szCs w:val="24"/>
+          <w:lang w:val="en-US"/>
+        </w:rPr>
+      </w:pPr>
+    </w:p>
+    <w:p/>
+    <w:p>
+      <w:pPr>
+        <w:pStyle w:val="Heading2"/>
+        <w:rPr>
+          <w:lang w:val="en-US"/>
+        </w:rPr>
+      </w:pPr>
+    </w:p>
+    <w:p>
+      <w:pPr>
+        <w:pStyle w:val="Heading2"/>
+        <w:numPr>
+          <w:ilvl w:val="0"/>
+          <w:numId w:val="7"/>
+        </w:numPr>
+        <w:rPr>
+          <w:rFonts w:ascii="Times New Roman" w:hAnsi="Times New Roman" w:cs="Times New Roman"/>
+          <w:lang w:val="en-US"/>
+        </w:rPr>
+      </w:pPr>
+      <w:r>
+        <w:rPr>
+          <w:rFonts w:ascii="Times New Roman" w:hAnsi="Times New Roman" w:cs="Times New Roman"/>
+          <w:lang w:val="en-US"/>
+        </w:rPr>
+        <w:t xml:space="preserve"> </w:t>
+      </w:r>
+    </w:p>
+    <w:p>
+      <w:pPr>
+        <w:pStyle w:val="ListParagraph"/>
+        <w:numPr>
+          <w:ilvl w:val="0"/>
+          <w:numId w:val="14"/>
+        </w:numPr>
+        <w:rPr>
+          <w:rFonts w:ascii="Times New Roman" w:hAnsi="Times New Roman" w:cs="Times New Roman"/>
+          <w:lang w:val="en-US"/>
+        </w:rPr>
+      </w:pPr>
+      <w:r>
+        <w:rPr>
+          <w:rFonts w:ascii="Times New Roman" w:hAnsi="Times New Roman" w:cs="Times New Roman"/>
+          <w:lang w:val="en-US"/>
+        </w:rPr>
+        <w:t xml:space="preserve"> </w:t>
+      </w:r>
+    </w:p>
+    <w:p>
+      <w:pPr>
+        <w:pStyle w:val="ListParagraph"/>
+        <w:rPr>
+          <w:rFonts w:ascii="Times New Roman" w:hAnsi="Times New Roman" w:cs="Times New Roman"/>
+          <w:lang w:val="en-US"/>
+        </w:rPr>
+      </w:pPr>
+      <w:r>
+        <w:rPr>
+          <w:rFonts w:ascii="Times New Roman" w:hAnsi="Times New Roman" w:cs="Times New Roman"/>
+          <w:lang w:val="en-US"/>
+        </w:rPr>
+        <w:t>Parser model dep we find 4489 grammar rules and 13262 lexicon rules. For parsing model  post we find 3373 grammar rules and 13195 lexicon rules.</w:t>
+      </w:r>
+    </w:p>
+    <w:p>
+      <w:pPr>
+        <w:pStyle w:val="ListParagraph"/>
+        <w:rPr>
+          <w:rFonts w:ascii="Times New Roman" w:hAnsi="Times New Roman" w:cs="Times New Roman"/>
+          <w:lang w:val="en-US"/>
+        </w:rPr>
+      </w:pPr>
+    </w:p>
+    <w:p>
+      <w:pPr>
+        <w:pStyle w:val="ListParagraph"/>
+        <w:numPr>
+          <w:ilvl w:val="0"/>
+          <w:numId w:val="14"/>
+        </w:numPr>
+        <w:rPr>
+          <w:rFonts w:ascii="Times New Roman" w:hAnsi="Times New Roman" w:cs="Times New Roman"/>
+          <w:lang w:val="en-US"/>
+        </w:rPr>
+      </w:pPr>
+      <w:r>
+        <w:rPr>
+          <w:rFonts w:ascii="Times New Roman" w:hAnsi="Times New Roman" w:cs="Times New Roman"/>
+          <w:lang w:val="en-US"/>
+        </w:rPr>
+        <w:t>The phrase structure trees contained in dep apply more tags in each sentence. The trees contained in dep will describe more constiution tags etc..</w:t>
+      </w:r>
+    </w:p>
+    <w:p>
+      <w:pPr>
+        <w:pStyle w:val="Heading2"/>
+        <w:numPr>
+          <w:ilvl w:val="0"/>
+          <w:numId w:val="7"/>
+        </w:numPr>
+        <w:rPr>
+          <w:rFonts w:ascii="Times New Roman" w:hAnsi="Times New Roman" w:cs="Times New Roman"/>
+          <w:lang w:val="en-US"/>
+        </w:rPr>
+      </w:pPr>
+      <w:r>
+        <w:rPr>
+          <w:rFonts w:ascii="Times New Roman" w:hAnsi="Times New Roman" w:cs="Times New Roman"/>
+          <w:lang w:val="en-US"/>
+        </w:rPr>
+        <w:lastRenderedPageBreak/>
+        <w:t xml:space="preserve"> </w:t>
+      </w:r>
+    </w:p>
+    <w:p>
+      <w:pPr>
+        <w:rPr>
+          <w:rFonts w:ascii="Times New Roman" w:hAnsi="Times New Roman" w:cs="Times New Roman"/>
+          <w:lang w:val="en-US"/>
+        </w:rPr>
+      </w:pPr>
+      <w:r>
+        <w:rPr>
+          <w:rFonts w:ascii="Times New Roman" w:hAnsi="Times New Roman" w:cs="Times New Roman"/>
+          <w:lang w:val="en-US"/>
+        </w:rPr>
+        <w:t>Bitpar is enable to parse a lot of sentences we are sending in through</w:t>
+      </w:r>
+      <w:r>
+        <w:rPr>
+          <w:rFonts w:ascii="Times New Roman" w:hAnsi="Times New Roman" w:cs="Times New Roman"/>
+          <w:lang w:val="en-US"/>
+        </w:rPr>
+        <w:t xml:space="preserve"> the infile/test-input-testfile. The infile contains words which the extracted grammar/lexicon file cant describe.</w:t>
+      </w:r>
+    </w:p>
+    <w:p>
+      <w:pPr>
+        <w:rPr>
+          <w:lang w:val="en-US"/>
+        </w:rPr>
+      </w:pPr>
       <w:bookmarkStart w:id="0" w:name="_GoBack"/>
       <w:bookmarkEnd w:id="0"/>
-    </w:p>
-    <w:p>
-      <w:pPr>
-        <w:pStyle w:val="Heading2"/>
+      <w:r>
+        <w:rPr>
+          <w:rFonts w:ascii="Times New Roman" w:hAnsi="Times New Roman" w:cs="Times New Roman"/>
+          <w:lang w:val="en-US"/>
+        </w:rPr>
+        <w:t xml:space="preserve"> </w:t>
+      </w:r>
+    </w:p>
+    <w:p>
+      <w:pPr>
+        <w:rPr>
+          <w:lang w:val="en-US"/>
+        </w:rPr>
+      </w:pPr>
+    </w:p>
+    <w:p>
+      <w:pPr>
+        <w:pStyle w:val="ListParagraph"/>
         <w:rPr>
           <w:lang w:val="en-US"/>
         </w:rPr>
@@ -692,8 +861,97 @@
 </file>
 
 <file path=word/numbering.xml><?xml version="1.0" encoding="utf-8"?>
-<w:numbering xmlns:wpc="http://schemas.microsoft.com/office/word/2010/wordprocessingCanvas" xmlns:mc="http://schemas.openxmlformats.org/markup-compatibility/2006" xmlns:o="urn:schemas-microsoft-com:office:office" xmlns:r="http://schemas.openxmlformats.org/officeDocument/2006/relationships" xmlns:m="http://schemas.openxmlformats.org/officeDocument/2006/math" xmlns:v="urn:schemas-microsoft-com:vml" xmlns:wp14="http://schemas.microsoft.com/office/word/2010/wordprocessingDrawing" xmlns:wp="http://schemas.openxmlformats.org/drawingml/2006/wordprocessingDrawing" xmlns:w10="urn:schemas-microsoft-com:office:word" xmlns:w="http://schemas.openxmlformats.org/wordprocessingml/2006/main" xmlns:w14="http://schemas.microsoft.com/office/word/2010/wordml" xmlns:wpg="http://schemas.microsoft.com/office/word/2010/wordprocessingGroup" xmlns:wpi="http://schemas.microsoft.com/office/word/2010/wordprocessingInk" xmlns:wne="http://schemas.microsoft.com/office/word/2006/wordml" xmlns:wps="http://schemas.microsoft.com/office/word/2010/wordprocessingShape" mc:Ignorable="w14 wp14">
+<w:numbering xmlns:wpc="http://schemas.microsoft.com/office/word/2010/wordprocessingCanvas" xmlns:mc="http://schemas.openxmlformats.org/markup-compatibility/2006" xmlns:o="urn:schemas-microsoft-com:office:office" xmlns:r="http://schemas.openxmlformats.org/officeDocument/2006/relationships" xmlns:m="http://schemas.openxmlformats.org/officeDocument/2006/math" xmlns:v="urn:schemas-microsoft-com:vml" xmlns:wp14="http://schemas.microsoft.com/office/word/2010/wordprocessingDrawing" xmlns:wp="http://schemas.openxmlformats.org/drawingml/2006/wordprocessingDrawing" xmlns:w10="urn:schemas-microsoft-com:office:word" xmlns:w="http://schemas.openxmlformats.org/wordprocessingml/2006/main" xmlns:w14="http://schemas.microsoft.com/office/word/2010/wordml" xmlns:w15="http://schemas.microsoft.com/office/word/2012/wordml" xmlns:wpg="http://schemas.microsoft.com/office/word/2010/wordprocessingGroup" xmlns:wpi="http://schemas.microsoft.com/office/word/2010/wordprocessingInk" xmlns:wne="http://schemas.microsoft.com/office/word/2006/wordml" xmlns:wps="http://schemas.microsoft.com/office/word/2010/wordprocessingShape" mc:Ignorable="w14 w15 wp14">
   <w:abstractNum w:abstractNumId="0">
+    <w:nsid w:val="01A70B2B"/>
+    <w:multiLevelType w:val="hybridMultilevel"/>
+    <w:tmpl w:val="14848CFE"/>
+    <w:lvl w:ilvl="0" w:tplc="BF942CAC">
+      <w:start w:val="1"/>
+      <w:numFmt w:val="upperLetter"/>
+      <w:lvlText w:val="%1-"/>
+      <w:lvlJc w:val="left"/>
+      <w:pPr>
+        <w:ind w:left="720" w:hanging="360"/>
+      </w:pPr>
+      <w:rPr>
+        <w:rFonts w:hint="default"/>
+      </w:rPr>
+    </w:lvl>
+    <w:lvl w:ilvl="1" w:tplc="041D0019" w:tentative="1">
+      <w:start w:val="1"/>
+      <w:numFmt w:val="lowerLetter"/>
+      <w:lvlText w:val="%2."/>
+      <w:lvlJc w:val="left"/>
+      <w:pPr>
+        <w:ind w:left="1440" w:hanging="360"/>
+      </w:pPr>
+    </w:lvl>
+    <w:lvl w:ilvl="2" w:tplc="041D001B" w:tentative="1">
+      <w:start w:val="1"/>
+      <w:numFmt w:val="lowerRoman"/>
+      <w:lvlText w:val="%3."/>
+      <w:lvlJc w:val="right"/>
+      <w:pPr>
+        <w:ind w:left="2160" w:hanging="180"/>
+      </w:pPr>
+    </w:lvl>
+    <w:lvl w:ilvl="3" w:tplc="041D000F" w:tentative="1">
+      <w:start w:val="1"/>
+      <w:numFmt w:val="decimal"/>
+      <w:lvlText w:val="%4."/>
+      <w:lvlJc w:val="left"/>
+      <w:pPr>
+        <w:ind w:left="2880" w:hanging="360"/>
+      </w:pPr>
+    </w:lvl>
+    <w:lvl w:ilvl="4" w:tplc="041D0019" w:tentative="1">
+      <w:start w:val="1"/>
+      <w:numFmt w:val="lowerLetter"/>
+      <w:lvlText w:val="%5."/>
+      <w:lvlJc w:val="left"/>
+      <w:pPr>
+        <w:ind w:left="3600" w:hanging="360"/>
+      </w:pPr>
+    </w:lvl>
+    <w:lvl w:ilvl="5" w:tplc="041D001B" w:tentative="1">
+      <w:start w:val="1"/>
+      <w:numFmt w:val="lowerRoman"/>
+      <w:lvlText w:val="%6."/>
+      <w:lvlJc w:val="right"/>
+      <w:pPr>
+        <w:ind w:left="4320" w:hanging="180"/>
+      </w:pPr>
+    </w:lvl>
+    <w:lvl w:ilvl="6" w:tplc="041D000F" w:tentative="1">
+      <w:start w:val="1"/>
+      <w:numFmt w:val="decimal"/>
+      <w:lvlText w:val="%7."/>
+      <w:lvlJc w:val="left"/>
+      <w:pPr>
+        <w:ind w:left="5040" w:hanging="360"/>
+      </w:pPr>
+    </w:lvl>
+    <w:lvl w:ilvl="7" w:tplc="041D0019" w:tentative="1">
+      <w:start w:val="1"/>
+      <w:numFmt w:val="lowerLetter"/>
+      <w:lvlText w:val="%8."/>
+      <w:lvlJc w:val="left"/>
+      <w:pPr>
+        <w:ind w:left="5760" w:hanging="360"/>
+      </w:pPr>
+    </w:lvl>
+    <w:lvl w:ilvl="8" w:tplc="041D001B" w:tentative="1">
+      <w:start w:val="1"/>
+      <w:numFmt w:val="lowerRoman"/>
+      <w:lvlText w:val="%9."/>
+      <w:lvlJc w:val="right"/>
+      <w:pPr>
+        <w:ind w:left="6480" w:hanging="180"/>
+      </w:pPr>
+    </w:lvl>
+  </w:abstractNum>
+  <w:abstractNum w:abstractNumId="1">
     <w:nsid w:val="021E6E75"/>
     <w:multiLevelType w:val="hybridMultilevel"/>
     <w:tmpl w:val="322AD636"/>
@@ -782,7 +1040,274 @@
       </w:pPr>
     </w:lvl>
   </w:abstractNum>
-  <w:abstractNum w:abstractNumId="1">
+  <w:abstractNum w:abstractNumId="2">
+    <w:nsid w:val="074E5D5C"/>
+    <w:multiLevelType w:val="hybridMultilevel"/>
+    <w:tmpl w:val="33386E26"/>
+    <w:lvl w:ilvl="0" w:tplc="041D0015">
+      <w:start w:val="1"/>
+      <w:numFmt w:val="upperLetter"/>
+      <w:lvlText w:val="%1."/>
+      <w:lvlJc w:val="left"/>
+      <w:pPr>
+        <w:ind w:left="1664" w:hanging="360"/>
+      </w:pPr>
+      <w:rPr>
+        <w:rFonts w:hint="default"/>
+      </w:rPr>
+    </w:lvl>
+    <w:lvl w:ilvl="1" w:tplc="041D0019" w:tentative="1">
+      <w:start w:val="1"/>
+      <w:numFmt w:val="lowerLetter"/>
+      <w:lvlText w:val="%2."/>
+      <w:lvlJc w:val="left"/>
+      <w:pPr>
+        <w:ind w:left="2384" w:hanging="360"/>
+      </w:pPr>
+    </w:lvl>
+    <w:lvl w:ilvl="2" w:tplc="041D001B" w:tentative="1">
+      <w:start w:val="1"/>
+      <w:numFmt w:val="lowerRoman"/>
+      <w:lvlText w:val="%3."/>
+      <w:lvlJc w:val="right"/>
+      <w:pPr>
+        <w:ind w:left="3104" w:hanging="180"/>
+      </w:pPr>
+    </w:lvl>
+    <w:lvl w:ilvl="3" w:tplc="041D000F" w:tentative="1">
+      <w:start w:val="1"/>
+      <w:numFmt w:val="decimal"/>
+      <w:lvlText w:val="%4."/>
+      <w:lvlJc w:val="left"/>
+      <w:pPr>
+        <w:ind w:left="3824" w:hanging="360"/>
+      </w:pPr>
+    </w:lvl>
+    <w:lvl w:ilvl="4" w:tplc="041D0019" w:tentative="1">
+      <w:start w:val="1"/>
+      <w:numFmt w:val="lowerLetter"/>
+      <w:lvlText w:val="%5."/>
+      <w:lvlJc w:val="left"/>
+      <w:pPr>
+        <w:ind w:left="4544" w:hanging="360"/>
+      </w:pPr>
+    </w:lvl>
+    <w:lvl w:ilvl="5" w:tplc="041D001B" w:tentative="1">
+      <w:start w:val="1"/>
+      <w:numFmt w:val="lowerRoman"/>
+      <w:lvlText w:val="%6."/>
+      <w:lvlJc w:val="right"/>
+      <w:pPr>
+        <w:ind w:left="5264" w:hanging="180"/>
+      </w:pPr>
+    </w:lvl>
+    <w:lvl w:ilvl="6" w:tplc="041D000F" w:tentative="1">
+      <w:start w:val="1"/>
+      <w:numFmt w:val="decimal"/>
+      <w:lvlText w:val="%7."/>
+      <w:lvlJc w:val="left"/>
+      <w:pPr>
+        <w:ind w:left="5984" w:hanging="360"/>
+      </w:pPr>
+    </w:lvl>
+    <w:lvl w:ilvl="7" w:tplc="041D0019" w:tentative="1">
+      <w:start w:val="1"/>
+      <w:numFmt w:val="lowerLetter"/>
+      <w:lvlText w:val="%8."/>
+      <w:lvlJc w:val="left"/>
+      <w:pPr>
+        <w:ind w:left="6704" w:hanging="360"/>
+      </w:pPr>
+    </w:lvl>
+    <w:lvl w:ilvl="8" w:tplc="041D001B" w:tentative="1">
+      <w:start w:val="1"/>
+      <w:numFmt w:val="lowerRoman"/>
+      <w:lvlText w:val="%9."/>
+      <w:lvlJc w:val="right"/>
+      <w:pPr>
+        <w:ind w:left="7424" w:hanging="180"/>
+      </w:pPr>
+    </w:lvl>
+  </w:abstractNum>
+  <w:abstractNum w:abstractNumId="3">
+    <w:nsid w:val="0AFD3604"/>
+    <w:multiLevelType w:val="hybridMultilevel"/>
+    <w:tmpl w:val="F6A0FF04"/>
+    <w:lvl w:ilvl="0" w:tplc="2A6A9B8C">
+      <w:start w:val="1"/>
+      <w:numFmt w:val="upperLetter"/>
+      <w:lvlText w:val="%1."/>
+      <w:lvlJc w:val="left"/>
+      <w:pPr>
+        <w:ind w:left="1665" w:hanging="360"/>
+      </w:pPr>
+      <w:rPr>
+        <w:rFonts w:hint="default"/>
+      </w:rPr>
+    </w:lvl>
+    <w:lvl w:ilvl="1" w:tplc="041D0019" w:tentative="1">
+      <w:start w:val="1"/>
+      <w:numFmt w:val="lowerLetter"/>
+      <w:lvlText w:val="%2."/>
+      <w:lvlJc w:val="left"/>
+      <w:pPr>
+        <w:ind w:left="2385" w:hanging="360"/>
+      </w:pPr>
+    </w:lvl>
+    <w:lvl w:ilvl="2" w:tplc="041D001B" w:tentative="1">
+      <w:start w:val="1"/>
+      <w:numFmt w:val="lowerRoman"/>
+      <w:lvlText w:val="%3."/>
+      <w:lvlJc w:val="right"/>
+      <w:pPr>
+        <w:ind w:left="3105" w:hanging="180"/>
+      </w:pPr>
+    </w:lvl>
+    <w:lvl w:ilvl="3" w:tplc="041D000F" w:tentative="1">
+      <w:start w:val="1"/>
+      <w:numFmt w:val="decimal"/>
+      <w:lvlText w:val="%4."/>
+      <w:lvlJc w:val="left"/>
+      <w:pPr>
+        <w:ind w:left="3825" w:hanging="360"/>
+      </w:pPr>
+    </w:lvl>
+    <w:lvl w:ilvl="4" w:tplc="041D0019" w:tentative="1">
+      <w:start w:val="1"/>
+      <w:numFmt w:val="lowerLetter"/>
+      <w:lvlText w:val="%5."/>
+      <w:lvlJc w:val="left"/>
+      <w:pPr>
+        <w:ind w:left="4545" w:hanging="360"/>
+      </w:pPr>
+    </w:lvl>
+    <w:lvl w:ilvl="5" w:tplc="041D001B" w:tentative="1">
+      <w:start w:val="1"/>
+      <w:numFmt w:val="lowerRoman"/>
+      <w:lvlText w:val="%6."/>
+      <w:lvlJc w:val="right"/>
+      <w:pPr>
+        <w:ind w:left="5265" w:hanging="180"/>
+      </w:pPr>
+    </w:lvl>
+    <w:lvl w:ilvl="6" w:tplc="041D000F" w:tentative="1">
+      <w:start w:val="1"/>
+      <w:numFmt w:val="decimal"/>
+      <w:lvlText w:val="%7."/>
+      <w:lvlJc w:val="left"/>
+      <w:pPr>
+        <w:ind w:left="5985" w:hanging="360"/>
+      </w:pPr>
+    </w:lvl>
+    <w:lvl w:ilvl="7" w:tplc="041D0019" w:tentative="1">
+      <w:start w:val="1"/>
+      <w:numFmt w:val="lowerLetter"/>
+      <w:lvlText w:val="%8."/>
+      <w:lvlJc w:val="left"/>
+      <w:pPr>
+        <w:ind w:left="6705" w:hanging="360"/>
+      </w:pPr>
+    </w:lvl>
+    <w:lvl w:ilvl="8" w:tplc="041D001B" w:tentative="1">
+      <w:start w:val="1"/>
+      <w:numFmt w:val="lowerRoman"/>
+      <w:lvlText w:val="%9."/>
+      <w:lvlJc w:val="right"/>
+      <w:pPr>
+        <w:ind w:left="7425" w:hanging="180"/>
+      </w:pPr>
+    </w:lvl>
+  </w:abstractNum>
+  <w:abstractNum w:abstractNumId="4">
+    <w:nsid w:val="2F6F7916"/>
+    <w:multiLevelType w:val="hybridMultilevel"/>
+    <w:tmpl w:val="CF36E55E"/>
+    <w:lvl w:ilvl="0" w:tplc="02F4C9B6">
+      <w:start w:val="1"/>
+      <w:numFmt w:val="upperLetter"/>
+      <w:lvlText w:val="%1."/>
+      <w:lvlJc w:val="left"/>
+      <w:pPr>
+        <w:ind w:left="1080" w:hanging="360"/>
+      </w:pPr>
+      <w:rPr>
+        <w:rFonts w:hint="default"/>
+      </w:rPr>
+    </w:lvl>
+    <w:lvl w:ilvl="1" w:tplc="041D0019" w:tentative="1">
+      <w:start w:val="1"/>
+      <w:numFmt w:val="lowerLetter"/>
+      <w:lvlText w:val="%2."/>
+      <w:lvlJc w:val="left"/>
+      <w:pPr>
+        <w:ind w:left="1800" w:hanging="360"/>
+      </w:pPr>
+    </w:lvl>
+    <w:lvl w:ilvl="2" w:tplc="041D001B" w:tentative="1">
+      <w:start w:val="1"/>
+      <w:numFmt w:val="lowerRoman"/>
+      <w:lvlText w:val="%3."/>
+      <w:lvlJc w:val="right"/>
+      <w:pPr>
+        <w:ind w:left="2520" w:hanging="180"/>
+      </w:pPr>
+    </w:lvl>
+    <w:lvl w:ilvl="3" w:tplc="041D000F" w:tentative="1">
+      <w:start w:val="1"/>
+      <w:numFmt w:val="decimal"/>
+      <w:lvlText w:val="%4."/>
+      <w:lvlJc w:val="left"/>
+      <w:pPr>
+        <w:ind w:left="3240" w:hanging="360"/>
+      </w:pPr>
+    </w:lvl>
+    <w:lvl w:ilvl="4" w:tplc="041D0019" w:tentative="1">
+      <w:start w:val="1"/>
+      <w:numFmt w:val="lowerLetter"/>
+      <w:lvlText w:val="%5."/>
+      <w:lvlJc w:val="left"/>
+      <w:pPr>
+        <w:ind w:left="3960" w:hanging="360"/>
+      </w:pPr>
+    </w:lvl>
+    <w:lvl w:ilvl="5" w:tplc="041D001B" w:tentative="1">
+      <w:start w:val="1"/>
+      <w:numFmt w:val="lowerRoman"/>
+      <w:lvlText w:val="%6."/>
+      <w:lvlJc w:val="right"/>
+      <w:pPr>
+        <w:ind w:left="4680" w:hanging="180"/>
+      </w:pPr>
+    </w:lvl>
+    <w:lvl w:ilvl="6" w:tplc="041D000F" w:tentative="1">
+      <w:start w:val="1"/>
+      <w:numFmt w:val="decimal"/>
+      <w:lvlText w:val="%7."/>
+      <w:lvlJc w:val="left"/>
+      <w:pPr>
+        <w:ind w:left="5400" w:hanging="360"/>
+      </w:pPr>
+    </w:lvl>
+    <w:lvl w:ilvl="7" w:tplc="041D0019" w:tentative="1">
+      <w:start w:val="1"/>
+      <w:numFmt w:val="lowerLetter"/>
+      <w:lvlText w:val="%8."/>
+      <w:lvlJc w:val="left"/>
+      <w:pPr>
+        <w:ind w:left="6120" w:hanging="360"/>
+      </w:pPr>
+    </w:lvl>
+    <w:lvl w:ilvl="8" w:tplc="041D001B" w:tentative="1">
+      <w:start w:val="1"/>
+      <w:numFmt w:val="lowerRoman"/>
+      <w:lvlText w:val="%9."/>
+      <w:lvlJc w:val="right"/>
+      <w:pPr>
+        <w:ind w:left="6840" w:hanging="180"/>
+      </w:pPr>
+    </w:lvl>
+  </w:abstractNum>
+  <w:abstractNum w:abstractNumId="5">
     <w:nsid w:val="39746445"/>
     <w:multiLevelType w:val="hybridMultilevel"/>
     <w:tmpl w:val="788641E8"/>
@@ -871,7 +1396,7 @@
       </w:pPr>
     </w:lvl>
   </w:abstractNum>
-  <w:abstractNum w:abstractNumId="2">
+  <w:abstractNum w:abstractNumId="6">
     <w:nsid w:val="3F1E2582"/>
     <w:multiLevelType w:val="hybridMultilevel"/>
     <w:tmpl w:val="13DE8DB6"/>
@@ -960,7 +1485,96 @@
       </w:pPr>
     </w:lvl>
   </w:abstractNum>
-  <w:abstractNum w:abstractNumId="3">
+  <w:abstractNum w:abstractNumId="7">
+    <w:nsid w:val="48E419D8"/>
+    <w:multiLevelType w:val="hybridMultilevel"/>
+    <w:tmpl w:val="2926E2D8"/>
+    <w:lvl w:ilvl="0" w:tplc="041D0015">
+      <w:start w:val="1"/>
+      <w:numFmt w:val="upperLetter"/>
+      <w:lvlText w:val="%1."/>
+      <w:lvlJc w:val="left"/>
+      <w:pPr>
+        <w:ind w:left="720" w:hanging="360"/>
+      </w:pPr>
+      <w:rPr>
+        <w:rFonts w:hint="default"/>
+      </w:rPr>
+    </w:lvl>
+    <w:lvl w:ilvl="1" w:tplc="041D0019" w:tentative="1">
+      <w:start w:val="1"/>
+      <w:numFmt w:val="lowerLetter"/>
+      <w:lvlText w:val="%2."/>
+      <w:lvlJc w:val="left"/>
+      <w:pPr>
+        <w:ind w:left="1440" w:hanging="360"/>
+      </w:pPr>
+    </w:lvl>
+    <w:lvl w:ilvl="2" w:tplc="041D001B" w:tentative="1">
+      <w:start w:val="1"/>
+      <w:numFmt w:val="lowerRoman"/>
+      <w:lvlText w:val="%3."/>
+      <w:lvlJc w:val="right"/>
+      <w:pPr>
+        <w:ind w:left="2160" w:hanging="180"/>
+      </w:pPr>
+    </w:lvl>
+    <w:lvl w:ilvl="3" w:tplc="041D000F" w:tentative="1">
+      <w:start w:val="1"/>
+      <w:numFmt w:val="decimal"/>
+      <w:lvlText w:val="%4."/>
+      <w:lvlJc w:val="left"/>
+      <w:pPr>
+        <w:ind w:left="2880" w:hanging="360"/>
+      </w:pPr>
+    </w:lvl>
+    <w:lvl w:ilvl="4" w:tplc="041D0019" w:tentative="1">
+      <w:start w:val="1"/>
+      <w:numFmt w:val="lowerLetter"/>
+      <w:lvlText w:val="%5."/>
+      <w:lvlJc w:val="left"/>
+      <w:pPr>
+        <w:ind w:left="3600" w:hanging="360"/>
+      </w:pPr>
+    </w:lvl>
+    <w:lvl w:ilvl="5" w:tplc="041D001B" w:tentative="1">
+      <w:start w:val="1"/>
+      <w:numFmt w:val="lowerRoman"/>
+      <w:lvlText w:val="%6."/>
+      <w:lvlJc w:val="right"/>
+      <w:pPr>
+        <w:ind w:left="4320" w:hanging="180"/>
+      </w:pPr>
+    </w:lvl>
+    <w:lvl w:ilvl="6" w:tplc="041D000F" w:tentative="1">
+      <w:start w:val="1"/>
+      <w:numFmt w:val="decimal"/>
+      <w:lvlText w:val="%7."/>
+      <w:lvlJc w:val="left"/>
+      <w:pPr>
+        <w:ind w:left="5040" w:hanging="360"/>
+      </w:pPr>
+    </w:lvl>
+    <w:lvl w:ilvl="7" w:tplc="041D0019" w:tentative="1">
+      <w:start w:val="1"/>
+      <w:numFmt w:val="lowerLetter"/>
+      <w:lvlText w:val="%8."/>
+      <w:lvlJc w:val="left"/>
+      <w:pPr>
+        <w:ind w:left="5760" w:hanging="360"/>
+      </w:pPr>
+    </w:lvl>
+    <w:lvl w:ilvl="8" w:tplc="041D001B" w:tentative="1">
+      <w:start w:val="1"/>
+      <w:numFmt w:val="lowerRoman"/>
+      <w:lvlText w:val="%9."/>
+      <w:lvlJc w:val="right"/>
+      <w:pPr>
+        <w:ind w:left="6480" w:hanging="180"/>
+      </w:pPr>
+    </w:lvl>
+  </w:abstractNum>
+  <w:abstractNum w:abstractNumId="8">
     <w:nsid w:val="58073FDA"/>
     <w:multiLevelType w:val="hybridMultilevel"/>
     <w:tmpl w:val="FECEC6A4"/>
@@ -1049,7 +1663,96 @@
       </w:pPr>
     </w:lvl>
   </w:abstractNum>
-  <w:abstractNum w:abstractNumId="4">
+  <w:abstractNum w:abstractNumId="9">
+    <w:nsid w:val="5D4F7740"/>
+    <w:multiLevelType w:val="hybridMultilevel"/>
+    <w:tmpl w:val="10FC17EC"/>
+    <w:lvl w:ilvl="0" w:tplc="041D0015">
+      <w:start w:val="1"/>
+      <w:numFmt w:val="upperLetter"/>
+      <w:lvlText w:val="%1."/>
+      <w:lvlJc w:val="left"/>
+      <w:pPr>
+        <w:ind w:left="720" w:hanging="360"/>
+      </w:pPr>
+      <w:rPr>
+        <w:rFonts w:hint="default"/>
+      </w:rPr>
+    </w:lvl>
+    <w:lvl w:ilvl="1" w:tplc="041D0019" w:tentative="1">
+      <w:start w:val="1"/>
+      <w:numFmt w:val="lowerLetter"/>
+      <w:lvlText w:val="%2."/>
+      <w:lvlJc w:val="left"/>
+      <w:pPr>
+        <w:ind w:left="1440" w:hanging="360"/>
+      </w:pPr>
+    </w:lvl>
+    <w:lvl w:ilvl="2" w:tplc="041D001B" w:tentative="1">
+      <w:start w:val="1"/>
+      <w:numFmt w:val="lowerRoman"/>
+      <w:lvlText w:val="%3."/>
+      <w:lvlJc w:val="right"/>
+      <w:pPr>
+        <w:ind w:left="2160" w:hanging="180"/>
+      </w:pPr>
+    </w:lvl>
+    <w:lvl w:ilvl="3" w:tplc="041D000F" w:tentative="1">
+      <w:start w:val="1"/>
+      <w:numFmt w:val="decimal"/>
+      <w:lvlText w:val="%4."/>
+      <w:lvlJc w:val="left"/>
+      <w:pPr>
+        <w:ind w:left="2880" w:hanging="360"/>
+      </w:pPr>
+    </w:lvl>
+    <w:lvl w:ilvl="4" w:tplc="041D0019" w:tentative="1">
+      <w:start w:val="1"/>
+      <w:numFmt w:val="lowerLetter"/>
+      <w:lvlText w:val="%5."/>
+      <w:lvlJc w:val="left"/>
+      <w:pPr>
+        <w:ind w:left="3600" w:hanging="360"/>
+      </w:pPr>
+    </w:lvl>
+    <w:lvl w:ilvl="5" w:tplc="041D001B" w:tentative="1">
+      <w:start w:val="1"/>
+      <w:numFmt w:val="lowerRoman"/>
+      <w:lvlText w:val="%6."/>
+      <w:lvlJc w:val="right"/>
+      <w:pPr>
+        <w:ind w:left="4320" w:hanging="180"/>
+      </w:pPr>
+    </w:lvl>
+    <w:lvl w:ilvl="6" w:tplc="041D000F" w:tentative="1">
+      <w:start w:val="1"/>
+      <w:numFmt w:val="decimal"/>
+      <w:lvlText w:val="%7."/>
+      <w:lvlJc w:val="left"/>
+      <w:pPr>
+        <w:ind w:left="5040" w:hanging="360"/>
+      </w:pPr>
+    </w:lvl>
+    <w:lvl w:ilvl="7" w:tplc="041D0019" w:tentative="1">
+      <w:start w:val="1"/>
+      <w:numFmt w:val="lowerLetter"/>
+      <w:lvlText w:val="%8."/>
+      <w:lvlJc w:val="left"/>
+      <w:pPr>
+        <w:ind w:left="5760" w:hanging="360"/>
+      </w:pPr>
+    </w:lvl>
+    <w:lvl w:ilvl="8" w:tplc="041D001B" w:tentative="1">
+      <w:start w:val="1"/>
+      <w:numFmt w:val="lowerRoman"/>
+      <w:lvlText w:val="%9."/>
+      <w:lvlJc w:val="right"/>
+      <w:pPr>
+        <w:ind w:left="6480" w:hanging="180"/>
+      </w:pPr>
+    </w:lvl>
+  </w:abstractNum>
+  <w:abstractNum w:abstractNumId="10">
     <w:nsid w:val="5F341074"/>
     <w:multiLevelType w:val="hybridMultilevel"/>
     <w:tmpl w:val="B238C12A"/>
@@ -1138,7 +1841,96 @@
       </w:pPr>
     </w:lvl>
   </w:abstractNum>
-  <w:abstractNum w:abstractNumId="5">
+  <w:abstractNum w:abstractNumId="11">
+    <w:nsid w:val="68AA7CEA"/>
+    <w:multiLevelType w:val="hybridMultilevel"/>
+    <w:tmpl w:val="56C65F64"/>
+    <w:lvl w:ilvl="0" w:tplc="67C8CB6A">
+      <w:start w:val="1"/>
+      <w:numFmt w:val="upperLetter"/>
+      <w:lvlText w:val="%1."/>
+      <w:lvlJc w:val="left"/>
+      <w:pPr>
+        <w:ind w:left="1080" w:hanging="360"/>
+      </w:pPr>
+      <w:rPr>
+        <w:rFonts w:hint="default"/>
+      </w:rPr>
+    </w:lvl>
+    <w:lvl w:ilvl="1" w:tplc="041D0019" w:tentative="1">
+      <w:start w:val="1"/>
+      <w:numFmt w:val="lowerLetter"/>
+      <w:lvlText w:val="%2."/>
+      <w:lvlJc w:val="left"/>
+      <w:pPr>
+        <w:ind w:left="1800" w:hanging="360"/>
+      </w:pPr>
+    </w:lvl>
+    <w:lvl w:ilvl="2" w:tplc="041D001B" w:tentative="1">
+      <w:start w:val="1"/>
+      <w:numFmt w:val="lowerRoman"/>
+      <w:lvlText w:val="%3."/>
+      <w:lvlJc w:val="right"/>
+      <w:pPr>
+        <w:ind w:left="2520" w:hanging="180"/>
+      </w:pPr>
+    </w:lvl>
+    <w:lvl w:ilvl="3" w:tplc="041D000F" w:tentative="1">
+      <w:start w:val="1"/>
+      <w:numFmt w:val="decimal"/>
+      <w:lvlText w:val="%4."/>
+      <w:lvlJc w:val="left"/>
+      <w:pPr>
+        <w:ind w:left="3240" w:hanging="360"/>
+      </w:pPr>
+    </w:lvl>
+    <w:lvl w:ilvl="4" w:tplc="041D0019" w:tentative="1">
+      <w:start w:val="1"/>
+      <w:numFmt w:val="lowerLetter"/>
+      <w:lvlText w:val="%5."/>
+      <w:lvlJc w:val="left"/>
+      <w:pPr>
+        <w:ind w:left="3960" w:hanging="360"/>
+      </w:pPr>
+    </w:lvl>
+    <w:lvl w:ilvl="5" w:tplc="041D001B" w:tentative="1">
+      <w:start w:val="1"/>
+      <w:numFmt w:val="lowerRoman"/>
+      <w:lvlText w:val="%6."/>
+      <w:lvlJc w:val="right"/>
+      <w:pPr>
+        <w:ind w:left="4680" w:hanging="180"/>
+      </w:pPr>
+    </w:lvl>
+    <w:lvl w:ilvl="6" w:tplc="041D000F" w:tentative="1">
+      <w:start w:val="1"/>
+      <w:numFmt w:val="decimal"/>
+      <w:lvlText w:val="%7."/>
+      <w:lvlJc w:val="left"/>
+      <w:pPr>
+        <w:ind w:left="5400" w:hanging="360"/>
+      </w:pPr>
+    </w:lvl>
+    <w:lvl w:ilvl="7" w:tplc="041D0019" w:tentative="1">
+      <w:start w:val="1"/>
+      <w:numFmt w:val="lowerLetter"/>
+      <w:lvlText w:val="%8."/>
+      <w:lvlJc w:val="left"/>
+      <w:pPr>
+        <w:ind w:left="6120" w:hanging="360"/>
+      </w:pPr>
+    </w:lvl>
+    <w:lvl w:ilvl="8" w:tplc="041D001B" w:tentative="1">
+      <w:start w:val="1"/>
+      <w:numFmt w:val="lowerRoman"/>
+      <w:lvlText w:val="%9."/>
+      <w:lvlJc w:val="right"/>
+      <w:pPr>
+        <w:ind w:left="6840" w:hanging="180"/>
+      </w:pPr>
+    </w:lvl>
+  </w:abstractNum>
+  <w:abstractNum w:abstractNumId="12">
     <w:nsid w:val="6DCF6233"/>
     <w:multiLevelType w:val="hybridMultilevel"/>
     <w:tmpl w:val="A3BAAD48"/>
@@ -1227,7 +2019,7 @@
       </w:pPr>
     </w:lvl>
   </w:abstractNum>
-  <w:abstractNum w:abstractNumId="6">
+  <w:abstractNum w:abstractNumId="13">
     <w:nsid w:val="6E481BE5"/>
     <w:multiLevelType w:val="hybridMultilevel"/>
     <w:tmpl w:val="A2EE28C2"/>
@@ -1317,31 +2109,52 @@
     </w:lvl>
   </w:abstractNum>
   <w:num w:numId="1">
+    <w:abstractNumId w:val="5"/>
+  </w:num>
+  <w:num w:numId="2">
     <w:abstractNumId w:val="1"/>
   </w:num>
-  <w:num w:numId="2">
+  <w:num w:numId="3">
+    <w:abstractNumId w:val="10"/>
+  </w:num>
+  <w:num w:numId="4">
+    <w:abstractNumId w:val="12"/>
+  </w:num>
+  <w:num w:numId="5">
+    <w:abstractNumId w:val="8"/>
+  </w:num>
+  <w:num w:numId="6">
+    <w:abstractNumId w:val="13"/>
+  </w:num>
+  <w:num w:numId="7">
+    <w:abstractNumId w:val="6"/>
+  </w:num>
+  <w:num w:numId="8">
+    <w:abstractNumId w:val="2"/>
+  </w:num>
+  <w:num w:numId="9">
     <w:abstractNumId w:val="0"/>
   </w:num>
-  <w:num w:numId="3">
+  <w:num w:numId="10">
     <w:abstractNumId w:val="4"/>
   </w:num>
-  <w:num w:numId="4">
-    <w:abstractNumId w:val="5"/>
-  </w:num>
-  <w:num w:numId="5">
+  <w:num w:numId="11">
     <w:abstractNumId w:val="3"/>
   </w:num>
-  <w:num w:numId="6">
-    <w:abstractNumId w:val="6"/>
+  <w:num w:numId="12">
+    <w:abstractNumId w:val="9"/>
   </w:num>
-  <w:num w:numId="7">
-    <w:abstractNumId w:val="2"/>
+  <w:num w:numId="13">
+    <w:abstractNumId w:val="11"/>
+  </w:num>
+  <w:num w:numId="14">
+    <w:abstractNumId w:val="7"/>
   </w:num>
 </w:numbering>
 </file>
 
 <file path=word/styles.xml><?xml version="1.0" encoding="utf-8"?>
-<w:styles xmlns:mc="http://schemas.openxmlformats.org/markup-compatibility/2006" xmlns:r="http://schemas.openxmlformats.org/officeDocument/2006/relationships" xmlns:w="http://schemas.openxmlformats.org/wordprocessingml/2006/main" xmlns:w14="http://schemas.microsoft.com/office/word/2010/wordml" mc:Ignorable="w14">
+<w:styles xmlns:mc="http://schemas.openxmlformats.org/markup-compatibility/2006" xmlns:r="http://schemas.openxmlformats.org/officeDocument/2006/relationships" xmlns:w="http://schemas.openxmlformats.org/wordprocessingml/2006/main" xmlns:w14="http://schemas.microsoft.com/office/word/2010/wordml" xmlns:w15="http://schemas.microsoft.com/office/word/2012/wordml" mc:Ignorable="w14 w15">
   <w:docDefaults>
     <w:rPrDefault>
       <w:rPr>
@@ -1357,458 +2170,378 @@
       </w:pPr>
     </w:pPrDefault>
   </w:docDefaults>
-  <w:latentStyles w:defLockedState="0" w:defUIPriority="99" w:defSemiHidden="1" w:defUnhideWhenUsed="1" w:defQFormat="0" w:count="267">
-    <w:lsdException w:name="Normal" w:semiHidden="0" w:uiPriority="0" w:unhideWhenUsed="0" w:qFormat="1"/>
-    <w:lsdException w:name="heading 1" w:semiHidden="0" w:uiPriority="9" w:unhideWhenUsed="0" w:qFormat="1"/>
-    <w:lsdException w:name="heading 2" w:uiPriority="9" w:qFormat="1"/>
-    <w:lsdException w:name="heading 3" w:uiPriority="9" w:qFormat="1"/>
-    <w:lsdException w:name="heading 4" w:uiPriority="9" w:qFormat="1"/>
-    <w:lsdException w:name="heading 5" w:uiPriority="9" w:qFormat="1"/>
-    <w:lsdException w:name="heading 6" w:uiPriority="9" w:qFormat="1"/>
-    <w:lsdException w:name="heading 7" w:uiPriority="9" w:qFormat="1"/>
-    <w:lsdException w:name="heading 8" w:uiPriority="9" w:qFormat="1"/>
-    <w:lsdException w:name="heading 9" w:uiPriority="9" w:qFormat="1"/>
-    <w:lsdException w:name="toc 1" w:uiPriority="39"/>
-    <w:lsdException w:name="toc 2" w:uiPriority="39"/>
-    <w:lsdException w:name="toc 3" w:uiPriority="39"/>
-    <w:lsdException w:name="toc 4" w:uiPriority="39"/>
-    <w:lsdException w:name="toc 5" w:uiPriority="39"/>
-    <w:lsdException w:name="toc 6" w:uiPriority="39"/>
-    <w:lsdException w:name="toc 7" w:uiPriority="39"/>
-    <w:lsdException w:name="toc 8" w:uiPriority="39"/>
-    <w:lsdException w:name="toc 9" w:uiPriority="39"/>
-    <w:lsdException w:name="caption" w:uiPriority="35" w:qFormat="1"/>
-    <w:lsdException w:name="Title" w:semiHidden="0" w:uiPriority="10" w:unhideWhenUsed="0" w:qFormat="1"/>
-    <w:lsdException w:name="Default Paragraph Font" w:uiPriority="1"/>
-    <w:lsdException w:name="Subtitle" w:semiHidden="0" w:uiPriority="11" w:unhideWhenUsed="0" w:qFormat="1"/>
-    <w:lsdException w:name="Strong" w:semiHidden="0" w:uiPriority="22" w:unhideWhenUsed="0" w:qFormat="1"/>
-    <w:lsdException w:name="Emphasis" w:semiHidden="0" w:uiPriority="20" w:unhideWhenUsed="0" w:qFormat="1"/>
-    <w:lsdException w:name="Table Grid" w:semiHidden="0" w:uiPriority="59" w:unhideWhenUsed="0"/>
-    <w:lsdException w:name="Placeholder Text" w:unhideWhenUsed="0"/>
-    <w:lsdException w:name="No Spacing" w:semiHidden="0" w:uiPriority="1" w:unhideWhenUsed="0" w:qFormat="1"/>
-    <w:lsdException w:name="Light Shading" w:semiHidden="0" w:uiPriority="60" w:unhideWhenUsed="0"/>
-    <w:lsdException w:name="Light List" w:semiHidden="0" w:uiPriority="61" w:unhideWhenUsed="0"/>
-    <w:lsdException w:name="Light Grid" w:semiHidden="0" w:uiPriority="62" w:unhideWhenUsed="0"/>
-    <w:lsdException w:name="Medium Shading 1" w:semiHidden="0" w:uiPriority="63" w:unhideWhenUsed="0"/>
-    <w:lsdException w:name="Medium Shading 2" w:semiHidden="0" w:uiPriority="64" w:unhideWhenUsed="0"/>
-    <w:lsdException w:name="Medium List 1" w:semiHidden="0" w:uiPriority="65" w:unhideWhenUsed="0"/>
-    <w:lsdException w:name="Medium List 2" w:semiHidden="0" w:uiPriority="66" w:unhideWhenUsed="0"/>
-    <w:lsdException w:name="Medium Grid 1" w:semiHidden="0" w:uiPriority="67" w:unhideWhenUsed="0"/>
-    <w:lsdException w:name="Medium Grid 2" w:semiHidden="0" w:uiPriority="68" w:unhideWhenUsed="0"/>
-    <w:lsdException w:name="Medium Grid 3" w:semiHidden="0" w:uiPriority="69" w:unhideWhenUsed="0"/>
-    <w:lsdException w:name="Dark List" w:semiHidden="0" w:uiPriority="70" w:unhideWhenUsed="0"/>
-    <w:lsdException w:name="Colorful Shading" w:semiHidden="0" w:uiPriority="71" w:unhideWhenUsed="0"/>
-    <w:lsdException w:name="Colorful List" w:semiHidden="0" w:uiPriority="72" w:unhideWhenUsed="0"/>
-    <w:lsdException w:name="Colorful Grid" w:semiHidden="0" w:uiPriority="73" w:unhideWhenUsed="0"/>
-    <w:lsdException w:name="Light Shading Accent 1" w:semiHidden="0" w:uiPriority="60" w:unhideWhenUsed="0"/>
-    <w:lsdException w:name="Light List Accent 1" w:semiHidden="0" w:uiPriority="61" w:unhideWhenUsed="0"/>
-    <w:lsdException w:name="Light Grid Accent 1" w:semiHidden="0" w:uiPriority="62" w:unhideWhenUsed="0"/>
-    <w:lsdException w:name="Medium Shading 1 Accent 1" w:semiHidden="0" w:uiPriority="63" w:unhideWhenUsed="0"/>
-    <w:lsdException w:name="Medium Shading 2 Accent 1" w:semiHidden="0" w:uiPriority="64" w:unhideWhenUsed="0"/>
-    <w:lsdException w:name="Medium List 1 Accent 1" w:semiHidden="0" w:uiPriority="65" w:unhideWhenUsed="0"/>
-    <w:lsdException w:name="Revision" w:unhideWhenUsed="0"/>
-    <w:lsdException w:name="List Paragraph" w:semiHidden="0" w:uiPriority="34" w:unhideWhenUsed="0" w:qFormat="1"/>
-    <w:lsdException w:name="Quote" w:semiHidden="0" w:uiPriority="29" w:unhideWhenUsed="0" w:qFormat="1"/>
-    <w:lsdException w:name="Intense Quote" w:semiHidden="0" w:uiPriority="30" w:unhideWhenUsed="0" w:qFormat="1"/>
-    <w:lsdException w:name="Medium List 2 Accent 1" w:semiHidden="0" w:uiPriority="66" w:unhideWhenUsed="0"/>
-    <w:lsdException w:name="Medium Grid 1 Accent 1" w:semiHidden="0" w:uiPriority="67" w:unhideWhenUsed="0"/>
-    <w:lsdException w:name="Medium Grid 2 Accent 1" w:semiHidden="0" w:uiPriority="68" w:unhideWhenUsed="0"/>
-    <w:lsdException w:name="Medium Grid 3 Accent 1" w:semiHidden="0" w:uiPriority="69" w:unhideWhenUsed="0"/>
-    <w:lsdException w:name="Dark List Accent 1" w:semiHidden="0" w:uiPriority="70" w:unhideWhenUsed="0"/>
-    <w:lsdException w:name="Colorful Shading Accent 1" w:semiHidden="0" w:uiPriority="71" w:unhideWhenUsed="0"/>
-    <w:lsdException w:name="Colorful List Accent 1" w:semiHidden="0" w:uiPriority="72" w:unhideWhenUsed="0"/>
-    <w:lsdException w:name="Colorful Grid Accent 1" w:semiHidden="0" w:uiPriority="73" w:unhideWhenUsed="0"/>
-    <w:lsdException w:name="Light Shading Accent 2" w:semiHidden="0" w:uiPriority="60" w:unhideWhenUsed="0"/>
-    <w:lsdException w:name="Light List Accent 2" w:semiHidden="0" w:uiPriority="61" w:unhideWhenUsed="0"/>
-    <w:lsdException w:name="Light Grid Accent 2" w:semiHidden="0" w:uiPriority="62" w:unhideWhenUsed="0"/>
-    <w:lsdException w:name="Medium Shading 1 Accent 2" w:semiHidden="0" w:uiPriority="63" w:unhideWhenUsed="0"/>
-    <w:lsdException w:name="Medium Shading 2 Accent 2" w:semiHidden="0" w:uiPriority="64" w:unhideWhenUsed="0"/>
-    <w:lsdException w:name="Medium List 1 Accent 2" w:semiHidden="0" w:uiPriority="65" w:unhideWhenUsed="0"/>
-    <w:lsdException w:name="Medium List 2 Accent 2" w:semiHidden="0" w:uiPriority="66" w:unhideWhenUsed="0"/>
-    <w:lsdException w:name="Medium Grid 1 Accent 2" w:semiHidden="0" w:uiPriority="67" w:unhideWhenUsed="0"/>
-    <w:lsdException w:name="Medium Grid 2 Accent 2" w:semiHidden="0" w:uiPriority="68" w:unhideWhenUsed="0"/>
-    <w:lsdException w:name="Medium Grid 3 Accent 2" w:semiHidden="0" w:uiPriority="69" w:unhideWhenUsed="0"/>
-    <w:lsdException w:name="Dark List Accent 2" w:semiHidden="0" w:uiPriority="70" w:unhideWhenUsed="0"/>
-    <w:lsdException w:name="Colorful Shading Accent 2" w:semiHidden="0" w:uiPriority="71" w:unhideWhenUsed="0"/>
-    <w:lsdException w:name="Colorful List Accent 2" w:semiHidden="0" w:uiPriority="72" w:unhideWhenUsed="0"/>
-    <w:lsdException w:name="Colorful Grid Accent 2" w:semiHidden="0" w:uiPriority="73" w:unhideWhenUsed="0"/>
-    <w:lsdException w:name="Light Shading Accent 3" w:semiHidden="0" w:uiPriority="60" w:unhideWhenUsed="0"/>
-    <w:lsdException w:name="Light List Accent 3" w:semiHidden="0" w:uiPriority="61" w:unhideWhenUsed="0"/>
-    <w:lsdException w:name="Light Grid Accent 3" w:semiHidden="0" w:uiPriority="62" w:unhideWhenUsed="0"/>
-    <w:lsdException w:name="Medium Shading 1 Accent 3" w:semiHidden="0" w:uiPriority="63" w:unhideWhenUsed="0"/>
-    <w:lsdException w:name="Medium Shading 2 Accent 3" w:semiHidden="0" w:uiPriority="64" w:unhideWhenUsed="0"/>
-    <w:lsdException w:name="Medium List 1 Accent 3" w:semiHidden="0" w:uiPriority="65" w:unhideWhenUsed="0"/>
-    <w:lsdException w:name="Medium List 2 Accent 3" w:semiHidden="0" w:uiPriority="66" w:unhideWhenUsed="0"/>
-    <w:lsdException w:name="Medium Grid 1 Accent 3" w:semiHidden="0" w:uiPriority="67" w:unhideWhenUsed="0"/>
-    <w:lsdException w:name="Medium Grid 2 Accent 3" w:semiHidden="0" w:uiPriority="68" w:unhideWhenUsed="0"/>
-    <w:lsdException w:name="Medium Grid 3 Accent 3" w:semiHidden="0" w:uiPriority="69" w:unhideWhenUsed="0"/>
-    <w:lsdException w:name="Dark List Accent 3" w:semiHidden="0" w:uiPriority="70" w:unhideWhenUsed="0"/>
-    <w:lsdException w:name="Colorful Shading Accent 3" w:semiHidden="0" w:uiPriority="71" w:unhideWhenUsed="0"/>
-    <w:lsdException w:name="Colorful List Accent 3" w:semiHidden="0" w:uiPriority="72" w:unhideWhenUsed="0"/>
-    <w:lsdException w:name="Colorful Grid Accent 3" w:semiHidden="0" w:uiPriority="73" w:unhideWhenUsed="0"/>
-    <w:lsdException w:name="Light Shading Accent 4" w:semiHidden="0" w:uiPriority="60" w:unhideWhenUsed="0"/>
-    <w:lsdException w:name="Light List Accent 4" w:semiHidden="0" w:uiPriority="61" w:unhideWhenUsed="0"/>
-    <w:lsdException w:name="Light Grid Accent 4" w:semiHidden="0" w:uiPriority="62" w:unhideWhenUsed="0"/>
-    <w:lsdException w:name="Medium Shading 1 Accent 4" w:semiHidden="0" w:uiPriority="63" w:unhideWhenUsed="0"/>
-    <w:lsdException w:name="Medium Shading 2 Accent 4" w:semiHidden="0" w:uiPriority="64" w:unhideWhenUsed="0"/>
-    <w:lsdException w:name="Medium List 1 Accent 4" w:semiHidden="0" w:uiPriority="65" w:unhideWhenUsed="0"/>
-    <w:lsdException w:name="Medium List 2 Accent 4" w:semiHidden="0" w:uiPriority="66" w:unhideWhenUsed="0"/>
-    <w:lsdException w:name="Medium Grid 1 Accent 4" w:semiHidden="0" w:uiPriority="67" w:unhideWhenUsed="0"/>
-    <w:lsdException w:name="Medium Grid 2 Accent 4" w:semiHidden="0" w:uiPriority="68" w:unhideWhenUsed="0"/>
-    <w:lsdException w:name="Medium Grid 3 Accent 4" w:semiHidden="0" w:uiPriority="69" w:unhideWhenUsed="0"/>
-    <w:lsdException w:name="Dark List Accent 4" w:semiHidden="0" w:uiPriority="70" w:unhideWhenUsed="0"/>
-    <w:lsdException w:name="Colorful Shading Accent 4" w:semiHidden="0" w:uiPriority="71" w:unhideWhenUsed="0"/>
-    <w:lsdException w:name="Colorful List Accent 4" w:semiHidden="0" w:uiPriority="72" w:unhideWhenUsed="0"/>
-    <w:lsdException w:name="Colorful Grid Accent 4" w:semiHidden="0" w:uiPriority="73" w:unhideWhenUsed="0"/>
-    <w:lsdException w:name="Light Shading Accent 5" w:semiHidden="0" w:uiPriority="60" w:unhideWhenUsed="0"/>
-    <w:lsdException w:name="Light List Accent 5" w:semiHidden="0" w:uiPriority="61" w:unhideWhenUsed="0"/>
-    <w:lsdException w:name="Light Grid Accent 5" w:semiHidden="0" w:uiPriority="62" w:unhideWhenUsed="0"/>
-    <w:lsdException w:name="Medium Shading 1 Accent 5" w:semiHidden="0" w:uiPriority="63" w:unhideWhenUsed="0"/>
-    <w:lsdException w:name="Medium Shading 2 Accent 5" w:semiHidden="0" w:uiPriority="64" w:unhideWhenUsed="0"/>
-    <w:lsdException w:name="Medium List 1 Accent 5" w:semiHidden="0" w:uiPriority="65" w:unhideWhenUsed="0"/>
-    <w:lsdException w:name="Medium List 2 Accent 5" w:semiHidden="0" w:uiPriority="66" w:unhideWhenUsed="0"/>
-    <w:lsdException w:name="Medium Grid 1 Accent 5" w:semiHidden="0" w:uiPriority="67" w:unhideWhenUsed="0"/>
-    <w:lsdException w:name="Medium Grid 2 Accent 5" w:semiHidden="0" w:uiPriority="68" w:unhideWhenUsed="0"/>
-    <w:lsdException w:name="Medium Grid 3 Accent 5" w:semiHidden="0" w:uiPriority="69" w:unhideWhenUsed="0"/>
-    <w:lsdException w:name="Dark List Accent 5" w:semiHidden="0" w:uiPriority="70" w:unhideWhenUsed="0"/>
-    <w:lsdException w:name="Colorful Shading Accent 5" w:semiHidden="0" w:uiPriority="71" w:unhideWhenUsed="0"/>
-    <w:lsdException w:name="Colorful List Accent 5" w:semiHidden="0" w:uiPriority="72" w:unhideWhenUsed="0"/>
-    <w:lsdException w:name="Colorful Grid Accent 5" w:semiHidden="0" w:uiPriority="73" w:unhideWhenUsed="0"/>
-    <w:lsdException w:name="Light Shading Accent 6" w:semiHidden="0" w:uiPriority="60" w:unhideWhenUsed="0"/>
-    <w:lsdException w:name="Light List Accent 6" w:semiHidden="0" w:uiPriority="61" w:unhideWhenUsed="0"/>
-    <w:lsdException w:name="Light Grid Accent 6" w:semiHidden="0" w:uiPriority="62" w:unhideWhenUsed="0"/>
-    <w:lsdException w:name="Medium Shading 1 Accent 6" w:semiHidden="0" w:uiPriority="63" w:unhideWhenUsed="0"/>
-    <w:lsdException w:name="Medium Shading 2 Accent 6" w:semiHidden="0" w:uiPriority="64" w:unhideWhenUsed="0"/>
-    <w:lsdException w:name="Medium List 1 Accent 6" w:semiHidden="0" w:uiPriority="65" w:unhideWhenUsed="0"/>
-    <w:lsdException w:name="Medium List 2 Accent 6" w:semiHidden="0" w:uiPriority="66" w:unhideWhenUsed="0"/>
-    <w:lsdException w:name="Medium Grid 1 Accent 6" w:semiHidden="0" w:uiPriority="67" w:unhideWhenUsed="0"/>
-    <w:lsdException w:name="Medium Grid 2 Accent 6" w:semiHidden="0" w:uiPriority="68" w:unhideWhenUsed="0"/>
-    <w:lsdException w:name="Medium Grid 3 Accent 6" w:semiHidden="0" w:uiPriority="69" w:unhideWhenUsed="0"/>
-    <w:lsdException w:name="Dark List Accent 6" w:semiHidden="0" w:uiPriority="70" w:unhideWhenUsed="0"/>
-    <w:lsdException w:name="Colorful Shading Accent 6" w:semiHidden="0" w:uiPriority="71" w:unhideWhenUsed="0"/>
-    <w:lsdException w:name="Colorful List Accent 6" w:semiHidden="0" w:uiPriority="72" w:unhideWhenUsed="0"/>
-    <w:lsdException w:name="Colorful Grid Accent 6" w:semiHidden="0" w:uiPriority="73" w:unhideWhenUsed="0"/>
-    <w:lsdException w:name="Subtle Emphasis" w:semiHidden="0" w:uiPriority="19" w:unhideWhenUsed="0" w:qFormat="1"/>
-    <w:lsdException w:name="Intense Emphasis" w:semiHidden="0" w:uiPriority="21" w:unhideWhenUsed="0" w:qFormat="1"/>
-    <w:lsdException w:name="Subtle Reference" w:semiHidden="0" w:uiPriority="31" w:unhideWhenUsed="0" w:qFormat="1"/>
-    <w:lsdException w:name="Intense Reference" w:semiHidden="0" w:uiPriority="32" w:unhideWhenUsed="0" w:qFormat="1"/>
-    <w:lsdException w:name="Book Title" w:semiHidden="0" w:uiPriority="33" w:unhideWhenUsed="0" w:qFormat="1"/>
-    <w:lsdException w:name="Bibliography" w:uiPriority="37"/>
-    <w:lsdException w:name="TOC Heading" w:uiPriority="39" w:qFormat="1"/>
-  </w:latentStyles>
-  <w:style w:type="paragraph" w:default="1" w:styleId="Normal">
-    <w:name w:val="Normal"/>
-    <w:qFormat/>
-    <w:rPr>
-      <w:noProof/>
-    </w:rPr>
-  </w:style>
-  <w:style w:type="paragraph" w:styleId="Heading1">
-    <w:name w:val="heading 1"/>
-    <w:basedOn w:val="Normal"/>
-    <w:next w:val="Normal"/>
-    <w:link w:val="Heading1Char"/>
-    <w:uiPriority w:val="9"/>
-    <w:qFormat/>
-    <w:rsid w:val="005558E1"/>
-    <w:pPr>
-      <w:keepNext/>
-      <w:keepLines/>
-      <w:spacing w:before="480" w:after="0"/>
-      <w:outlineLvl w:val="0"/>
-    </w:pPr>
-    <w:rPr>
-      <w:rFonts w:asciiTheme="majorHAnsi" w:eastAsiaTheme="majorEastAsia" w:hAnsiTheme="majorHAnsi" w:cstheme="majorBidi"/>
-      <w:b/>
-      <w:bCs/>
-      <w:color w:val="365F91" w:themeColor="accent1" w:themeShade="BF"/>
-      <w:sz w:val="28"/>
-      <w:szCs w:val="28"/>
-    </w:rPr>
-  </w:style>
-  <w:style w:type="paragraph" w:styleId="Heading2">
-    <w:name w:val="heading 2"/>
-    <w:basedOn w:val="Normal"/>
-    <w:next w:val="Normal"/>
-    <w:link w:val="Heading2Char"/>
-    <w:uiPriority w:val="9"/>
-    <w:unhideWhenUsed/>
-    <w:qFormat/>
-    <w:rsid w:val="005558E1"/>
-    <w:pPr>
-      <w:keepNext/>
-      <w:keepLines/>
-      <w:spacing w:before="200" w:after="0"/>
-      <w:outlineLvl w:val="1"/>
-    </w:pPr>
-    <w:rPr>
-      <w:rFonts w:asciiTheme="majorHAnsi" w:eastAsiaTheme="majorEastAsia" w:hAnsiTheme="majorHAnsi" w:cstheme="majorBidi"/>
-      <w:b/>
-      <w:bCs/>
-      <w:color w:val="4F81BD" w:themeColor="accent1"/>
-      <w:sz w:val="26"/>
-      <w:szCs w:val="26"/>
-    </w:rPr>
-  </w:style>
-  <w:style w:type="character" w:default="1" w:styleId="DefaultParagraphFont">
-    <w:name w:val="Default Paragraph Font"/>
-    <w:uiPriority w:val="1"/>
-    <w:semiHidden/>
-    <w:unhideWhenUsed/>
-  </w:style>
-  <w:style w:type="table" w:default="1" w:styleId="TableNormal">
-    <w:name w:val="Normal Table"/>
-    <w:uiPriority w:val="99"/>
-    <w:semiHidden/>
-    <w:unhideWhenUsed/>
-    <w:tblPr>
-      <w:tblInd w:w="0" w:type="dxa"/>
-      <w:tblCellMar>
-        <w:top w:w="0" w:type="dxa"/>
-        <w:left w:w="108" w:type="dxa"/>
-        <w:bottom w:w="0" w:type="dxa"/>
-        <w:right w:w="108" w:type="dxa"/>
-      </w:tblCellMar>
-    </w:tblPr>
-  </w:style>
-  <w:style w:type="numbering" w:default="1" w:styleId="NoList">
-    <w:name w:val="No List"/>
-    <w:uiPriority w:val="99"/>
-    <w:semiHidden/>
-    <w:unhideWhenUsed/>
-  </w:style>
-  <w:style w:type="character" w:customStyle="1" w:styleId="Heading1Char">
-    <w:name w:val="Heading 1 Char"/>
-    <w:basedOn w:val="DefaultParagraphFont"/>
-    <w:link w:val="Heading1"/>
-    <w:uiPriority w:val="9"/>
-    <w:rsid w:val="005558E1"/>
-    <w:rPr>
-      <w:rFonts w:asciiTheme="majorHAnsi" w:eastAsiaTheme="majorEastAsia" w:hAnsiTheme="majorHAnsi" w:cstheme="majorBidi"/>
-      <w:b/>
-      <w:bCs/>
-      <w:noProof/>
-      <w:color w:val="365F91" w:themeColor="accent1" w:themeShade="BF"/>
-      <w:sz w:val="28"/>
-      <w:szCs w:val="28"/>
-    </w:rPr>
-  </w:style>
-  <w:style w:type="character" w:customStyle="1" w:styleId="Heading2Char">
-    <w:name w:val="Heading 2 Char"/>
-    <w:basedOn w:val="DefaultParagraphFont"/>
-    <w:link w:val="Heading2"/>
-    <w:uiPriority w:val="9"/>
-    <w:rsid w:val="005558E1"/>
-    <w:rPr>
-      <w:rFonts w:asciiTheme="majorHAnsi" w:eastAsiaTheme="majorEastAsia" w:hAnsiTheme="majorHAnsi" w:cstheme="majorBidi"/>
-      <w:b/>
-      <w:bCs/>
-      <w:noProof/>
-      <w:color w:val="4F81BD" w:themeColor="accent1"/>
-      <w:sz w:val="26"/>
-      <w:szCs w:val="26"/>
-    </w:rPr>
-  </w:style>
-  <w:style w:type="paragraph" w:styleId="BalloonText">
-    <w:name w:val="Balloon Text"/>
-    <w:basedOn w:val="Normal"/>
-    <w:link w:val="BalloonTextChar"/>
-    <w:uiPriority w:val="99"/>
-    <w:semiHidden/>
-    <w:unhideWhenUsed/>
-    <w:rsid w:val="002A2AF6"/>
-    <w:pPr>
-      <w:spacing w:after="0" w:line="240" w:lineRule="auto"/>
-    </w:pPr>
-    <w:rPr>
-      <w:rFonts w:ascii="Tahoma" w:hAnsi="Tahoma" w:cs="Tahoma"/>
-      <w:sz w:val="16"/>
-      <w:szCs w:val="16"/>
-    </w:rPr>
-  </w:style>
-  <w:style w:type="character" w:customStyle="1" w:styleId="BalloonTextChar">
-    <w:name w:val="Balloon Text Char"/>
-    <w:basedOn w:val="DefaultParagraphFont"/>
-    <w:link w:val="BalloonText"/>
-    <w:uiPriority w:val="99"/>
-    <w:semiHidden/>
-    <w:rsid w:val="002A2AF6"/>
-    <w:rPr>
-      <w:rFonts w:ascii="Tahoma" w:hAnsi="Tahoma" w:cs="Tahoma"/>
-      <w:noProof/>
-      <w:sz w:val="16"/>
-      <w:szCs w:val="16"/>
-    </w:rPr>
-  </w:style>
-  <w:style w:type="paragraph" w:styleId="ListParagraph">
-    <w:name w:val="List Paragraph"/>
-    <w:basedOn w:val="Normal"/>
-    <w:uiPriority w:val="34"/>
-    <w:qFormat/>
-    <w:rsid w:val="002A2AF6"/>
-    <w:pPr>
-      <w:ind w:left="720"/>
-      <w:contextualSpacing/>
-    </w:pPr>
-  </w:style>
-</w:styles>
-</file>
-
-<file path=word/stylesWithEffects.xml><?xml version="1.0" encoding="utf-8"?>
-<w:styles xmlns:wpc="http://schemas.microsoft.com/office/word/2010/wordprocessingCanvas" xmlns:mc="http://schemas.openxmlformats.org/markup-compatibility/2006" xmlns:o="urn:schemas-microsoft-com:office:office" xmlns:r="http://schemas.openxmlformats.org/officeDocument/2006/relationships" xmlns:m="http://schemas.openxmlformats.org/officeDocument/2006/math" xmlns:v="urn:schemas-microsoft-com:vml" xmlns:wp14="http://schemas.microsoft.com/office/word/2010/wordprocessingDrawing" xmlns:wp="http://schemas.openxmlformats.org/drawingml/2006/wordprocessingDrawing" xmlns:w10="urn:schemas-microsoft-com:office:word" xmlns:w="http://schemas.openxmlformats.org/wordprocessingml/2006/main" xmlns:w14="http://schemas.microsoft.com/office/word/2010/wordml" xmlns:wpg="http://schemas.microsoft.com/office/word/2010/wordprocessingGroup" xmlns:wpi="http://schemas.microsoft.com/office/word/2010/wordprocessingInk" xmlns:wne="http://schemas.microsoft.com/office/word/2006/wordml" xmlns:wps="http://schemas.microsoft.com/office/word/2010/wordprocessingShape" mc:Ignorable="w14 wp14">
-  <w:docDefaults>
-    <w:rPrDefault>
-      <w:rPr>
-        <w:rFonts w:asciiTheme="minorHAnsi" w:eastAsiaTheme="minorHAnsi" w:hAnsiTheme="minorHAnsi" w:cstheme="minorBidi"/>
-        <w:sz w:val="22"/>
-        <w:szCs w:val="22"/>
-        <w:lang w:val="sv-SE" w:eastAsia="en-US" w:bidi="ar-SA"/>
-      </w:rPr>
-    </w:rPrDefault>
-    <w:pPrDefault>
-      <w:pPr>
-        <w:spacing w:after="200" w:line="276" w:lineRule="auto"/>
-      </w:pPr>
-    </w:pPrDefault>
-  </w:docDefaults>
-  <w:latentStyles w:defLockedState="0" w:defUIPriority="99" w:defSemiHidden="1" w:defUnhideWhenUsed="1" w:defQFormat="0" w:count="267">
-    <w:lsdException w:name="Normal" w:semiHidden="0" w:uiPriority="0" w:unhideWhenUsed="0" w:qFormat="1"/>
-    <w:lsdException w:name="heading 1" w:semiHidden="0" w:uiPriority="9" w:unhideWhenUsed="0" w:qFormat="1"/>
-    <w:lsdException w:name="heading 2" w:uiPriority="9" w:qFormat="1"/>
-    <w:lsdException w:name="heading 3" w:uiPriority="9" w:qFormat="1"/>
-    <w:lsdException w:name="heading 4" w:uiPriority="9" w:qFormat="1"/>
-    <w:lsdException w:name="heading 5" w:uiPriority="9" w:qFormat="1"/>
-    <w:lsdException w:name="heading 6" w:uiPriority="9" w:qFormat="1"/>
-    <w:lsdException w:name="heading 7" w:uiPriority="9" w:qFormat="1"/>
-    <w:lsdException w:name="heading 8" w:uiPriority="9" w:qFormat="1"/>
-    <w:lsdException w:name="heading 9" w:uiPriority="9" w:qFormat="1"/>
-    <w:lsdException w:name="toc 1" w:uiPriority="39"/>
-    <w:lsdException w:name="toc 2" w:uiPriority="39"/>
-    <w:lsdException w:name="toc 3" w:uiPriority="39"/>
-    <w:lsdException w:name="toc 4" w:uiPriority="39"/>
-    <w:lsdException w:name="toc 5" w:uiPriority="39"/>
-    <w:lsdException w:name="toc 6" w:uiPriority="39"/>
-    <w:lsdException w:name="toc 7" w:uiPriority="39"/>
-    <w:lsdException w:name="toc 8" w:uiPriority="39"/>
-    <w:lsdException w:name="toc 9" w:uiPriority="39"/>
-    <w:lsdException w:name="caption" w:uiPriority="35" w:qFormat="1"/>
-    <w:lsdException w:name="Title" w:semiHidden="0" w:uiPriority="10" w:unhideWhenUsed="0" w:qFormat="1"/>
-    <w:lsdException w:name="Default Paragraph Font" w:uiPriority="1"/>
-    <w:lsdException w:name="Subtitle" w:semiHidden="0" w:uiPriority="11" w:unhideWhenUsed="0" w:qFormat="1"/>
-    <w:lsdException w:name="Strong" w:semiHidden="0" w:uiPriority="22" w:unhideWhenUsed="0" w:qFormat="1"/>
-    <w:lsdException w:name="Emphasis" w:semiHidden="0" w:uiPriority="20" w:unhideWhenUsed="0" w:qFormat="1"/>
-    <w:lsdException w:name="Table Grid" w:semiHidden="0" w:uiPriority="59" w:unhideWhenUsed="0"/>
-    <w:lsdException w:name="Placeholder Text" w:unhideWhenUsed="0"/>
-    <w:lsdException w:name="No Spacing" w:semiHidden="0" w:uiPriority="1" w:unhideWhenUsed="0" w:qFormat="1"/>
-    <w:lsdException w:name="Light Shading" w:semiHidden="0" w:uiPriority="60" w:unhideWhenUsed="0"/>
-    <w:lsdException w:name="Light List" w:semiHidden="0" w:uiPriority="61" w:unhideWhenUsed="0"/>
-    <w:lsdException w:name="Light Grid" w:semiHidden="0" w:uiPriority="62" w:unhideWhenUsed="0"/>
-    <w:lsdException w:name="Medium Shading 1" w:semiHidden="0" w:uiPriority="63" w:unhideWhenUsed="0"/>
-    <w:lsdException w:name="Medium Shading 2" w:semiHidden="0" w:uiPriority="64" w:unhideWhenUsed="0"/>
-    <w:lsdException w:name="Medium List 1" w:semiHidden="0" w:uiPriority="65" w:unhideWhenUsed="0"/>
-    <w:lsdException w:name="Medium List 2" w:semiHidden="0" w:uiPriority="66" w:unhideWhenUsed="0"/>
-    <w:lsdException w:name="Medium Grid 1" w:semiHidden="0" w:uiPriority="67" w:unhideWhenUsed="0"/>
-    <w:lsdException w:name="Medium Grid 2" w:semiHidden="0" w:uiPriority="68" w:unhideWhenUsed="0"/>
-    <w:lsdException w:name="Medium Grid 3" w:semiHidden="0" w:uiPriority="69" w:unhideWhenUsed="0"/>
-    <w:lsdException w:name="Dark List" w:semiHidden="0" w:uiPriority="70" w:unhideWhenUsed="0"/>
-    <w:lsdException w:name="Colorful Shading" w:semiHidden="0" w:uiPriority="71" w:unhideWhenUsed="0"/>
-    <w:lsdException w:name="Colorful List" w:semiHidden="0" w:uiPriority="72" w:unhideWhenUsed="0"/>
-    <w:lsdException w:name="Colorful Grid" w:semiHidden="0" w:uiPriority="73" w:unhideWhenUsed="0"/>
-    <w:lsdException w:name="Light Shading Accent 1" w:semiHidden="0" w:uiPriority="60" w:unhideWhenUsed="0"/>
-    <w:lsdException w:name="Light List Accent 1" w:semiHidden="0" w:uiPriority="61" w:unhideWhenUsed="0"/>
-    <w:lsdException w:name="Light Grid Accent 1" w:semiHidden="0" w:uiPriority="62" w:unhideWhenUsed="0"/>
-    <w:lsdException w:name="Medium Shading 1 Accent 1" w:semiHidden="0" w:uiPriority="63" w:unhideWhenUsed="0"/>
-    <w:lsdException w:name="Medium Shading 2 Accent 1" w:semiHidden="0" w:uiPriority="64" w:unhideWhenUsed="0"/>
-    <w:lsdException w:name="Medium List 1 Accent 1" w:semiHidden="0" w:uiPriority="65" w:unhideWhenUsed="0"/>
-    <w:lsdException w:name="Revision" w:unhideWhenUsed="0"/>
-    <w:lsdException w:name="List Paragraph" w:semiHidden="0" w:uiPriority="34" w:unhideWhenUsed="0" w:qFormat="1"/>
-    <w:lsdException w:name="Quote" w:semiHidden="0" w:uiPriority="29" w:unhideWhenUsed="0" w:qFormat="1"/>
-    <w:lsdException w:name="Intense Quote" w:semiHidden="0" w:uiPriority="30" w:unhideWhenUsed="0" w:qFormat="1"/>
-    <w:lsdException w:name="Medium List 2 Accent 1" w:semiHidden="0" w:uiPriority="66" w:unhideWhenUsed="0"/>
-    <w:lsdException w:name="Medium Grid 1 Accent 1" w:semiHidden="0" w:uiPriority="67" w:unhideWhenUsed="0"/>
-    <w:lsdException w:name="Medium Grid 2 Accent 1" w:semiHidden="0" w:uiPriority="68" w:unhideWhenUsed="0"/>
-    <w:lsdException w:name="Medium Grid 3 Accent 1" w:semiHidden="0" w:uiPriority="69" w:unhideWhenUsed="0"/>
-    <w:lsdException w:name="Dark List Accent 1" w:semiHidden="0" w:uiPriority="70" w:unhideWhenUsed="0"/>
-    <w:lsdException w:name="Colorful Shading Accent 1" w:semiHidden="0" w:uiPriority="71" w:unhideWhenUsed="0"/>
-    <w:lsdException w:name="Colorful List Accent 1" w:semiHidden="0" w:uiPriority="72" w:unhideWhenUsed="0"/>
-    <w:lsdException w:name="Colorful Grid Accent 1" w:semiHidden="0" w:uiPriority="73" w:unhideWhenUsed="0"/>
-    <w:lsdException w:name="Light Shading Accent 2" w:semiHidden="0" w:uiPriority="60" w:unhideWhenUsed="0"/>
-    <w:lsdException w:name="Light List Accent 2" w:semiHidden="0" w:uiPriority="61" w:unhideWhenUsed="0"/>
-    <w:lsdException w:name="Light Grid Accent 2" w:semiHidden="0" w:uiPriority="62" w:unhideWhenUsed="0"/>
-    <w:lsdException w:name="Medium Shading 1 Accent 2" w:semiHidden="0" w:uiPriority="63" w:unhideWhenUsed="0"/>
-    <w:lsdException w:name="Medium Shading 2 Accent 2" w:semiHidden="0" w:uiPriority="64" w:unhideWhenUsed="0"/>
-    <w:lsdException w:name="Medium List 1 Accent 2" w:semiHidden="0" w:uiPriority="65" w:unhideWhenUsed="0"/>
-    <w:lsdException w:name="Medium List 2 Accent 2" w:semiHidden="0" w:uiPriority="66" w:unhideWhenUsed="0"/>
-    <w:lsdException w:name="Medium Grid 1 Accent 2" w:semiHidden="0" w:uiPriority="67" w:unhideWhenUsed="0"/>
-    <w:lsdException w:name="Medium Grid 2 Accent 2" w:semiHidden="0" w:uiPriority="68" w:unhideWhenUsed="0"/>
-    <w:lsdException w:name="Medium Grid 3 Accent 2" w:semiHidden="0" w:uiPriority="69" w:unhideWhenUsed="0"/>
-    <w:lsdException w:name="Dark List Accent 2" w:semiHidden="0" w:uiPriority="70" w:unhideWhenUsed="0"/>
-    <w:lsdException w:name="Colorful Shading Accent 2" w:semiHidden="0" w:uiPriority="71" w:unhideWhenUsed="0"/>
-    <w:lsdException w:name="Colorful List Accent 2" w:semiHidden="0" w:uiPriority="72" w:unhideWhenUsed="0"/>
-    <w:lsdException w:name="Colorful Grid Accent 2" w:semiHidden="0" w:uiPriority="73" w:unhideWhenUsed="0"/>
-    <w:lsdException w:name="Light Shading Accent 3" w:semiHidden="0" w:uiPriority="60" w:unhideWhenUsed="0"/>
-    <w:lsdException w:name="Light List Accent 3" w:semiHidden="0" w:uiPriority="61" w:unhideWhenUsed="0"/>
-    <w:lsdException w:name="Light Grid Accent 3" w:semiHidden="0" w:uiPriority="62" w:unhideWhenUsed="0"/>
-    <w:lsdException w:name="Medium Shading 1 Accent 3" w:semiHidden="0" w:uiPriority="63" w:unhideWhenUsed="0"/>
-    <w:lsdException w:name="Medium Shading 2 Accent 3" w:semiHidden="0" w:uiPriority="64" w:unhideWhenUsed="0"/>
-    <w:lsdException w:name="Medium List 1 Accent 3" w:semiHidden="0" w:uiPriority="65" w:unhideWhenUsed="0"/>
-    <w:lsdException w:name="Medium List 2 Accent 3" w:semiHidden="0" w:uiPriority="66" w:unhideWhenUsed="0"/>
-    <w:lsdException w:name="Medium Grid 1 Accent 3" w:semiHidden="0" w:uiPriority="67" w:unhideWhenUsed="0"/>
-    <w:lsdException w:name="Medium Grid 2 Accent 3" w:semiHidden="0" w:uiPriority="68" w:unhideWhenUsed="0"/>
-    <w:lsdException w:name="Medium Grid 3 Accent 3" w:semiHidden="0" w:uiPriority="69" w:unhideWhenUsed="0"/>
-    <w:lsdException w:name="Dark List Accent 3" w:semiHidden="0" w:uiPriority="70" w:unhideWhenUsed="0"/>
-    <w:lsdException w:name="Colorful Shading Accent 3" w:semiHidden="0" w:uiPriority="71" w:unhideWhenUsed="0"/>
-    <w:lsdException w:name="Colorful List Accent 3" w:semiHidden="0" w:uiPriority="72" w:unhideWhenUsed="0"/>
-    <w:lsdException w:name="Colorful Grid Accent 3" w:semiHidden="0" w:uiPriority="73" w:unhideWhenUsed="0"/>
-    <w:lsdException w:name="Light Shading Accent 4" w:semiHidden="0" w:uiPriority="60" w:unhideWhenUsed="0"/>
-    <w:lsdException w:name="Light List Accent 4" w:semiHidden="0" w:uiPriority="61" w:unhideWhenUsed="0"/>
-    <w:lsdException w:name="Light Grid Accent 4" w:semiHidden="0" w:uiPriority="62" w:unhideWhenUsed="0"/>
-    <w:lsdException w:name="Medium Shading 1 Accent 4" w:semiHidden="0" w:uiPriority="63" w:unhideWhenUsed="0"/>
-    <w:lsdException w:name="Medium Shading 2 Accent 4" w:semiHidden="0" w:uiPriority="64" w:unhideWhenUsed="0"/>
-    <w:lsdException w:name="Medium List 1 Accent 4" w:semiHidden="0" w:uiPriority="65" w:unhideWhenUsed="0"/>
-    <w:lsdException w:name="Medium List 2 Accent 4" w:semiHidden="0" w:uiPriority="66" w:unhideWhenUsed="0"/>
-    <w:lsdException w:name="Medium Grid 1 Accent 4" w:semiHidden="0" w:uiPriority="67" w:unhideWhenUsed="0"/>
-    <w:lsdException w:name="Medium Grid 2 Accent 4" w:semiHidden="0" w:uiPriority="68" w:unhideWhenUsed="0"/>
-    <w:lsdException w:name="Medium Grid 3 Accent 4" w:semiHidden="0" w:uiPriority="69" w:unhideWhenUsed="0"/>
-    <w:lsdException w:name="Dark List Accent 4" w:semiHidden="0" w:uiPriority="70" w:unhideWhenUsed="0"/>
-    <w:lsdException w:name="Colorful Shading Accent 4" w:semiHidden="0" w:uiPriority="71" w:unhideWhenUsed="0"/>
-    <w:lsdException w:name="Colorful List Accent 4" w:semiHidden="0" w:uiPriority="72" w:unhideWhenUsed="0"/>
-    <w:lsdException w:name="Colorful Grid Accent 4" w:semiHidden="0" w:uiPriority="73" w:unhideWhenUsed="0"/>
-    <w:lsdException w:name="Light Shading Accent 5" w:semiHidden="0" w:uiPriority="60" w:unhideWhenUsed="0"/>
-    <w:lsdException w:name="Light List Accent 5" w:semiHidden="0" w:uiPriority="61" w:unhideWhenUsed="0"/>
-    <w:lsdException w:name="Light Grid Accent 5" w:semiHidden="0" w:uiPriority="62" w:unhideWhenUsed="0"/>
-    <w:lsdException w:name="Medium Shading 1 Accent 5" w:semiHidden="0" w:uiPriority="63" w:unhideWhenUsed="0"/>
-    <w:lsdException w:name="Medium Shading 2 Accent 5" w:semiHidden="0" w:uiPriority="64" w:unhideWhenUsed="0"/>
-    <w:lsdException w:name="Medium List 1 Accent 5" w:semiHidden="0" w:uiPriority="65" w:unhideWhenUsed="0"/>
-    <w:lsdException w:name="Medium List 2 Accent 5" w:semiHidden="0" w:uiPriority="66" w:unhideWhenUsed="0"/>
-    <w:lsdException w:name="Medium Grid 1 Accent 5" w:semiHidden="0" w:uiPriority="67" w:unhideWhenUsed="0"/>
-    <w:lsdException w:name="Medium Grid 2 Accent 5" w:semiHidden="0" w:uiPriority="68" w:unhideWhenUsed="0"/>
-    <w:lsdException w:name="Medium Grid 3 Accent 5" w:semiHidden="0" w:uiPriority="69" w:unhideWhenUsed="0"/>
-    <w:lsdException w:name="Dark List Accent 5" w:semiHidden="0" w:uiPriority="70" w:unhideWhenUsed="0"/>
-    <w:lsdException w:name="Colorful Shading Accent 5" w:semiHidden="0" w:uiPriority="71" w:unhideWhenUsed="0"/>
-    <w:lsdException w:name="Colorful List Accent 5" w:semiHidden="0" w:uiPriority="72" w:unhideWhenUsed="0"/>
-    <w:lsdException w:name="Colorful Grid Accent 5" w:semiHidden="0" w:uiPriority="73" w:unhideWhenUsed="0"/>
-    <w:lsdException w:name="Light Shading Accent 6" w:semiHidden="0" w:uiPriority="60" w:unhideWhenUsed="0"/>
-    <w:lsdException w:name="Light List Accent 6" w:semiHidden="0" w:uiPriority="61" w:unhideWhenUsed="0"/>
-    <w:lsdException w:name="Light Grid Accent 6" w:semiHidden="0" w:uiPriority="62" w:unhideWhenUsed="0"/>
-    <w:lsdException w:name="Medium Shading 1 Accent 6" w:semiHidden="0" w:uiPriority="63" w:unhideWhenUsed="0"/>
-    <w:lsdException w:name="Medium Shading 2 Accent 6" w:semiHidden="0" w:uiPriority="64" w:unhideWhenUsed="0"/>
-    <w:lsdException w:name="Medium List 1 Accent 6" w:semiHidden="0" w:uiPriority="65" w:unhideWhenUsed="0"/>
-    <w:lsdException w:name="Medium List 2 Accent 6" w:semiHidden="0" w:uiPriority="66" w:unhideWhenUsed="0"/>
-    <w:lsdException w:name="Medium Grid 1 Accent 6" w:semiHidden="0" w:uiPriority="67" w:unhideWhenUsed="0"/>
-    <w:lsdException w:name="Medium Grid 2 Accent 6" w:semiHidden="0" w:uiPriority="68" w:unhideWhenUsed="0"/>
-    <w:lsdException w:name="Medium Grid 3 Accent 6" w:semiHidden="0" w:uiPriority="69" w:unhideWhenUsed="0"/>
-    <w:lsdException w:name="Dark List Accent 6" w:semiHidden="0" w:uiPriority="70" w:unhideWhenUsed="0"/>
-    <w:lsdException w:name="Colorful Shading Accent 6" w:semiHidden="0" w:uiPriority="71" w:unhideWhenUsed="0"/>
-    <w:lsdException w:name="Colorful List Accent 6" w:semiHidden="0" w:uiPriority="72" w:unhideWhenUsed="0"/>
-    <w:lsdException w:name="Colorful Grid Accent 6" w:semiHidden="0" w:uiPriority="73" w:unhideWhenUsed="0"/>
-    <w:lsdException w:name="Subtle Emphasis" w:semiHidden="0" w:uiPriority="19" w:unhideWhenUsed="0" w:qFormat="1"/>
-    <w:lsdException w:name="Intense Emphasis" w:semiHidden="0" w:uiPriority="21" w:unhideWhenUsed="0" w:qFormat="1"/>
-    <w:lsdException w:name="Subtle Reference" w:semiHidden="0" w:uiPriority="31" w:unhideWhenUsed="0" w:qFormat="1"/>
-    <w:lsdException w:name="Intense Reference" w:semiHidden="0" w:uiPriority="32" w:unhideWhenUsed="0" w:qFormat="1"/>
-    <w:lsdException w:name="Book Title" w:semiHidden="0" w:uiPriority="33" w:unhideWhenUsed="0" w:qFormat="1"/>
-    <w:lsdException w:name="Bibliography" w:uiPriority="37"/>
-    <w:lsdException w:name="TOC Heading" w:uiPriority="39" w:qFormat="1"/>
+  <w:latentStyles w:defLockedState="0" w:defUIPriority="99" w:defSemiHidden="0" w:defUnhideWhenUsed="0" w:defQFormat="0" w:count="371">
+    <w:lsdException w:name="Normal" w:uiPriority="0" w:qFormat="1"/>
+    <w:lsdException w:name="heading 1" w:uiPriority="9" w:qFormat="1"/>
+    <w:lsdException w:name="heading 2" w:semiHidden="1" w:uiPriority="9" w:unhideWhenUsed="1" w:qFormat="1"/>
+    <w:lsdException w:name="heading 3" w:semiHidden="1" w:uiPriority="9" w:unhideWhenUsed="1" w:qFormat="1"/>
+    <w:lsdException w:name="heading 4" w:semiHidden="1" w:uiPriority="9" w:unhideWhenUsed="1" w:qFormat="1"/>
+    <w:lsdException w:name="heading 5" w:semiHidden="1" w:uiPriority="9" w:unhideWhenUsed="1" w:qFormat="1"/>
+    <w:lsdException w:name="heading 6" w:semiHidden="1" w:uiPriority="9" w:unhideWhenUsed="1" w:qFormat="1"/>
+    <w:lsdException w:name="heading 7" w:semiHidden="1" w:uiPriority="9" w:unhideWhenUsed="1" w:qFormat="1"/>
+    <w:lsdException w:name="heading 8" w:semiHidden="1" w:uiPriority="9" w:unhideWhenUsed="1" w:qFormat="1"/>
+    <w:lsdException w:name="heading 9" w:semiHidden="1" w:uiPriority="9" w:unhideWhenUsed="1" w:qFormat="1"/>
+    <w:lsdException w:name="index 1" w:semiHidden="1" w:unhideWhenUsed="1"/>
+    <w:lsdException w:name="index 2" w:semiHidden="1" w:unhideWhenUsed="1"/>
+    <w:lsdException w:name="index 3" w:semiHidden="1" w:unhideWhenUsed="1"/>
+    <w:lsdException w:name="index 4" w:semiHidden="1" w:unhideWhenUsed="1"/>
+    <w:lsdException w:name="index 5" w:semiHidden="1" w:unhideWhenUsed="1"/>
+    <w:lsdException w:name="index 6" w:semiHidden="1" w:unhideWhenUsed="1"/>
+    <w:lsdException w:name="index 7" w:semiHidden="1" w:unhideWhenUsed="1"/>
+    <w:lsdException w:name="index 8" w:semiHidden="1" w:unhideWhenUsed="1"/>
+    <w:lsdException w:name="index 9" w:semiHidden="1" w:unhideWhenUsed="1"/>
+    <w:lsdException w:name="toc 1" w:semiHidden="1" w:uiPriority="39" w:unhideWhenUsed="1"/>
+    <w:lsdException w:name="toc 2" w:semiHidden="1" w:uiPriority="39" w:unhideWhenUsed="1"/>
+    <w:lsdException w:name="toc 3" w:semiHidden="1" w:uiPriority="39" w:unhideWhenUsed="1"/>
+    <w:lsdException w:name="toc 4" w:semiHidden="1" w:uiPriority="39" w:unhideWhenUsed="1"/>
+    <w:lsdException w:name="toc 5" w:semiHidden="1" w:uiPriority="39" w:unhideWhenUsed="1"/>
+    <w:lsdException w:name="toc 6" w:semiHidden="1" w:uiPriority="39" w:unhideWhenUsed="1"/>
+    <w:lsdException w:name="toc 7" w:semiHidden="1" w:uiPriority="39" w:unhideWhenUsed="1"/>
+    <w:lsdException w:name="toc 8" w:semiHidden="1" w:uiPriority="39" w:unhideWhenUsed="1"/>
+    <w:lsdException w:name="toc 9" w:semiHidden="1" w:uiPriority="39" w:unhideWhenUsed="1"/>
+    <w:lsdException w:name="Normal Indent" w:semiHidden="1" w:unhideWhenUsed="1"/>
+    <w:lsdException w:name="footnote text" w:semiHidden="1" w:unhideWhenUsed="1"/>
+    <w:lsdException w:name="annotation text" w:semiHidden="1" w:unhideWhenUsed="1"/>
+    <w:lsdException w:name="header" w:semiHidden="1" w:unhideWhenUsed="1"/>
+    <w:lsdException w:name="footer" w:semiHidden="1" w:unhideWhenUsed="1"/>
+    <w:lsdException w:name="index heading" w:semiHidden="1" w:unhideWhenUsed="1"/>
+    <w:lsdException w:name="caption" w:semiHidden="1" w:uiPriority="35" w:unhideWhenUsed="1" w:qFormat="1"/>
+    <w:lsdException w:name="table of figures" w:semiHidden="1" w:unhideWhenUsed="1"/>
+    <w:lsdException w:name="envelope address" w:semiHidden="1" w:unhideWhenUsed="1"/>
+    <w:lsdException w:name="envelope return" w:semiHidden="1" w:unhideWhenUsed="1"/>
+    <w:lsdException w:name="footnote reference" w:semiHidden="1" w:unhideWhenUsed="1"/>
+    <w:lsdException w:name="annotation reference" w:semiHidden="1" w:unhideWhenUsed="1"/>
+    <w:lsdException w:name="line number" w:semiHidden="1" w:unhideWhenUsed="1"/>
+    <w:lsdException w:name="page number" w:semiHidden="1" w:unhideWhenUsed="1"/>
+    <w:lsdException w:name="endnote reference" w:semiHidden="1" w:unhideWhenUsed="1"/>
+    <w:lsdException w:name="endnote text" w:semiHidden="1" w:unhideWhenUsed="1"/>
+    <w:lsdException w:name="table of authorities" w:semiHidden="1" w:unhideWhenUsed="1"/>
+    <w:lsdException w:name="macro" w:semiHidden="1" w:unhideWhenUsed="1"/>
+    <w:lsdException w:name="toa heading" w:semiHidden="1" w:unhideWhenUsed="1"/>
+    <w:lsdException w:name="List" w:semiHidden="1" w:unhideWhenUsed="1"/>
+    <w:lsdException w:name="List Bullet" w:semiHidden="1" w:unhideWhenUsed="1"/>
+    <w:lsdException w:name="List Number" w:semiHidden="1" w:unhideWhenUsed="1"/>
+    <w:lsdException w:name="List 2" w:semiHidden="1" w:unhideWhenUsed="1"/>
+    <w:lsdException w:name="List 3" w:semiHidden="1" w:unhideWhenUsed="1"/>
+    <w:lsdException w:name="List 4" w:semiHidden="1" w:unhideWhenUsed="1"/>
+    <w:lsdException w:name="List 5" w:semiHidden="1" w:unhideWhenUsed="1"/>
+    <w:lsdException w:name="List Bullet 2" w:semiHidden="1" w:unhideWhenUsed="1"/>
+    <w:lsdException w:name="List Bullet 3" w:semiHidden="1" w:unhideWhenUsed="1"/>
+    <w:lsdException w:name="List Bullet 4" w:semiHidden="1" w:unhideWhenUsed="1"/>
+    <w:lsdException w:name="List Bullet 5" w:semiHidden="1" w:unhideWhenUsed="1"/>
+    <w:lsdException w:name="List Number 2" w:semiHidden="1" w:unhideWhenUsed="1"/>
+    <w:lsdException w:name="List Number 3" w:semiHidden="1" w:unhideWhenUsed="1"/>
+    <w:lsdException w:name="List Number 4" w:semiHidden="1" w:unhideWhenUsed="1"/>
+    <w:lsdException w:name="List Number 5" w:semiHidden="1" w:unhideWhenUsed="1"/>
+    <w:lsdException w:name="Title" w:uiPriority="10" w:qFormat="1"/>
+    <w:lsdException w:name="Closing" w:semiHidden="1" w:unhideWhenUsed="1"/>
+    <w:lsdException w:name="Signature" w:semiHidden="1" w:unhideWhenUsed="1"/>
+    <w:lsdException w:name="Default Paragraph Font" w:semiHidden="1" w:uiPriority="1" w:unhideWhenUsed="1"/>
+    <w:lsdException w:name="Body Text" w:semiHidden="1" w:unhideWhenUsed="1"/>
+    <w:lsdException w:name="Body Text Indent" w:semiHidden="1" w:unhideWhenUsed="1"/>
+    <w:lsdException w:name="List Continue" w:semiHidden="1" w:unhideWhenUsed="1"/>
+    <w:lsdException w:name="List Continue 2" w:semiHidden="1" w:unhideWhenUsed="1"/>
+    <w:lsdException w:name="List Continue 3" w:semiHidden="1" w:unhideWhenUsed="1"/>
+    <w:lsdException w:name="List Continue 4" w:semiHidden="1" w:unhideWhenUsed="1"/>
+    <w:lsdException w:name="List Continue 5" w:semiHidden="1" w:unhideWhenUsed="1"/>
+    <w:lsdException w:name="Message Header" w:semiHidden="1" w:unhideWhenUsed="1"/>
+    <w:lsdException w:name="Subtitle" w:uiPriority="11" w:qFormat="1"/>
+    <w:lsdException w:name="Salutation" w:semiHidden="1" w:unhideWhenUsed="1"/>
+    <w:lsdException w:name="Date" w:semiHidden="1" w:unhideWhenUsed="1"/>
+    <w:lsdException w:name="Body Text First Indent" w:semiHidden="1" w:unhideWhenUsed="1"/>
+    <w:lsdException w:name="Body Text First Indent 2" w:semiHidden="1" w:unhideWhenUsed="1"/>
+    <w:lsdException w:name="Note Heading" w:semiHidden="1" w:unhideWhenUsed="1"/>
+    <w:lsdException w:name="Body Text 2" w:semiHidden="1" w:unhideWhenUsed="1"/>
+    <w:lsdException w:name="Body Text 3" w:semiHidden="1" w:unhideWhenUsed="1"/>
+    <w:lsdException w:name="Body Text Indent 2" w:semiHidden="1" w:unhideWhenUsed="1"/>
+    <w:lsdException w:name="Body Text Indent 3" w:semiHidden="1" w:unhideWhenUsed="1"/>
+    <w:lsdException w:name="Block Text" w:semiHidden="1" w:unhideWhenUsed="1"/>
+    <w:lsdException w:name="Hyperlink" w:semiHidden="1" w:unhideWhenUsed="1"/>
+    <w:lsdException w:name="FollowedHyperlink" w:semiHidden="1" w:unhideWhenUsed="1"/>
+    <w:lsdException w:name="Strong" w:uiPriority="22" w:qFormat="1"/>
+    <w:lsdException w:name="Emphasis" w:uiPriority="20" w:qFormat="1"/>
+    <w:lsdException w:name="Document Map" w:semiHidden="1" w:unhideWhenUsed="1"/>
+    <w:lsdException w:name="Plain Text" w:semiHidden="1" w:unhideWhenUsed="1"/>
+    <w:lsdException w:name="E-mail Signature" w:semiHidden="1" w:unhideWhenUsed="1"/>
+    <w:lsdException w:name="HTML Top of Form" w:semiHidden="1" w:unhideWhenUsed="1"/>
+    <w:lsdException w:name="HTML Bottom of Form" w:semiHidden="1" w:unhideWhenUsed="1"/>
+    <w:lsdException w:name="Normal (Web)" w:semiHidden="1" w:unhideWhenUsed="1"/>
+    <w:lsdException w:name="HTML Acronym" w:semiHidden="1" w:unhideWhenUsed="1"/>
+    <w:lsdException w:name="HTML Address" w:semiHidden="1" w:unhideWhenUsed="1"/>
+    <w:lsdException w:name="HTML Cite" w:semiHidden="1" w:unhideWhenUsed="1"/>
+    <w:lsdException w:name="HTML Code" w:semiHidden="1" w:unhideWhenUsed="1"/>
+    <w:lsdException w:name="HTML Definition" w:semiHidden="1" w:unhideWhenUsed="1"/>
+    <w:lsdException w:name="HTML Keyboard" w:semiHidden="1" w:unhideWhenUsed="1"/>
+    <w:lsdException w:name="HTML Preformatted" w:semiHidden="1" w:unhideWhenUsed="1"/>
+    <w:lsdException w:name="HTML Sample" w:semiHidden="1" w:unhideWhenUsed="1"/>
+    <w:lsdException w:name="HTML Typewriter" w:semiHidden="1" w:unhideWhenUsed="1"/>
+    <w:lsdException w:name="HTML Variable" w:semiHidden="1" w:unhideWhenUsed="1"/>
+    <w:lsdException w:name="Normal Table" w:semiHidden="1" w:unhideWhenUsed="1"/>
+    <w:lsdException w:name="annotation subject" w:semiHidden="1" w:unhideWhenUsed="1"/>
+    <w:lsdException w:name="No List" w:semiHidden="1" w:unhideWhenUsed="1"/>
+    <w:lsdException w:name="Outline List 1" w:semiHidden="1" w:unhideWhenUsed="1"/>
+    <w:lsdException w:name="Outline List 2" w:semiHidden="1" w:unhideWhenUsed="1"/>
+    <w:lsdException w:name="Outline List 3" w:semiHidden="1" w:unhideWhenUsed="1"/>
+    <w:lsdException w:name="Table Simple 1" w:semiHidden="1" w:unhideWhenUsed="1"/>
+    <w:lsdException w:name="Table Simple 2" w:semiHidden="1" w:unhideWhenUsed="1"/>
+    <w:lsdException w:name="Table Simple 3" w:semiHidden="1" w:unhideWhenUsed="1"/>
+    <w:lsdException w:name="Table Classic 1" w:semiHidden="1" w:unhideWhenUsed="1"/>
+    <w:lsdException w:name="Table Classic 2" w:semiHidden="1" w:unhideWhenUsed="1"/>
+    <w:lsdException w:name="Table Classic 3" w:semiHidden="1" w:unhideWhenUsed="1"/>
+    <w:lsdException w:name="Table Classic 4" w:semiHidden="1" w:unhideWhenUsed="1"/>
+    <w:lsdException w:name="Table Colorful 1" w:semiHidden="1" w:unhideWhenUsed="1"/>
+    <w:lsdException w:name="Table Colorful 2" w:semiHidden="1" w:unhideWhenUsed="1"/>
+    <w:lsdException w:name="Table Colorful 3" w:semiHidden="1" w:unhideWhenUsed="1"/>
+    <w:lsdException w:name="Table Columns 1" w:semiHidden="1" w:unhideWhenUsed="1"/>
+    <w:lsdException w:name="Table Columns 2" w:semiHidden="1" w:unhideWhenUsed="1"/>
+    <w:lsdException w:name="Table Columns 3" w:semiHidden="1" w:unhideWhenUsed="1"/>
+    <w:lsdException w:name="Table Columns 4" w:semiHidden="1" w:unhideWhenUsed="1"/>
+    <w:lsdException w:name="Table Columns 5" w:semiHidden="1" w:unhideWhenUsed="1"/>
+    <w:lsdException w:name="Table Grid 1" w:semiHidden="1" w:unhideWhenUsed="1"/>
+    <w:lsdException w:name="Table Grid 2" w:semiHidden="1" w:unhideWhenUsed="1"/>
+    <w:lsdException w:name="Table Grid 3" w:semiHidden="1" w:unhideWhenUsed="1"/>
+    <w:lsdException w:name="Table Grid 4" w:semiHidden="1" w:unhideWhenUsed="1"/>
+    <w:lsdException w:name="Table Grid 5" w:semiHidden="1" w:unhideWhenUsed="1"/>
+    <w:lsdException w:name="Table Grid 6" w:semiHidden="1" w:unhideWhenUsed="1"/>
+    <w:lsdException w:name="Table Grid 7" w:semiHidden="1" w:unhideWhenUsed="1"/>
+    <w:lsdException w:name="Table Grid 8" w:semiHidden="1" w:unhideWhenUsed="1"/>
+    <w:lsdException w:name="Table List 1" w:semiHidden="1" w:unhideWhenUsed="1"/>
+    <w:lsdException w:name="Table List 2" w:semiHidden="1" w:unhideWhenUsed="1"/>
+    <w:lsdException w:name="Table List 3" w:semiHidden="1" w:unhideWhenUsed="1"/>
+    <w:lsdException w:name="Table List 4" w:semiHidden="1" w:unhideWhenUsed="1"/>
+    <w:lsdException w:name="Table List 5" w:semiHidden="1" w:unhideWhenUsed="1"/>
+    <w:lsdException w:name="Table List 6" w:semiHidden="1" w:unhideWhenUsed="1"/>
+    <w:lsdException w:name="Table List 7" w:semiHidden="1" w:unhideWhenUsed="1"/>
+    <w:lsdException w:name="Table List 8" w:semiHidden="1" w:unhideWhenUsed="1"/>
+    <w:lsdException w:name="Table 3D effects 1" w:semiHidden="1" w:unhideWhenUsed="1"/>
+    <w:lsdException w:name="Table 3D effects 2" w:semiHidden="1" w:unhideWhenUsed="1"/>
+    <w:lsdException w:name="Table 3D effects 3" w:semiHidden="1" w:unhideWhenUsed="1"/>
+    <w:lsdException w:name="Table Contemporary" w:semiHidden="1" w:unhideWhenUsed="1"/>
+    <w:lsdException w:name="Table Elegant" w:semiHidden="1" w:unhideWhenUsed="1"/>
+    <w:lsdException w:name="Table Professional" w:semiHidden="1" w:unhideWhenUsed="1"/>
+    <w:lsdException w:name="Table Subtle 1" w:semiHidden="1" w:unhideWhenUsed="1"/>
+    <w:lsdException w:name="Table Subtle 2" w:semiHidden="1" w:unhideWhenUsed="1"/>
+    <w:lsdException w:name="Table Web 1" w:semiHidden="1" w:unhideWhenUsed="1"/>
+    <w:lsdException w:name="Table Web 2" w:semiHidden="1" w:unhideWhenUsed="1"/>
+    <w:lsdException w:name="Table Web 3" w:semiHidden="1" w:unhideWhenUsed="1"/>
+    <w:lsdException w:name="Balloon Text" w:semiHidden="1" w:unhideWhenUsed="1"/>
+    <w:lsdException w:name="Table Grid" w:uiPriority="59"/>
+    <w:lsdException w:name="Table Theme" w:semiHidden="1" w:unhideWhenUsed="1"/>
+    <w:lsdException w:name="Placeholder Text" w:semiHidden="1"/>
+    <w:lsdException w:name="No Spacing" w:uiPriority="1" w:qFormat="1"/>
+    <w:lsdException w:name="Light Shading" w:uiPriority="60"/>
+    <w:lsdException w:name="Light List" w:uiPriority="61"/>
+    <w:lsdException w:name="Light Grid" w:uiPriority="62"/>
+    <w:lsdException w:name="Medium Shading 1" w:uiPriority="63"/>
+    <w:lsdException w:name="Medium Shading 2" w:uiPriority="64"/>
+    <w:lsdException w:name="Medium List 1" w:uiPriority="65"/>
+    <w:lsdException w:name="Medium List 2" w:uiPriority="66"/>
+    <w:lsdException w:name="Medium Grid 1" w:uiPriority="67"/>
+    <w:lsdException w:name="Medium Grid 2" w:uiPriority="68"/>
+    <w:lsdException w:name="Medium Grid 3" w:uiPriority="69"/>
+    <w:lsdException w:name="Dark List" w:uiPriority="70"/>
+    <w:lsdException w:name="Colorful Shading" w:uiPriority="71"/>
+    <w:lsdException w:name="Colorful List" w:uiPriority="72"/>
+    <w:lsdException w:name="Colorful Grid" w:uiPriority="73"/>
+    <w:lsdException w:name="Light Shading Accent 1" w:uiPriority="60"/>
+    <w:lsdException w:name="Light List Accent 1" w:uiPriority="61"/>
+    <w:lsdException w:name="Light Grid Accent 1" w:uiPriority="62"/>
+    <w:lsdException w:name="Medium Shading 1 Accent 1" w:uiPriority="63"/>
+    <w:lsdException w:name="Medium Shading 2 Accent 1" w:uiPriority="64"/>
+    <w:lsdException w:name="Medium List 1 Accent 1" w:uiPriority="65"/>
+    <w:lsdException w:name="Revision" w:semiHidden="1"/>
+    <w:lsdException w:name="List Paragraph" w:uiPriority="34" w:qFormat="1"/>
+    <w:lsdException w:name="Quote" w:uiPriority="29" w:qFormat="1"/>
+    <w:lsdException w:name="Intense Quote" w:uiPriority="30" w:qFormat="1"/>
+    <w:lsdException w:name="Medium List 2 Accent 1" w:uiPriority="66"/>
+    <w:lsdException w:name="Medium Grid 1 Accent 1" w:uiPriority="67"/>
+    <w:lsdException w:name="Medium Grid 2 Accent 1" w:uiPriority="68"/>
+    <w:lsdException w:name="Medium Grid 3 Accent 1" w:uiPriority="69"/>
+    <w:lsdException w:name="Dark List Accent 1" w:uiPriority="70"/>
+    <w:lsdException w:name="Colorful Shading Accent 1" w:uiPriority="71"/>
+    <w:lsdException w:name="Colorful List Accent 1" w:uiPriority="72"/>
+    <w:lsdException w:name="Colorful Grid Accent 1" w:uiPriority="73"/>
+    <w:lsdException w:name="Light Shading Accent 2" w:uiPriority="60"/>
+    <w:lsdException w:name="Light List Accent 2" w:uiPriority="61"/>
+    <w:lsdException w:name="Light Grid Accent 2" w:uiPriority="62"/>
+    <w:lsdException w:name="Medium Shading 1 Accent 2" w:uiPriority="63"/>
+    <w:lsdException w:name="Medium Shading 2 Accent 2" w:uiPriority="64"/>
+    <w:lsdException w:name="Medium List 1 Accent 2" w:uiPriority="65"/>
+    <w:lsdException w:name="Medium List 2 Accent 2" w:uiPriority="66"/>
+    <w:lsdException w:name="Medium Grid 1 Accent 2" w:uiPriority="67"/>
+    <w:lsdException w:name="Medium Grid 2 Accent 2" w:uiPriority="68"/>
+    <w:lsdException w:name="Medium Grid 3 Accent 2" w:uiPriority="69"/>
+    <w:lsdException w:name="Dark List Accent 2" w:uiPriority="70"/>
+    <w:lsdException w:name="Colorful Shading Accent 2" w:uiPriority="71"/>
+    <w:lsdException w:name="Colorful List Accent 2" w:uiPriority="72"/>
+    <w:lsdException w:name="Colorful Grid Accent 2" w:uiPriority="73"/>
+    <w:lsdException w:name="Light Shading Accent 3" w:uiPriority="60"/>
+    <w:lsdException w:name="Light List Accent 3" w:uiPriority="61"/>
+    <w:lsdException w:name="Light Grid Accent 3" w:uiPriority="62"/>
+    <w:lsdException w:name="Medium Shading 1 Accent 3" w:uiPriority="63"/>
+    <w:lsdException w:name="Medium Shading 2 Accent 3" w:uiPriority="64"/>
+    <w:lsdException w:name="Medium List 1 Accent 3" w:uiPriority="65"/>
+    <w:lsdException w:name="Medium List 2 Accent 3" w:uiPriority="66"/>
+    <w:lsdException w:name="Medium Grid 1 Accent 3" w:uiPriority="67"/>
+    <w:lsdException w:name="Medium Grid 2 Accent 3" w:uiPriority="68"/>
+    <w:lsdException w:name="Medium Grid 3 Accent 3" w:uiPriority="69"/>
+    <w:lsdException w:name="Dark List Accent 3" w:uiPriority="70"/>
+    <w:lsdException w:name="Colorful Shading Accent 3" w:uiPriority="71"/>
+    <w:lsdException w:name="Colorful List Accent 3" w:uiPriority="72"/>
+    <w:lsdException w:name="Colorful Grid Accent 3" w:uiPriority="73"/>
+    <w:lsdException w:name="Light Shading Accent 4" w:uiPriority="60"/>
+    <w:lsdException w:name="Light List Accent 4" w:uiPriority="61"/>
+    <w:lsdException w:name="Light Grid Accent 4" w:uiPriority="62"/>
+    <w:lsdException w:name="Medium Shading 1 Accent 4" w:uiPriority="63"/>
+    <w:lsdException w:name="Medium Shading 2 Accent 4" w:uiPriority="64"/>
+    <w:lsdException w:name="Medium List 1 Accent 4" w:uiPriority="65"/>
+    <w:lsdException w:name="Medium List 2 Accent 4" w:uiPriority="66"/>
+    <w:lsdException w:name="Medium Grid 1 Accent 4" w:uiPriority="67"/>
+    <w:lsdException w:name="Medium Grid 2 Accent 4" w:uiPriority="68"/>
+    <w:lsdException w:name="Medium Grid 3 Accent 4" w:uiPriority="69"/>
+    <w:lsdException w:name="Dark List Accent 4" w:uiPriority="70"/>
+    <w:lsdException w:name="Colorful Shading Accent 4" w:uiPriority="71"/>
+    <w:lsdException w:name="Colorful List Accent 4" w:uiPriority="72"/>
+    <w:lsdException w:name="Colorful Grid Accent 4" w:uiPriority="73"/>
+    <w:lsdException w:name="Light Shading Accent 5" w:uiPriority="60"/>
+    <w:lsdException w:name="Light List Accent 5" w:uiPriority="61"/>
+    <w:lsdException w:name="Light Grid Accent 5" w:uiPriority="62"/>
+    <w:lsdException w:name="Medium Shading 1 Accent 5" w:uiPriority="63"/>
+    <w:lsdException w:name="Medium Shading 2 Accent 5" w:uiPriority="64"/>
+    <w:lsdException w:name="Medium List 1 Accent 5" w:uiPriority="65"/>
+    <w:lsdException w:name="Medium List 2 Accent 5" w:uiPriority="66"/>
+    <w:lsdException w:name="Medium Grid 1 Accent 5" w:uiPriority="67"/>
+    <w:lsdException w:name="Medium Grid 2 Accent 5" w:uiPriority="68"/>
+    <w:lsdException w:name="Medium Grid 3 Accent 5" w:uiPriority="69"/>
+    <w:lsdException w:name="Dark List Accent 5" w:uiPriority="70"/>
+    <w:lsdException w:name="Colorful Shading Accent 5" w:uiPriority="71"/>
+    <w:lsdException w:name="Colorful List Accent 5" w:uiPriority="72"/>
+    <w:lsdException w:name="Colorful Grid Accent 5" w:uiPriority="73"/>
+    <w:lsdException w:name="Light Shading Accent 6" w:uiPriority="60"/>
+    <w:lsdException w:name="Light List Accent 6" w:uiPriority="61"/>
+    <w:lsdException w:name="Light Grid Accent 6" w:uiPriority="62"/>
+    <w:lsdException w:name="Medium Shading 1 Accent 6" w:uiPriority="63"/>
+    <w:lsdException w:name="Medium Shading 2 Accent 6" w:uiPriority="64"/>
+    <w:lsdException w:name="Medium List 1 Accent 6" w:uiPriority="65"/>
+    <w:lsdException w:name="Medium List 2 Accent 6" w:uiPriority="66"/>
+    <w:lsdException w:name="Medium Grid 1 Accent 6" w:uiPriority="67"/>
+    <w:lsdException w:name="Medium Grid 2 Accent 6" w:uiPriority="68"/>
+    <w:lsdException w:name="Medium Grid 3 Accent 6" w:uiPriority="69"/>
+    <w:lsdException w:name="Dark List Accent 6" w:uiPriority="70"/>
+    <w:lsdException w:name="Colorful Shading Accent 6" w:uiPriority="71"/>
+    <w:lsdException w:name="Colorful List Accent 6" w:uiPriority="72"/>
+    <w:lsdException w:name="Colorful Grid Accent 6" w:uiPriority="73"/>
+    <w:lsdException w:name="Subtle Emphasis" w:uiPriority="19" w:qFormat="1"/>
+    <w:lsdException w:name="Intense Emphasis" w:uiPriority="21" w:qFormat="1"/>
+    <w:lsdException w:name="Subtle Reference" w:uiPriority="31" w:qFormat="1"/>
+    <w:lsdException w:name="Intense Reference" w:uiPriority="32" w:qFormat="1"/>
+    <w:lsdException w:name="Book Title" w:uiPriority="33" w:qFormat="1"/>
+    <w:lsdException w:name="Bibliography" w:semiHidden="1" w:uiPriority="37" w:unhideWhenUsed="1"/>
+    <w:lsdException w:name="TOC Heading" w:semiHidden="1" w:uiPriority="39" w:unhideWhenUsed="1" w:qFormat="1"/>
+    <w:lsdException w:name="Plain Table 1" w:uiPriority="41"/>
+    <w:lsdException w:name="Plain Table 2" w:uiPriority="42"/>
+    <w:lsdException w:name="Plain Table 3" w:uiPriority="43"/>
+    <w:lsdException w:name="Plain Table 4" w:uiPriority="44"/>
+    <w:lsdException w:name="Plain Table 5" w:uiPriority="45"/>
+    <w:lsdException w:name="Grid Table Light" w:uiPriority="40"/>
+    <w:lsdException w:name="Grid Table 1 Light" w:uiPriority="46"/>
+    <w:lsdException w:name="Grid Table 2" w:uiPriority="47"/>
+    <w:lsdException w:name="Grid Table 3" w:uiPriority="48"/>
+    <w:lsdException w:name="Grid Table 4" w:uiPriority="49"/>
+    <w:lsdException w:name="Grid Table 5 Dark" w:uiPriority="50"/>
+    <w:lsdException w:name="Grid Table 6 Colorful" w:uiPriority="51"/>
+    <w:lsdException w:name="Grid Table 7 Colorful" w:uiPriority="52"/>
+    <w:lsdException w:name="Grid Table 1 Light Accent 1" w:uiPriority="46"/>
+    <w:lsdException w:name="Grid Table 2 Accent 1" w:uiPriority="47"/>
+    <w:lsdException w:name="Grid Table 3 Accent 1" w:uiPriority="48"/>
+    <w:lsdException w:name="Grid Table 4 Accent 1" w:uiPriority="49"/>
+    <w:lsdException w:name="Grid Table 5 Dark Accent 1" w:uiPriority="50"/>
+    <w:lsdException w:name="Grid Table 6 Colorful Accent 1" w:uiPriority="51"/>
+    <w:lsdException w:name="Grid Table 7 Colorful Accent 1" w:uiPriority="52"/>
+    <w:lsdException w:name="Grid Table 1 Light Accent 2" w:uiPriority="46"/>
+    <w:lsdException w:name="Grid Table 2 Accent 2" w:uiPriority="47"/>
+    <w:lsdException w:name="Grid Table 3 Accent 2" w:uiPriority="48"/>
+    <w:lsdException w:name="Grid Table 4 Accent 2" w:uiPriority="49"/>
+    <w:lsdException w:name="Grid Table 5 Dark Accent 2" w:uiPriority="50"/>
+    <w:lsdException w:name="Grid Table 6 Colorful Accent 2" w:uiPriority="51"/>
+    <w:lsdException w:name="Grid Table 7 Colorful Accent 2" w:uiPriority="52"/>
+    <w:lsdException w:name="Grid Table 1 Light Accent 3" w:uiPriority="46"/>
+    <w:lsdException w:name="Grid Table 2 Accent 3" w:uiPriority="47"/>
+    <w:lsdException w:name="Grid Table 3 Accent 3" w:uiPriority="48"/>
+    <w:lsdException w:name="Grid Table 4 Accent 3" w:uiPriority="49"/>
+    <w:lsdException w:name="Grid Table 5 Dark Accent 3" w:uiPriority="50"/>
+    <w:lsdException w:name="Grid Table 6 Colorful Accent 3" w:uiPriority="51"/>
+    <w:lsdException w:name="Grid Table 7 Colorful Accent 3" w:uiPriority="52"/>
+    <w:lsdException w:name="Grid Table 1 Light Accent 4" w:uiPriority="46"/>
+    <w:lsdException w:name="Grid Table 2 Accent 4" w:uiPriority="47"/>
+    <w:lsdException w:name="Grid Table 3 Accent 4" w:uiPriority="48"/>
+    <w:lsdException w:name="Grid Table 4 Accent 4" w:uiPriority="49"/>
+    <w:lsdException w:name="Grid Table 5 Dark Accent 4" w:uiPriority="50"/>
+    <w:lsdException w:name="Grid Table 6 Colorful Accent 4" w:uiPriority="51"/>
+    <w:lsdException w:name="Grid Table 7 Colorful Accent 4" w:uiPriority="52"/>
+    <w:lsdException w:name="Grid Table 1 Light Accent 5" w:uiPriority="46"/>
+    <w:lsdException w:name="Grid Table 2 Accent 5" w:uiPriority="47"/>
+    <w:lsdException w:name="Grid Table 3 Accent 5" w:uiPriority="48"/>
+    <w:lsdException w:name="Grid Table 4 Accent 5" w:uiPriority="49"/>
+    <w:lsdException w:name="Grid Table 5 Dark Accent 5" w:uiPriority="50"/>
+    <w:lsdException w:name="Grid Table 6 Colorful Accent 5" w:uiPriority="51"/>
+    <w:lsdException w:name="Grid Table 7 Colorful Accent 5" w:uiPriority="52"/>
+    <w:lsdException w:name="Grid Table 1 Light Accent 6" w:uiPriority="46"/>
+    <w:lsdException w:name="Grid Table 2 Accent 6" w:uiPriority="47"/>
+    <w:lsdException w:name="Grid Table 3 Accent 6" w:uiPriority="48"/>
+    <w:lsdException w:name="Grid Table 4 Accent 6" w:uiPriority="49"/>
+    <w:lsdException w:name="Grid Table 5 Dark Accent 6" w:uiPriority="50"/>
+    <w:lsdException w:name="Grid Table 6 Colorful Accent 6" w:uiPriority="51"/>
+    <w:lsdException w:name="Grid Table 7 Colorful Accent 6" w:uiPriority="52"/>
+    <w:lsdException w:name="List Table 1 Light" w:uiPriority="46"/>
+    <w:lsdException w:name="List Table 2" w:uiPriority="47"/>
+    <w:lsdException w:name="List Table 3" w:uiPriority="48"/>
+    <w:lsdException w:name="List Table 4" w:uiPriority="49"/>
+    <w:lsdException w:name="List Table 5 Dark" w:uiPriority="50"/>
+    <w:lsdException w:name="List Table 6 Colorful" w:uiPriority="51"/>
+    <w:lsdException w:name="List Table 7 Colorful" w:uiPriority="52"/>
+    <w:lsdException w:name="List Table 1 Light Accent 1" w:uiPriority="46"/>
+    <w:lsdException w:name="List Table 2 Accent 1" w:uiPriority="47"/>
+    <w:lsdException w:name="List Table 3 Accent 1" w:uiPriority="48"/>
+    <w:lsdException w:name="List Table 4 Accent 1" w:uiPriority="49"/>
+    <w:lsdException w:name="List Table 5 Dark Accent 1" w:uiPriority="50"/>
+    <w:lsdException w:name="List Table 6 Colorful Accent 1" w:uiPriority="51"/>
+    <w:lsdException w:name="List Table 7 Colorful Accent 1" w:uiPriority="52"/>
+    <w:lsdException w:name="List Table 1 Light Accent 2" w:uiPriority="46"/>
+    <w:lsdException w:name="List Table 2 Accent 2" w:uiPriority="47"/>
+    <w:lsdException w:name="List Table 3 Accent 2" w:uiPriority="48"/>
+    <w:lsdException w:name="List Table 4 Accent 2" w:uiPriority="49"/>
+    <w:lsdException w:name="List Table 5 Dark Accent 2" w:uiPriority="50"/>
+    <w:lsdException w:name="List Table 6 Colorful Accent 2" w:uiPriority="51"/>
+    <w:lsdException w:name="List Table 7 Colorful Accent 2" w:uiPriority="52"/>
+    <w:lsdException w:name="List Table 1 Light Accent 3" w:uiPriority="46"/>
+    <w:lsdException w:name="List Table 2 Accent 3" w:uiPriority="47"/>
+    <w:lsdException w:name="List Table 3 Accent 3" w:uiPriority="48"/>
+    <w:lsdException w:name="List Table 4 Accent 3" w:uiPriority="49"/>
+    <w:lsdException w:name="List Table 5 Dark Accent 3" w:uiPriority="50"/>
+    <w:lsdException w:name="List Table 6 Colorful Accent 3" w:uiPriority="51"/>
+    <w:lsdException w:name="List Table 7 Colorful Accent 3" w:uiPriority="52"/>
+    <w:lsdException w:name="List Table 1 Light Accent 4" w:uiPriority="46"/>
+    <w:lsdException w:name="List Table 2 Accent 4" w:uiPriority="47"/>
+    <w:lsdException w:name="List Table 3 Accent 4" w:uiPriority="48"/>
+    <w:lsdException w:name="List Table 4 Accent 4" w:uiPriority="49"/>
+    <w:lsdException w:name="List Table 5 Dark Accent 4" w:uiPriority="50"/>
+    <w:lsdException w:name="List Table 6 Colorful Accent 4" w:uiPriority="51"/>
+    <w:lsdException w:name="List Table 7 Colorful Accent 4" w:uiPriority="52"/>
+    <w:lsdException w:name="List Table 1 Light Accent 5" w:uiPriority="46"/>
+    <w:lsdException w:name="List Table 2 Accent 5" w:uiPriority="47"/>
+    <w:lsdException w:name="List Table 3 Accent 5" w:uiPriority="48"/>
+    <w:lsdException w:name="List Table 4 Accent 5" w:uiPriority="49"/>
+    <w:lsdException w:name="List Table 5 Dark Accent 5" w:uiPriority="50"/>
+    <w:lsdException w:name="List Table 6 Colorful Accent 5" w:uiPriority="51"/>
+    <w:lsdException w:name="List Table 7 Colorful Accent 5" w:uiPriority="52"/>
+    <w:lsdException w:name="List Table 1 Light Accent 6" w:uiPriority="46"/>
+    <w:lsdException w:name="List Table 2 Accent 6" w:uiPriority="47"/>
+    <w:lsdException w:name="List Table 3 Accent 6" w:uiPriority="48"/>
+    <w:lsdException w:name="List Table 4 Accent 6" w:uiPriority="49"/>
+    <w:lsdException w:name="List Table 5 Dark Accent 6" w:uiPriority="50"/>
+    <w:lsdException w:name="List Table 6 Colorful Accent 6" w:uiPriority="51"/>
+    <w:lsdException w:name="List Table 7 Colorful Accent 6" w:uiPriority="52"/>
   </w:latentStyles>
   <w:style w:type="paragraph" w:default="1" w:styleId="Normal">
     <w:name w:val="Normal"/>

</xml_diff>

<commit_message>
- Assignment2 -- removed old evalb.exe and replaced with evalb2.exe, renamed evalb2.exe to evalb.exe -- modified post-process.pl, named the modification post-process-mod.pl -- moved contents of /res/img to /res/img/cam, will later on move diagram images to /res/img/diagram -- updated backlog.txt accordingly -- added a link to links & notes.txt -- documented a small grammatical error in NLP Rapport Assignment2.docx -- the report will however be re-structured and re-writen via gDocs, see /res/report/NLPAssignment2-report.pdf
</commit_message>
<xml_diff>
--- a/NLP_Assignment2/NLP_Assignment2/res/report/NLP Rapport Assignment2.docx
+++ b/NLP_Assignment2/NLP_Assignment2/res/report/NLP Rapport Assignment2.docx
@@ -9,6 +9,8 @@
           <w:lang w:val="en-US"/>
         </w:rPr>
       </w:pPr>
+      <w:bookmarkStart w:id="0" w:name="_GoBack"/>
+      <w:bookmarkEnd w:id="0"/>
       <w:r>
         <w:rPr>
           <w:lang w:val="en-US"/>
@@ -20,7 +22,7 @@
       <w:pPr>
         <w:pStyle w:val="Heading2"/>
         <w:rPr>
-          <w:rFonts w:asciiTheme="minorHAnsi" w:eastAsiaTheme="minorHAnsi" w:hAnsiTheme="minorHAnsi" w:cstheme="minorBidi"/>
+          <w:rFonts w:asciiTheme="minorHAnsi" w:hAnsiTheme="minorHAnsi"/>
           <w:b w:val="0"/>
           <w:bCs w:val="0"/>
           <w:color w:val="auto"/>
@@ -74,9 +76,9 @@
         </w:rPr>
         <w:drawing>
           <wp:inline distT="0" distB="0" distL="0" distR="0">
-            <wp:extent cx="5741035" cy="3233420"/>
-            <wp:effectExtent l="0" t="0" r="0" b="5080"/>
-            <wp:docPr id="1" name="Picture 1" descr="C:\Users\Asus\Downloads\nlp_assignment3\WP_20141226_15_59_54_Pro.jpg"/>
+            <wp:extent cx="4267200" cy="3409950"/>
+            <wp:effectExtent l="0" t="0" r="0" b="0"/>
+            <wp:docPr id="1" name="Picture 3" descr="C:\Users\ab4725\Desktop\test.JPG"/>
             <wp:cNvGraphicFramePr>
               <a:graphicFrameLocks xmlns:a="http://schemas.openxmlformats.org/drawingml/2006/main" noChangeAspect="1"/>
             </wp:cNvGraphicFramePr>
@@ -84,13 +86,13 @@
               <a:graphicData uri="http://schemas.openxmlformats.org/drawingml/2006/picture">
                 <pic:pic xmlns:pic="http://schemas.openxmlformats.org/drawingml/2006/picture">
                   <pic:nvPicPr>
-                    <pic:cNvPr id="0" name="Picture 1" descr="C:\Users\Asus\Downloads\nlp_assignment3\WP_20141226_15_59_54_Pro.jpg"/>
+                    <pic:cNvPr id="0" name="Picture 3" descr="C:\Users\ab4725\Desktop\test.JPG"/>
                     <pic:cNvPicPr>
                       <a:picLocks noChangeAspect="1" noChangeArrowheads="1"/>
                     </pic:cNvPicPr>
                   </pic:nvPicPr>
                   <pic:blipFill>
-                    <a:blip r:embed="rId5" cstate="print">
+                    <a:blip r:embed="rId5">
                       <a:extLst>
                         <a:ext uri="{28A0092B-C50C-407E-A947-70E740481C1C}">
                           <a14:useLocalDpi xmlns:a14="http://schemas.microsoft.com/office/drawing/2010/main" val="0"/>
@@ -105,7 +107,7 @@
                   <pic:spPr bwMode="auto">
                     <a:xfrm>
                       <a:off x="0" y="0"/>
-                      <a:ext cx="5741035" cy="3233420"/>
+                      <a:ext cx="4267200" cy="3409950"/>
                     </a:xfrm>
                     <a:prstGeom prst="rect">
                       <a:avLst/>
@@ -130,7 +132,7 @@
           <w:numId w:val="4"/>
         </w:numPr>
         <w:rPr>
-          <w:rFonts w:asciiTheme="majorBidi" w:hAnsiTheme="majorBidi" w:cstheme="majorBidi"/>
+          <w:rFonts w:asciiTheme="majorBidi" w:hAnsiTheme="majorBidi"/>
           <w:sz w:val="24"/>
           <w:szCs w:val="24"/>
           <w:lang w:val="en-US"/>
@@ -138,7 +140,7 @@
       </w:pPr>
       <w:r>
         <w:rPr>
-          <w:rFonts w:asciiTheme="majorBidi" w:hAnsiTheme="majorBidi" w:cstheme="majorBidi"/>
+          <w:rFonts w:asciiTheme="majorBidi" w:hAnsiTheme="majorBidi"/>
           <w:sz w:val="24"/>
           <w:szCs w:val="24"/>
           <w:lang w:val="en-US"/>
@@ -147,7 +149,7 @@
       </w:r>
       <w:r>
         <w:rPr>
-          <w:rFonts w:asciiTheme="majorBidi" w:hAnsiTheme="majorBidi" w:cstheme="majorBidi"/>
+          <w:rFonts w:asciiTheme="majorBidi" w:hAnsiTheme="majorBidi"/>
           <w:sz w:val="24"/>
           <w:szCs w:val="24"/>
           <w:lang w:val="en-US"/>
@@ -168,9 +170,9 @@
         <w:lastRenderedPageBreak/>
         <w:drawing>
           <wp:inline distT="0" distB="0" distL="0" distR="0">
-            <wp:extent cx="5741035" cy="3233420"/>
-            <wp:effectExtent l="0" t="0" r="0" b="5080"/>
-            <wp:docPr id="2" name="Picture 2" descr="C:\Users\Asus\Downloads\nlp_assignment3\WP_20141226_16_00_05_Pro.jpg"/>
+            <wp:extent cx="4448175" cy="3562350"/>
+            <wp:effectExtent l="0" t="0" r="0" b="0"/>
+            <wp:docPr id="2" name="Picture 4" descr="C:\Users\ab4725\Desktop\test2.JPG"/>
             <wp:cNvGraphicFramePr>
               <a:graphicFrameLocks xmlns:a="http://schemas.openxmlformats.org/drawingml/2006/main" noChangeAspect="1"/>
             </wp:cNvGraphicFramePr>
@@ -178,13 +180,13 @@
               <a:graphicData uri="http://schemas.openxmlformats.org/drawingml/2006/picture">
                 <pic:pic xmlns:pic="http://schemas.openxmlformats.org/drawingml/2006/picture">
                   <pic:nvPicPr>
-                    <pic:cNvPr id="0" name="Picture 2" descr="C:\Users\Asus\Downloads\nlp_assignment3\WP_20141226_16_00_05_Pro.jpg"/>
+                    <pic:cNvPr id="0" name="Picture 4" descr="C:\Users\ab4725\Desktop\test2.JPG"/>
                     <pic:cNvPicPr>
                       <a:picLocks noChangeAspect="1" noChangeArrowheads="1"/>
                     </pic:cNvPicPr>
                   </pic:nvPicPr>
                   <pic:blipFill>
-                    <a:blip r:embed="rId6" cstate="print">
+                    <a:blip r:embed="rId6">
                       <a:extLst>
                         <a:ext uri="{28A0092B-C50C-407E-A947-70E740481C1C}">
                           <a14:useLocalDpi xmlns:a14="http://schemas.microsoft.com/office/drawing/2010/main" val="0"/>
@@ -199,7 +201,7 @@
                   <pic:spPr bwMode="auto">
                     <a:xfrm>
                       <a:off x="0" y="0"/>
-                      <a:ext cx="5741035" cy="3233420"/>
+                      <a:ext cx="4448175" cy="3562350"/>
                     </a:xfrm>
                     <a:prstGeom prst="rect">
                       <a:avLst/>
@@ -224,7 +226,7 @@
           <w:numId w:val="4"/>
         </w:numPr>
         <w:rPr>
-          <w:rFonts w:asciiTheme="majorBidi" w:hAnsiTheme="majorBidi" w:cstheme="majorBidi"/>
+          <w:rFonts w:asciiTheme="majorBidi" w:hAnsiTheme="majorBidi"/>
           <w:sz w:val="24"/>
           <w:szCs w:val="24"/>
           <w:lang w:val="en-US"/>
@@ -232,7 +234,7 @@
       </w:pPr>
       <w:r>
         <w:rPr>
-          <w:rFonts w:asciiTheme="majorBidi" w:hAnsiTheme="majorBidi" w:cstheme="majorBidi"/>
+          <w:rFonts w:asciiTheme="majorBidi" w:hAnsiTheme="majorBidi"/>
           <w:sz w:val="24"/>
           <w:szCs w:val="24"/>
           <w:lang w:val="en-US"/>
@@ -273,9 +275,9 @@
         </w:rPr>
         <w:drawing>
           <wp:inline distT="0" distB="0" distL="0" distR="0">
-            <wp:extent cx="5760720" cy="4608576"/>
-            <wp:effectExtent l="0" t="0" r="0" b="1905"/>
-            <wp:docPr id="9" name="Picture 9" descr="C:\Users\ab4725\Desktop\cfg-pos.jpg"/>
+            <wp:extent cx="4419600" cy="3790950"/>
+            <wp:effectExtent l="0" t="0" r="0" b="0"/>
+            <wp:docPr id="3" name="Picture 5" descr="C:\Users\ab4725\Desktop\test3.JPG"/>
             <wp:cNvGraphicFramePr>
               <a:graphicFrameLocks xmlns:a="http://schemas.openxmlformats.org/drawingml/2006/main" noChangeAspect="1"/>
             </wp:cNvGraphicFramePr>
@@ -283,7 +285,7 @@
               <a:graphicData uri="http://schemas.openxmlformats.org/drawingml/2006/picture">
                 <pic:pic xmlns:pic="http://schemas.openxmlformats.org/drawingml/2006/picture">
                   <pic:nvPicPr>
-                    <pic:cNvPr id="0" name="Picture 3" descr="C:\Users\ab4725\Desktop\cfg-pos.jpg"/>
+                    <pic:cNvPr id="0" name="Picture 5" descr="C:\Users\ab4725\Desktop\test3.JPG"/>
                     <pic:cNvPicPr>
                       <a:picLocks noChangeAspect="1" noChangeArrowheads="1"/>
                     </pic:cNvPicPr>
@@ -304,7 +306,7 @@
                   <pic:spPr bwMode="auto">
                     <a:xfrm>
                       <a:off x="0" y="0"/>
-                      <a:ext cx="5760720" cy="4608576"/>
+                      <a:ext cx="4419600" cy="3790950"/>
                     </a:xfrm>
                     <a:prstGeom prst="rect">
                       <a:avLst/>
@@ -329,7 +331,7 @@
           <w:numId w:val="5"/>
         </w:numPr>
         <w:rPr>
-          <w:rFonts w:asciiTheme="majorBidi" w:hAnsiTheme="majorBidi" w:cstheme="majorBidi"/>
+          <w:rFonts w:asciiTheme="majorBidi" w:hAnsiTheme="majorBidi"/>
           <w:sz w:val="24"/>
           <w:szCs w:val="24"/>
           <w:lang w:val="en-US"/>
@@ -337,7 +339,7 @@
       </w:pPr>
       <w:r>
         <w:rPr>
-          <w:rFonts w:asciiTheme="majorBidi" w:hAnsiTheme="majorBidi" w:cstheme="majorBidi"/>
+          <w:rFonts w:asciiTheme="majorBidi" w:hAnsiTheme="majorBidi"/>
           <w:sz w:val="24"/>
           <w:szCs w:val="24"/>
           <w:lang w:val="en-US"/>
@@ -347,7 +349,7 @@
       </w:r>
       <w:r>
         <w:rPr>
-          <w:rFonts w:asciiTheme="majorBidi" w:hAnsiTheme="majorBidi" w:cstheme="majorBidi"/>
+          <w:rFonts w:asciiTheme="majorBidi" w:hAnsiTheme="majorBidi"/>
           <w:sz w:val="24"/>
           <w:szCs w:val="24"/>
           <w:lang w:val="en-US"/>
@@ -367,9 +369,9 @@
         </w:rPr>
         <w:drawing>
           <wp:inline distT="0" distB="0" distL="0" distR="0">
-            <wp:extent cx="5760720" cy="4608576"/>
-            <wp:effectExtent l="0" t="0" r="0" b="1905"/>
-            <wp:docPr id="10" name="Picture 10" descr="C:\Users\ab4725\Desktop\cfg.pos1.jpg"/>
+            <wp:extent cx="4752975" cy="4057650"/>
+            <wp:effectExtent l="0" t="0" r="0" b="0"/>
+            <wp:docPr id="4" name="Picture 6" descr="C:\Users\ab4725\Desktop\test4.JPG"/>
             <wp:cNvGraphicFramePr>
               <a:graphicFrameLocks xmlns:a="http://schemas.openxmlformats.org/drawingml/2006/main" noChangeAspect="1"/>
             </wp:cNvGraphicFramePr>
@@ -377,7 +379,7 @@
               <a:graphicData uri="http://schemas.openxmlformats.org/drawingml/2006/picture">
                 <pic:pic xmlns:pic="http://schemas.openxmlformats.org/drawingml/2006/picture">
                   <pic:nvPicPr>
-                    <pic:cNvPr id="0" name="Picture 4" descr="C:\Users\ab4725\Desktop\cfg.pos1.jpg"/>
+                    <pic:cNvPr id="0" name="Picture 6" descr="C:\Users\ab4725\Desktop\test4.JPG"/>
                     <pic:cNvPicPr>
                       <a:picLocks noChangeAspect="1" noChangeArrowheads="1"/>
                     </pic:cNvPicPr>
@@ -398,7 +400,7 @@
                   <pic:spPr bwMode="auto">
                     <a:xfrm>
                       <a:off x="0" y="0"/>
-                      <a:ext cx="5760720" cy="4608576"/>
+                      <a:ext cx="4752975" cy="4057650"/>
                     </a:xfrm>
                     <a:prstGeom prst="rect">
                       <a:avLst/>
@@ -423,7 +425,7 @@
           <w:numId w:val="5"/>
         </w:numPr>
         <w:rPr>
-          <w:rFonts w:asciiTheme="majorBidi" w:hAnsiTheme="majorBidi" w:cstheme="majorBidi"/>
+          <w:rFonts w:asciiTheme="majorBidi" w:hAnsiTheme="majorBidi"/>
           <w:sz w:val="24"/>
           <w:szCs w:val="24"/>
           <w:lang w:val="en-US"/>
@@ -431,7 +433,7 @@
       </w:pPr>
       <w:r>
         <w:rPr>
-          <w:rFonts w:asciiTheme="majorBidi" w:hAnsiTheme="majorBidi" w:cstheme="majorBidi"/>
+          <w:rFonts w:asciiTheme="majorBidi" w:hAnsiTheme="majorBidi"/>
           <w:sz w:val="24"/>
           <w:szCs w:val="24"/>
           <w:lang w:val="en-US"/>
@@ -467,9 +469,9 @@
         </w:rPr>
         <w:drawing>
           <wp:inline distT="0" distB="0" distL="0" distR="0">
-            <wp:extent cx="5760720" cy="4608576"/>
-            <wp:effectExtent l="0" t="0" r="0" b="1905"/>
-            <wp:docPr id="12" name="Picture 12" descr="C:\Users\ab4725\Desktop\namnlös.JPG"/>
+            <wp:extent cx="4629150" cy="3943350"/>
+            <wp:effectExtent l="0" t="0" r="0" b="0"/>
+            <wp:docPr id="5" name="Picture 7" descr="C:\Users\ab4725\Desktop\test5.JPG"/>
             <wp:cNvGraphicFramePr>
               <a:graphicFrameLocks xmlns:a="http://schemas.openxmlformats.org/drawingml/2006/main" noChangeAspect="1"/>
             </wp:cNvGraphicFramePr>
@@ -477,7 +479,7 @@
               <a:graphicData uri="http://schemas.openxmlformats.org/drawingml/2006/picture">
                 <pic:pic xmlns:pic="http://schemas.openxmlformats.org/drawingml/2006/picture">
                   <pic:nvPicPr>
-                    <pic:cNvPr id="0" name="Picture 6" descr="C:\Users\ab4725\Desktop\namnlös.JPG"/>
+                    <pic:cNvPr id="0" name="Picture 7" descr="C:\Users\ab4725\Desktop\test5.JPG"/>
                     <pic:cNvPicPr>
                       <a:picLocks noChangeAspect="1" noChangeArrowheads="1"/>
                     </pic:cNvPicPr>
@@ -498,7 +500,7 @@
                   <pic:spPr bwMode="auto">
                     <a:xfrm>
                       <a:off x="0" y="0"/>
-                      <a:ext cx="5760720" cy="4608576"/>
+                      <a:ext cx="4629150" cy="3943350"/>
                     </a:xfrm>
                     <a:prstGeom prst="rect">
                       <a:avLst/>
@@ -523,7 +525,7 @@
           <w:numId w:val="6"/>
         </w:numPr>
         <w:rPr>
-          <w:rFonts w:asciiTheme="majorBidi" w:hAnsiTheme="majorBidi" w:cstheme="majorBidi"/>
+          <w:rFonts w:asciiTheme="majorBidi" w:hAnsiTheme="majorBidi"/>
           <w:sz w:val="24"/>
           <w:szCs w:val="24"/>
           <w:lang w:val="en-US"/>
@@ -531,7 +533,7 @@
       </w:pPr>
       <w:r>
         <w:rPr>
-          <w:rFonts w:asciiTheme="majorBidi" w:hAnsiTheme="majorBidi" w:cstheme="majorBidi"/>
+          <w:rFonts w:asciiTheme="majorBidi" w:hAnsiTheme="majorBidi"/>
           <w:sz w:val="24"/>
           <w:szCs w:val="24"/>
           <w:lang w:val="en-US"/>
@@ -550,12 +552,11 @@
         <w:rPr>
           <w:lang w:eastAsia="sv-SE"/>
         </w:rPr>
-        <w:lastRenderedPageBreak/>
         <w:drawing>
           <wp:inline distT="0" distB="0" distL="0" distR="0">
-            <wp:extent cx="5760720" cy="4717370"/>
-            <wp:effectExtent l="0" t="0" r="0" b="7620"/>
-            <wp:docPr id="11" name="Picture 11" descr="C:\Users\ab4725\Desktop\cfp.depPic.JPG"/>
+            <wp:extent cx="4476750" cy="3914775"/>
+            <wp:effectExtent l="0" t="0" r="0" b="0"/>
+            <wp:docPr id="6" name="Picture 8" descr="C:\Users\ab4725\Desktop\test6.JPG"/>
             <wp:cNvGraphicFramePr>
               <a:graphicFrameLocks xmlns:a="http://schemas.openxmlformats.org/drawingml/2006/main" noChangeAspect="1"/>
             </wp:cNvGraphicFramePr>
@@ -563,7 +564,7 @@
               <a:graphicData uri="http://schemas.openxmlformats.org/drawingml/2006/picture">
                 <pic:pic xmlns:pic="http://schemas.openxmlformats.org/drawingml/2006/picture">
                   <pic:nvPicPr>
-                    <pic:cNvPr id="0" name="Picture 5" descr="C:\Users\ab4725\Desktop\cfp.depPic.JPG"/>
+                    <pic:cNvPr id="0" name="Picture 8" descr="C:\Users\ab4725\Desktop\test6.JPG"/>
                     <pic:cNvPicPr>
                       <a:picLocks noChangeAspect="1" noChangeArrowheads="1"/>
                     </pic:cNvPicPr>
@@ -584,7 +585,7 @@
                   <pic:spPr bwMode="auto">
                     <a:xfrm>
                       <a:off x="0" y="0"/>
-                      <a:ext cx="5760720" cy="4717370"/>
+                      <a:ext cx="4476750" cy="3914775"/>
                     </a:xfrm>
                     <a:prstGeom prst="rect">
                       <a:avLst/>
@@ -609,7 +610,7 @@
           <w:numId w:val="6"/>
         </w:numPr>
         <w:rPr>
-          <w:rFonts w:asciiTheme="majorBidi" w:hAnsiTheme="majorBidi" w:cstheme="majorBidi"/>
+          <w:rFonts w:asciiTheme="majorBidi" w:hAnsiTheme="majorBidi"/>
           <w:sz w:val="24"/>
           <w:szCs w:val="24"/>
           <w:lang w:val="en-US"/>
@@ -617,7 +618,7 @@
       </w:pPr>
       <w:r>
         <w:rPr>
-          <w:rFonts w:asciiTheme="majorBidi" w:hAnsiTheme="majorBidi" w:cstheme="majorBidi"/>
+          <w:rFonts w:asciiTheme="majorBidi" w:hAnsiTheme="majorBidi"/>
           <w:sz w:val="24"/>
           <w:szCs w:val="24"/>
           <w:lang w:val="en-US"/>
@@ -628,7 +629,7 @@
     <w:p>
       <w:pPr>
         <w:rPr>
-          <w:rFonts w:asciiTheme="majorBidi" w:hAnsiTheme="majorBidi" w:cstheme="majorBidi"/>
+          <w:rFonts w:asciiTheme="majorBidi" w:hAnsiTheme="majorBidi"/>
           <w:sz w:val="24"/>
           <w:szCs w:val="24"/>
           <w:lang w:val="en-US"/>
@@ -656,7 +657,7 @@
     <w:p>
       <w:pPr>
         <w:rPr>
-          <w:rFonts w:asciiTheme="majorBidi" w:hAnsiTheme="majorBidi" w:cstheme="majorBidi"/>
+          <w:rFonts w:asciiTheme="majorBidi" w:hAnsiTheme="majorBidi"/>
           <w:sz w:val="24"/>
           <w:szCs w:val="24"/>
           <w:lang w:val="en-US"/>
@@ -664,7 +665,7 @@
       </w:pPr>
       <w:r>
         <w:rPr>
-          <w:rFonts w:asciiTheme="majorBidi" w:hAnsiTheme="majorBidi" w:cstheme="majorBidi"/>
+          <w:rFonts w:asciiTheme="majorBidi" w:hAnsiTheme="majorBidi"/>
           <w:sz w:val="24"/>
           <w:szCs w:val="24"/>
           <w:lang w:val="en-US"/>
@@ -675,14 +676,20 @@
     <w:p>
       <w:pPr>
         <w:rPr>
-          <w:rFonts w:asciiTheme="majorBidi" w:hAnsiTheme="majorBidi" w:cstheme="majorBidi"/>
+          <w:rFonts w:asciiTheme="majorBidi" w:hAnsiTheme="majorBidi"/>
           <w:sz w:val="24"/>
           <w:szCs w:val="24"/>
           <w:lang w:val="en-US"/>
         </w:rPr>
       </w:pPr>
     </w:p>
-    <w:p/>
+    <w:p>
+      <w:pPr>
+        <w:rPr>
+          <w:lang w:val="en-US"/>
+        </w:rPr>
+      </w:pPr>
+    </w:p>
     <w:p>
       <w:pPr>
         <w:pStyle w:val="Heading2"/>
@@ -699,13 +706,13 @@
           <w:numId w:val="7"/>
         </w:numPr>
         <w:rPr>
-          <w:rFonts w:ascii="Times New Roman" w:hAnsi="Times New Roman" w:cs="Times New Roman"/>
+          <w:rFonts w:ascii="Times New Roman" w:hAnsi="Times New Roman"/>
           <w:lang w:val="en-US"/>
         </w:rPr>
       </w:pPr>
       <w:r>
         <w:rPr>
-          <w:rFonts w:ascii="Times New Roman" w:hAnsi="Times New Roman" w:cs="Times New Roman"/>
+          <w:rFonts w:ascii="Times New Roman" w:hAnsi="Times New Roman"/>
           <w:lang w:val="en-US"/>
         </w:rPr>
         <w:t xml:space="preserve"> </w:t>
@@ -719,13 +726,13 @@
           <w:numId w:val="14"/>
         </w:numPr>
         <w:rPr>
-          <w:rFonts w:ascii="Times New Roman" w:hAnsi="Times New Roman" w:cs="Times New Roman"/>
+          <w:rFonts w:ascii="Times New Roman" w:hAnsi="Times New Roman"/>
           <w:lang w:val="en-US"/>
         </w:rPr>
       </w:pPr>
       <w:r>
         <w:rPr>
-          <w:rFonts w:ascii="Times New Roman" w:hAnsi="Times New Roman" w:cs="Times New Roman"/>
+          <w:rFonts w:ascii="Times New Roman" w:hAnsi="Times New Roman"/>
           <w:lang w:val="en-US"/>
         </w:rPr>
         <w:t xml:space="preserve"> </w:t>
@@ -735,13 +742,13 @@
       <w:pPr>
         <w:pStyle w:val="ListParagraph"/>
         <w:rPr>
-          <w:rFonts w:ascii="Times New Roman" w:hAnsi="Times New Roman" w:cs="Times New Roman"/>
+          <w:rFonts w:ascii="Times New Roman" w:hAnsi="Times New Roman"/>
           <w:lang w:val="en-US"/>
         </w:rPr>
       </w:pPr>
       <w:r>
         <w:rPr>
-          <w:rFonts w:ascii="Times New Roman" w:hAnsi="Times New Roman" w:cs="Times New Roman"/>
+          <w:rFonts w:ascii="Times New Roman" w:hAnsi="Times New Roman"/>
           <w:lang w:val="en-US"/>
         </w:rPr>
         <w:t>Parser model dep we find 4489 grammar rules and 13262 lexicon rules. For parsing model  post we find 3373 grammar rules and 13195 lexicon rules.</w:t>
@@ -751,7 +758,7 @@
       <w:pPr>
         <w:pStyle w:val="ListParagraph"/>
         <w:rPr>
-          <w:rFonts w:ascii="Times New Roman" w:hAnsi="Times New Roman" w:cs="Times New Roman"/>
+          <w:rFonts w:ascii="Times New Roman" w:hAnsi="Times New Roman"/>
           <w:lang w:val="en-US"/>
         </w:rPr>
       </w:pPr>
@@ -764,13 +771,13 @@
           <w:numId w:val="14"/>
         </w:numPr>
         <w:rPr>
-          <w:rFonts w:ascii="Times New Roman" w:hAnsi="Times New Roman" w:cs="Times New Roman"/>
+          <w:rFonts w:ascii="Times New Roman" w:hAnsi="Times New Roman"/>
           <w:lang w:val="en-US"/>
         </w:rPr>
       </w:pPr>
       <w:r>
         <w:rPr>
-          <w:rFonts w:ascii="Times New Roman" w:hAnsi="Times New Roman" w:cs="Times New Roman"/>
+          <w:rFonts w:ascii="Times New Roman" w:hAnsi="Times New Roman"/>
           <w:lang w:val="en-US"/>
         </w:rPr>
         <w:t>The phrase structure trees contained in dep apply more tags in each sentence. The trees contained in dep will describe more constiution tags etc..</w:t>
@@ -784,36 +791,35 @@
           <w:numId w:val="7"/>
         </w:numPr>
         <w:rPr>
-          <w:rFonts w:ascii="Times New Roman" w:hAnsi="Times New Roman" w:cs="Times New Roman"/>
+          <w:rFonts w:ascii="Times New Roman" w:hAnsi="Times New Roman"/>
           <w:lang w:val="en-US"/>
         </w:rPr>
       </w:pPr>
       <w:r>
         <w:rPr>
-          <w:rFonts w:ascii="Times New Roman" w:hAnsi="Times New Roman" w:cs="Times New Roman"/>
-          <w:lang w:val="en-US"/>
-        </w:rPr>
-        <w:lastRenderedPageBreak/>
+          <w:rFonts w:ascii="Times New Roman" w:hAnsi="Times New Roman"/>
+          <w:lang w:val="en-US"/>
+        </w:rPr>
         <w:t xml:space="preserve"> </w:t>
       </w:r>
     </w:p>
     <w:p>
       <w:pPr>
         <w:rPr>
-          <w:rFonts w:ascii="Times New Roman" w:hAnsi="Times New Roman" w:cs="Times New Roman"/>
+          <w:rFonts w:ascii="Times New Roman" w:hAnsi="Times New Roman"/>
           <w:lang w:val="en-US"/>
         </w:rPr>
       </w:pPr>
       <w:r>
         <w:rPr>
-          <w:rFonts w:ascii="Times New Roman" w:hAnsi="Times New Roman" w:cs="Times New Roman"/>
+          <w:rFonts w:ascii="Times New Roman" w:hAnsi="Times New Roman"/>
           <w:lang w:val="en-US"/>
         </w:rPr>
         <w:t>Bitpar is enable to parse a lot of sentences we are sending in through</w:t>
       </w:r>
       <w:r>
         <w:rPr>
-          <w:rFonts w:ascii="Times New Roman" w:hAnsi="Times New Roman" w:cs="Times New Roman"/>
+          <w:rFonts w:ascii="Times New Roman" w:hAnsi="Times New Roman"/>
           <w:lang w:val="en-US"/>
         </w:rPr>
         <w:t xml:space="preserve"> the infile/test-input-testfile. The infile contains words which the extracted grammar/lexicon file cant describe.</w:t>
@@ -822,14 +828,73 @@
     <w:p>
       <w:pPr>
         <w:rPr>
-          <w:lang w:val="en-US"/>
-        </w:rPr>
-      </w:pPr>
-      <w:bookmarkStart w:id="0" w:name="_GoBack"/>
-      <w:bookmarkEnd w:id="0"/>
+          <w:rFonts w:ascii="Times New Roman" w:hAnsi="Times New Roman"/>
+          <w:lang w:val="en-US"/>
+        </w:rPr>
+      </w:pPr>
+    </w:p>
+    <w:p>
+      <w:pPr>
+        <w:pStyle w:val="Heading2"/>
+        <w:numPr>
+          <w:ilvl w:val="0"/>
+          <w:numId w:val="7"/>
+        </w:numPr>
+        <w:rPr>
+          <w:lang w:val="en-US"/>
+        </w:rPr>
+      </w:pPr>
       <w:r>
         <w:rPr>
-          <w:rFonts w:ascii="Times New Roman" w:hAnsi="Times New Roman" w:cs="Times New Roman"/>
+          <w:lang w:val="en-US"/>
+        </w:rPr>
+        <w:t xml:space="preserve"> </w:t>
+      </w:r>
+    </w:p>
+    <w:p>
+      <w:pPr>
+        <w:pStyle w:val="Heading2"/>
+        <w:numPr>
+          <w:ilvl w:val="0"/>
+          <w:numId w:val="7"/>
+        </w:numPr>
+        <w:rPr>
+          <w:lang w:val="en-US"/>
+        </w:rPr>
+      </w:pPr>
+      <w:r>
+        <w:rPr>
+          <w:lang w:val="en-US"/>
+        </w:rPr>
+        <w:t xml:space="preserve"> </w:t>
+      </w:r>
+    </w:p>
+    <w:p>
+      <w:pPr>
+        <w:rPr>
+          <w:rFonts w:ascii="Times New Roman" w:hAnsi="Times New Roman"/>
+          <w:sz w:val="24"/>
+          <w:lang w:val="en-US"/>
+        </w:rPr>
+      </w:pPr>
+      <w:r>
+        <w:rPr>
+          <w:rFonts w:ascii="Times New Roman" w:hAnsi="Times New Roman"/>
+          <w:sz w:val="24"/>
+          <w:lang w:val="en-US"/>
+        </w:rPr>
+        <w:t xml:space="preserve">Evaluation. In the dep-model we got 38.10 F-1 score and in the pos-model we got 72.37. So the output of the Evalb is two different results, and the F-1 score in the pos-model we are getting the best score as it is closest to perfection (100%), and slightly near 70 %. </w:t>
+      </w:r>
+    </w:p>
+    <w:p>
+      <w:pPr>
+        <w:rPr>
+          <w:lang w:val="en-US"/>
+        </w:rPr>
+      </w:pPr>
+      <w:r>
+        <w:rPr>
+          <w:rFonts w:ascii="Times New Roman" w:hAnsi="Times New Roman"/>
           <w:lang w:val="en-US"/>
         </w:rPr>
         <w:t xml:space="preserve"> </w:t>
@@ -875,7 +940,7 @@
         <w:ind w:left="720" w:hanging="360"/>
       </w:pPr>
       <w:rPr>
-        <w:rFonts w:hint="default"/>
+        <w:rFonts w:cs="Times New Roman" w:hint="default"/>
       </w:rPr>
     </w:lvl>
     <w:lvl w:ilvl="1" w:tplc="041D0019" w:tentative="1">
@@ -886,6 +951,9 @@
       <w:pPr>
         <w:ind w:left="1440" w:hanging="360"/>
       </w:pPr>
+      <w:rPr>
+        <w:rFonts w:cs="Times New Roman"/>
+      </w:rPr>
     </w:lvl>
     <w:lvl w:ilvl="2" w:tplc="041D001B" w:tentative="1">
       <w:start w:val="1"/>
@@ -895,6 +963,9 @@
       <w:pPr>
         <w:ind w:left="2160" w:hanging="180"/>
       </w:pPr>
+      <w:rPr>
+        <w:rFonts w:cs="Times New Roman"/>
+      </w:rPr>
     </w:lvl>
     <w:lvl w:ilvl="3" w:tplc="041D000F" w:tentative="1">
       <w:start w:val="1"/>
@@ -904,6 +975,9 @@
       <w:pPr>
         <w:ind w:left="2880" w:hanging="360"/>
       </w:pPr>
+      <w:rPr>
+        <w:rFonts w:cs="Times New Roman"/>
+      </w:rPr>
     </w:lvl>
     <w:lvl w:ilvl="4" w:tplc="041D0019" w:tentative="1">
       <w:start w:val="1"/>
@@ -913,6 +987,9 @@
       <w:pPr>
         <w:ind w:left="3600" w:hanging="360"/>
       </w:pPr>
+      <w:rPr>
+        <w:rFonts w:cs="Times New Roman"/>
+      </w:rPr>
     </w:lvl>
     <w:lvl w:ilvl="5" w:tplc="041D001B" w:tentative="1">
       <w:start w:val="1"/>
@@ -922,6 +999,9 @@
       <w:pPr>
         <w:ind w:left="4320" w:hanging="180"/>
       </w:pPr>
+      <w:rPr>
+        <w:rFonts w:cs="Times New Roman"/>
+      </w:rPr>
     </w:lvl>
     <w:lvl w:ilvl="6" w:tplc="041D000F" w:tentative="1">
       <w:start w:val="1"/>
@@ -931,6 +1011,9 @@
       <w:pPr>
         <w:ind w:left="5040" w:hanging="360"/>
       </w:pPr>
+      <w:rPr>
+        <w:rFonts w:cs="Times New Roman"/>
+      </w:rPr>
     </w:lvl>
     <w:lvl w:ilvl="7" w:tplc="041D0019" w:tentative="1">
       <w:start w:val="1"/>
@@ -940,6 +1023,9 @@
       <w:pPr>
         <w:ind w:left="5760" w:hanging="360"/>
       </w:pPr>
+      <w:rPr>
+        <w:rFonts w:cs="Times New Roman"/>
+      </w:rPr>
     </w:lvl>
     <w:lvl w:ilvl="8" w:tplc="041D001B" w:tentative="1">
       <w:start w:val="1"/>
@@ -949,6 +1035,9 @@
       <w:pPr>
         <w:ind w:left="6480" w:hanging="180"/>
       </w:pPr>
+      <w:rPr>
+        <w:rFonts w:cs="Times New Roman"/>
+      </w:rPr>
     </w:lvl>
   </w:abstractNum>
   <w:abstractNum w:abstractNumId="1">
@@ -964,7 +1053,7 @@
         <w:ind w:left="720" w:hanging="360"/>
       </w:pPr>
       <w:rPr>
-        <w:rFonts w:hint="default"/>
+        <w:rFonts w:cs="Times New Roman" w:hint="default"/>
       </w:rPr>
     </w:lvl>
     <w:lvl w:ilvl="1" w:tplc="041D0019" w:tentative="1">
@@ -975,6 +1064,9 @@
       <w:pPr>
         <w:ind w:left="1440" w:hanging="360"/>
       </w:pPr>
+      <w:rPr>
+        <w:rFonts w:cs="Times New Roman"/>
+      </w:rPr>
     </w:lvl>
     <w:lvl w:ilvl="2" w:tplc="041D001B" w:tentative="1">
       <w:start w:val="1"/>
@@ -984,6 +1076,9 @@
       <w:pPr>
         <w:ind w:left="2160" w:hanging="180"/>
       </w:pPr>
+      <w:rPr>
+        <w:rFonts w:cs="Times New Roman"/>
+      </w:rPr>
     </w:lvl>
     <w:lvl w:ilvl="3" w:tplc="041D000F" w:tentative="1">
       <w:start w:val="1"/>
@@ -993,6 +1088,9 @@
       <w:pPr>
         <w:ind w:left="2880" w:hanging="360"/>
       </w:pPr>
+      <w:rPr>
+        <w:rFonts w:cs="Times New Roman"/>
+      </w:rPr>
     </w:lvl>
     <w:lvl w:ilvl="4" w:tplc="041D0019" w:tentative="1">
       <w:start w:val="1"/>
@@ -1002,6 +1100,9 @@
       <w:pPr>
         <w:ind w:left="3600" w:hanging="360"/>
       </w:pPr>
+      <w:rPr>
+        <w:rFonts w:cs="Times New Roman"/>
+      </w:rPr>
     </w:lvl>
     <w:lvl w:ilvl="5" w:tplc="041D001B" w:tentative="1">
       <w:start w:val="1"/>
@@ -1011,6 +1112,9 @@
       <w:pPr>
         <w:ind w:left="4320" w:hanging="180"/>
       </w:pPr>
+      <w:rPr>
+        <w:rFonts w:cs="Times New Roman"/>
+      </w:rPr>
     </w:lvl>
     <w:lvl w:ilvl="6" w:tplc="041D000F" w:tentative="1">
       <w:start w:val="1"/>
@@ -1020,6 +1124,9 @@
       <w:pPr>
         <w:ind w:left="5040" w:hanging="360"/>
       </w:pPr>
+      <w:rPr>
+        <w:rFonts w:cs="Times New Roman"/>
+      </w:rPr>
     </w:lvl>
     <w:lvl w:ilvl="7" w:tplc="041D0019" w:tentative="1">
       <w:start w:val="1"/>
@@ -1029,6 +1136,9 @@
       <w:pPr>
         <w:ind w:left="5760" w:hanging="360"/>
       </w:pPr>
+      <w:rPr>
+        <w:rFonts w:cs="Times New Roman"/>
+      </w:rPr>
     </w:lvl>
     <w:lvl w:ilvl="8" w:tplc="041D001B" w:tentative="1">
       <w:start w:val="1"/>
@@ -1038,6 +1148,9 @@
       <w:pPr>
         <w:ind w:left="6480" w:hanging="180"/>
       </w:pPr>
+      <w:rPr>
+        <w:rFonts w:cs="Times New Roman"/>
+      </w:rPr>
     </w:lvl>
   </w:abstractNum>
   <w:abstractNum w:abstractNumId="2">
@@ -1053,7 +1166,7 @@
         <w:ind w:left="1664" w:hanging="360"/>
       </w:pPr>
       <w:rPr>
-        <w:rFonts w:hint="default"/>
+        <w:rFonts w:cs="Times New Roman" w:hint="default"/>
       </w:rPr>
     </w:lvl>
     <w:lvl w:ilvl="1" w:tplc="041D0019" w:tentative="1">
@@ -1064,6 +1177,9 @@
       <w:pPr>
         <w:ind w:left="2384" w:hanging="360"/>
       </w:pPr>
+      <w:rPr>
+        <w:rFonts w:cs="Times New Roman"/>
+      </w:rPr>
     </w:lvl>
     <w:lvl w:ilvl="2" w:tplc="041D001B" w:tentative="1">
       <w:start w:val="1"/>
@@ -1073,6 +1189,9 @@
       <w:pPr>
         <w:ind w:left="3104" w:hanging="180"/>
       </w:pPr>
+      <w:rPr>
+        <w:rFonts w:cs="Times New Roman"/>
+      </w:rPr>
     </w:lvl>
     <w:lvl w:ilvl="3" w:tplc="041D000F" w:tentative="1">
       <w:start w:val="1"/>
@@ -1082,6 +1201,9 @@
       <w:pPr>
         <w:ind w:left="3824" w:hanging="360"/>
       </w:pPr>
+      <w:rPr>
+        <w:rFonts w:cs="Times New Roman"/>
+      </w:rPr>
     </w:lvl>
     <w:lvl w:ilvl="4" w:tplc="041D0019" w:tentative="1">
       <w:start w:val="1"/>
@@ -1091,6 +1213,9 @@
       <w:pPr>
         <w:ind w:left="4544" w:hanging="360"/>
       </w:pPr>
+      <w:rPr>
+        <w:rFonts w:cs="Times New Roman"/>
+      </w:rPr>
     </w:lvl>
     <w:lvl w:ilvl="5" w:tplc="041D001B" w:tentative="1">
       <w:start w:val="1"/>
@@ -1100,6 +1225,9 @@
       <w:pPr>
         <w:ind w:left="5264" w:hanging="180"/>
       </w:pPr>
+      <w:rPr>
+        <w:rFonts w:cs="Times New Roman"/>
+      </w:rPr>
     </w:lvl>
     <w:lvl w:ilvl="6" w:tplc="041D000F" w:tentative="1">
       <w:start w:val="1"/>
@@ -1109,6 +1237,9 @@
       <w:pPr>
         <w:ind w:left="5984" w:hanging="360"/>
       </w:pPr>
+      <w:rPr>
+        <w:rFonts w:cs="Times New Roman"/>
+      </w:rPr>
     </w:lvl>
     <w:lvl w:ilvl="7" w:tplc="041D0019" w:tentative="1">
       <w:start w:val="1"/>
@@ -1118,6 +1249,9 @@
       <w:pPr>
         <w:ind w:left="6704" w:hanging="360"/>
       </w:pPr>
+      <w:rPr>
+        <w:rFonts w:cs="Times New Roman"/>
+      </w:rPr>
     </w:lvl>
     <w:lvl w:ilvl="8" w:tplc="041D001B" w:tentative="1">
       <w:start w:val="1"/>
@@ -1127,6 +1261,9 @@
       <w:pPr>
         <w:ind w:left="7424" w:hanging="180"/>
       </w:pPr>
+      <w:rPr>
+        <w:rFonts w:cs="Times New Roman"/>
+      </w:rPr>
     </w:lvl>
   </w:abstractNum>
   <w:abstractNum w:abstractNumId="3">
@@ -1142,7 +1279,7 @@
         <w:ind w:left="1665" w:hanging="360"/>
       </w:pPr>
       <w:rPr>
-        <w:rFonts w:hint="default"/>
+        <w:rFonts w:cs="Times New Roman" w:hint="default"/>
       </w:rPr>
     </w:lvl>
     <w:lvl w:ilvl="1" w:tplc="041D0019" w:tentative="1">
@@ -1153,6 +1290,9 @@
       <w:pPr>
         <w:ind w:left="2385" w:hanging="360"/>
       </w:pPr>
+      <w:rPr>
+        <w:rFonts w:cs="Times New Roman"/>
+      </w:rPr>
     </w:lvl>
     <w:lvl w:ilvl="2" w:tplc="041D001B" w:tentative="1">
       <w:start w:val="1"/>
@@ -1162,6 +1302,9 @@
       <w:pPr>
         <w:ind w:left="3105" w:hanging="180"/>
       </w:pPr>
+      <w:rPr>
+        <w:rFonts w:cs="Times New Roman"/>
+      </w:rPr>
     </w:lvl>
     <w:lvl w:ilvl="3" w:tplc="041D000F" w:tentative="1">
       <w:start w:val="1"/>
@@ -1171,6 +1314,9 @@
       <w:pPr>
         <w:ind w:left="3825" w:hanging="360"/>
       </w:pPr>
+      <w:rPr>
+        <w:rFonts w:cs="Times New Roman"/>
+      </w:rPr>
     </w:lvl>
     <w:lvl w:ilvl="4" w:tplc="041D0019" w:tentative="1">
       <w:start w:val="1"/>
@@ -1180,6 +1326,9 @@
       <w:pPr>
         <w:ind w:left="4545" w:hanging="360"/>
       </w:pPr>
+      <w:rPr>
+        <w:rFonts w:cs="Times New Roman"/>
+      </w:rPr>
     </w:lvl>
     <w:lvl w:ilvl="5" w:tplc="041D001B" w:tentative="1">
       <w:start w:val="1"/>
@@ -1189,6 +1338,9 @@
       <w:pPr>
         <w:ind w:left="5265" w:hanging="180"/>
       </w:pPr>
+      <w:rPr>
+        <w:rFonts w:cs="Times New Roman"/>
+      </w:rPr>
     </w:lvl>
     <w:lvl w:ilvl="6" w:tplc="041D000F" w:tentative="1">
       <w:start w:val="1"/>
@@ -1198,6 +1350,9 @@
       <w:pPr>
         <w:ind w:left="5985" w:hanging="360"/>
       </w:pPr>
+      <w:rPr>
+        <w:rFonts w:cs="Times New Roman"/>
+      </w:rPr>
     </w:lvl>
     <w:lvl w:ilvl="7" w:tplc="041D0019" w:tentative="1">
       <w:start w:val="1"/>
@@ -1207,6 +1362,9 @@
       <w:pPr>
         <w:ind w:left="6705" w:hanging="360"/>
       </w:pPr>
+      <w:rPr>
+        <w:rFonts w:cs="Times New Roman"/>
+      </w:rPr>
     </w:lvl>
     <w:lvl w:ilvl="8" w:tplc="041D001B" w:tentative="1">
       <w:start w:val="1"/>
@@ -1216,6 +1374,9 @@
       <w:pPr>
         <w:ind w:left="7425" w:hanging="180"/>
       </w:pPr>
+      <w:rPr>
+        <w:rFonts w:cs="Times New Roman"/>
+      </w:rPr>
     </w:lvl>
   </w:abstractNum>
   <w:abstractNum w:abstractNumId="4">
@@ -1231,7 +1392,7 @@
         <w:ind w:left="1080" w:hanging="360"/>
       </w:pPr>
       <w:rPr>
-        <w:rFonts w:hint="default"/>
+        <w:rFonts w:cs="Times New Roman" w:hint="default"/>
       </w:rPr>
     </w:lvl>
     <w:lvl w:ilvl="1" w:tplc="041D0019" w:tentative="1">
@@ -1242,6 +1403,9 @@
       <w:pPr>
         <w:ind w:left="1800" w:hanging="360"/>
       </w:pPr>
+      <w:rPr>
+        <w:rFonts w:cs="Times New Roman"/>
+      </w:rPr>
     </w:lvl>
     <w:lvl w:ilvl="2" w:tplc="041D001B" w:tentative="1">
       <w:start w:val="1"/>
@@ -1251,6 +1415,9 @@
       <w:pPr>
         <w:ind w:left="2520" w:hanging="180"/>
       </w:pPr>
+      <w:rPr>
+        <w:rFonts w:cs="Times New Roman"/>
+      </w:rPr>
     </w:lvl>
     <w:lvl w:ilvl="3" w:tplc="041D000F" w:tentative="1">
       <w:start w:val="1"/>
@@ -1260,6 +1427,9 @@
       <w:pPr>
         <w:ind w:left="3240" w:hanging="360"/>
       </w:pPr>
+      <w:rPr>
+        <w:rFonts w:cs="Times New Roman"/>
+      </w:rPr>
     </w:lvl>
     <w:lvl w:ilvl="4" w:tplc="041D0019" w:tentative="1">
       <w:start w:val="1"/>
@@ -1269,6 +1439,9 @@
       <w:pPr>
         <w:ind w:left="3960" w:hanging="360"/>
       </w:pPr>
+      <w:rPr>
+        <w:rFonts w:cs="Times New Roman"/>
+      </w:rPr>
     </w:lvl>
     <w:lvl w:ilvl="5" w:tplc="041D001B" w:tentative="1">
       <w:start w:val="1"/>
@@ -1278,6 +1451,9 @@
       <w:pPr>
         <w:ind w:left="4680" w:hanging="180"/>
       </w:pPr>
+      <w:rPr>
+        <w:rFonts w:cs="Times New Roman"/>
+      </w:rPr>
     </w:lvl>
     <w:lvl w:ilvl="6" w:tplc="041D000F" w:tentative="1">
       <w:start w:val="1"/>
@@ -1287,6 +1463,9 @@
       <w:pPr>
         <w:ind w:left="5400" w:hanging="360"/>
       </w:pPr>
+      <w:rPr>
+        <w:rFonts w:cs="Times New Roman"/>
+      </w:rPr>
     </w:lvl>
     <w:lvl w:ilvl="7" w:tplc="041D0019" w:tentative="1">
       <w:start w:val="1"/>
@@ -1296,6 +1475,9 @@
       <w:pPr>
         <w:ind w:left="6120" w:hanging="360"/>
       </w:pPr>
+      <w:rPr>
+        <w:rFonts w:cs="Times New Roman"/>
+      </w:rPr>
     </w:lvl>
     <w:lvl w:ilvl="8" w:tplc="041D001B" w:tentative="1">
       <w:start w:val="1"/>
@@ -1305,6 +1487,9 @@
       <w:pPr>
         <w:ind w:left="6840" w:hanging="180"/>
       </w:pPr>
+      <w:rPr>
+        <w:rFonts w:cs="Times New Roman"/>
+      </w:rPr>
     </w:lvl>
   </w:abstractNum>
   <w:abstractNum w:abstractNumId="5">
@@ -1320,7 +1505,7 @@
         <w:ind w:left="720" w:hanging="360"/>
       </w:pPr>
       <w:rPr>
-        <w:rFonts w:hint="default"/>
+        <w:rFonts w:cs="Times New Roman" w:hint="default"/>
       </w:rPr>
     </w:lvl>
     <w:lvl w:ilvl="1" w:tplc="041D0019" w:tentative="1">
@@ -1331,6 +1516,9 @@
       <w:pPr>
         <w:ind w:left="1440" w:hanging="360"/>
       </w:pPr>
+      <w:rPr>
+        <w:rFonts w:cs="Times New Roman"/>
+      </w:rPr>
     </w:lvl>
     <w:lvl w:ilvl="2" w:tplc="041D001B" w:tentative="1">
       <w:start w:val="1"/>
@@ -1340,6 +1528,9 @@
       <w:pPr>
         <w:ind w:left="2160" w:hanging="180"/>
       </w:pPr>
+      <w:rPr>
+        <w:rFonts w:cs="Times New Roman"/>
+      </w:rPr>
     </w:lvl>
     <w:lvl w:ilvl="3" w:tplc="041D000F" w:tentative="1">
       <w:start w:val="1"/>
@@ -1349,6 +1540,9 @@
       <w:pPr>
         <w:ind w:left="2880" w:hanging="360"/>
       </w:pPr>
+      <w:rPr>
+        <w:rFonts w:cs="Times New Roman"/>
+      </w:rPr>
     </w:lvl>
     <w:lvl w:ilvl="4" w:tplc="041D0019" w:tentative="1">
       <w:start w:val="1"/>
@@ -1358,6 +1552,9 @@
       <w:pPr>
         <w:ind w:left="3600" w:hanging="360"/>
       </w:pPr>
+      <w:rPr>
+        <w:rFonts w:cs="Times New Roman"/>
+      </w:rPr>
     </w:lvl>
     <w:lvl w:ilvl="5" w:tplc="041D001B" w:tentative="1">
       <w:start w:val="1"/>
@@ -1367,6 +1564,9 @@
       <w:pPr>
         <w:ind w:left="4320" w:hanging="180"/>
       </w:pPr>
+      <w:rPr>
+        <w:rFonts w:cs="Times New Roman"/>
+      </w:rPr>
     </w:lvl>
     <w:lvl w:ilvl="6" w:tplc="041D000F" w:tentative="1">
       <w:start w:val="1"/>
@@ -1376,6 +1576,9 @@
       <w:pPr>
         <w:ind w:left="5040" w:hanging="360"/>
       </w:pPr>
+      <w:rPr>
+        <w:rFonts w:cs="Times New Roman"/>
+      </w:rPr>
     </w:lvl>
     <w:lvl w:ilvl="7" w:tplc="041D0019" w:tentative="1">
       <w:start w:val="1"/>
@@ -1385,6 +1588,9 @@
       <w:pPr>
         <w:ind w:left="5760" w:hanging="360"/>
       </w:pPr>
+      <w:rPr>
+        <w:rFonts w:cs="Times New Roman"/>
+      </w:rPr>
     </w:lvl>
     <w:lvl w:ilvl="8" w:tplc="041D001B" w:tentative="1">
       <w:start w:val="1"/>
@@ -1394,6 +1600,9 @@
       <w:pPr>
         <w:ind w:left="6480" w:hanging="180"/>
       </w:pPr>
+      <w:rPr>
+        <w:rFonts w:cs="Times New Roman"/>
+      </w:rPr>
     </w:lvl>
   </w:abstractNum>
   <w:abstractNum w:abstractNumId="6">
@@ -1409,7 +1618,7 @@
         <w:ind w:left="720" w:hanging="360"/>
       </w:pPr>
       <w:rPr>
-        <w:rFonts w:hint="default"/>
+        <w:rFonts w:cs="Times New Roman" w:hint="default"/>
       </w:rPr>
     </w:lvl>
     <w:lvl w:ilvl="1" w:tplc="041D0019" w:tentative="1">
@@ -1420,6 +1629,9 @@
       <w:pPr>
         <w:ind w:left="1440" w:hanging="360"/>
       </w:pPr>
+      <w:rPr>
+        <w:rFonts w:cs="Times New Roman"/>
+      </w:rPr>
     </w:lvl>
     <w:lvl w:ilvl="2" w:tplc="041D001B" w:tentative="1">
       <w:start w:val="1"/>
@@ -1429,6 +1641,9 @@
       <w:pPr>
         <w:ind w:left="2160" w:hanging="180"/>
       </w:pPr>
+      <w:rPr>
+        <w:rFonts w:cs="Times New Roman"/>
+      </w:rPr>
     </w:lvl>
     <w:lvl w:ilvl="3" w:tplc="041D000F" w:tentative="1">
       <w:start w:val="1"/>
@@ -1438,6 +1653,9 @@
       <w:pPr>
         <w:ind w:left="2880" w:hanging="360"/>
       </w:pPr>
+      <w:rPr>
+        <w:rFonts w:cs="Times New Roman"/>
+      </w:rPr>
     </w:lvl>
     <w:lvl w:ilvl="4" w:tplc="041D0019" w:tentative="1">
       <w:start w:val="1"/>
@@ -1447,6 +1665,9 @@
       <w:pPr>
         <w:ind w:left="3600" w:hanging="360"/>
       </w:pPr>
+      <w:rPr>
+        <w:rFonts w:cs="Times New Roman"/>
+      </w:rPr>
     </w:lvl>
     <w:lvl w:ilvl="5" w:tplc="041D001B" w:tentative="1">
       <w:start w:val="1"/>
@@ -1456,6 +1677,9 @@
       <w:pPr>
         <w:ind w:left="4320" w:hanging="180"/>
       </w:pPr>
+      <w:rPr>
+        <w:rFonts w:cs="Times New Roman"/>
+      </w:rPr>
     </w:lvl>
     <w:lvl w:ilvl="6" w:tplc="041D000F" w:tentative="1">
       <w:start w:val="1"/>
@@ -1465,6 +1689,9 @@
       <w:pPr>
         <w:ind w:left="5040" w:hanging="360"/>
       </w:pPr>
+      <w:rPr>
+        <w:rFonts w:cs="Times New Roman"/>
+      </w:rPr>
     </w:lvl>
     <w:lvl w:ilvl="7" w:tplc="041D0019" w:tentative="1">
       <w:start w:val="1"/>
@@ -1474,6 +1701,9 @@
       <w:pPr>
         <w:ind w:left="5760" w:hanging="360"/>
       </w:pPr>
+      <w:rPr>
+        <w:rFonts w:cs="Times New Roman"/>
+      </w:rPr>
     </w:lvl>
     <w:lvl w:ilvl="8" w:tplc="041D001B" w:tentative="1">
       <w:start w:val="1"/>
@@ -1483,6 +1713,9 @@
       <w:pPr>
         <w:ind w:left="6480" w:hanging="180"/>
       </w:pPr>
+      <w:rPr>
+        <w:rFonts w:cs="Times New Roman"/>
+      </w:rPr>
     </w:lvl>
   </w:abstractNum>
   <w:abstractNum w:abstractNumId="7">
@@ -1498,7 +1731,7 @@
         <w:ind w:left="720" w:hanging="360"/>
       </w:pPr>
       <w:rPr>
-        <w:rFonts w:hint="default"/>
+        <w:rFonts w:cs="Times New Roman" w:hint="default"/>
       </w:rPr>
     </w:lvl>
     <w:lvl w:ilvl="1" w:tplc="041D0019" w:tentative="1">
@@ -1509,6 +1742,9 @@
       <w:pPr>
         <w:ind w:left="1440" w:hanging="360"/>
       </w:pPr>
+      <w:rPr>
+        <w:rFonts w:cs="Times New Roman"/>
+      </w:rPr>
     </w:lvl>
     <w:lvl w:ilvl="2" w:tplc="041D001B" w:tentative="1">
       <w:start w:val="1"/>
@@ -1518,6 +1754,9 @@
       <w:pPr>
         <w:ind w:left="2160" w:hanging="180"/>
       </w:pPr>
+      <w:rPr>
+        <w:rFonts w:cs="Times New Roman"/>
+      </w:rPr>
     </w:lvl>
     <w:lvl w:ilvl="3" w:tplc="041D000F" w:tentative="1">
       <w:start w:val="1"/>
@@ -1527,6 +1766,9 @@
       <w:pPr>
         <w:ind w:left="2880" w:hanging="360"/>
       </w:pPr>
+      <w:rPr>
+        <w:rFonts w:cs="Times New Roman"/>
+      </w:rPr>
     </w:lvl>
     <w:lvl w:ilvl="4" w:tplc="041D0019" w:tentative="1">
       <w:start w:val="1"/>
@@ -1536,6 +1778,9 @@
       <w:pPr>
         <w:ind w:left="3600" w:hanging="360"/>
       </w:pPr>
+      <w:rPr>
+        <w:rFonts w:cs="Times New Roman"/>
+      </w:rPr>
     </w:lvl>
     <w:lvl w:ilvl="5" w:tplc="041D001B" w:tentative="1">
       <w:start w:val="1"/>
@@ -1545,6 +1790,9 @@
       <w:pPr>
         <w:ind w:left="4320" w:hanging="180"/>
       </w:pPr>
+      <w:rPr>
+        <w:rFonts w:cs="Times New Roman"/>
+      </w:rPr>
     </w:lvl>
     <w:lvl w:ilvl="6" w:tplc="041D000F" w:tentative="1">
       <w:start w:val="1"/>
@@ -1554,6 +1802,9 @@
       <w:pPr>
         <w:ind w:left="5040" w:hanging="360"/>
       </w:pPr>
+      <w:rPr>
+        <w:rFonts w:cs="Times New Roman"/>
+      </w:rPr>
     </w:lvl>
     <w:lvl w:ilvl="7" w:tplc="041D0019" w:tentative="1">
       <w:start w:val="1"/>
@@ -1563,6 +1814,9 @@
       <w:pPr>
         <w:ind w:left="5760" w:hanging="360"/>
       </w:pPr>
+      <w:rPr>
+        <w:rFonts w:cs="Times New Roman"/>
+      </w:rPr>
     </w:lvl>
     <w:lvl w:ilvl="8" w:tplc="041D001B" w:tentative="1">
       <w:start w:val="1"/>
@@ -1572,6 +1826,9 @@
       <w:pPr>
         <w:ind w:left="6480" w:hanging="180"/>
       </w:pPr>
+      <w:rPr>
+        <w:rFonts w:cs="Times New Roman"/>
+      </w:rPr>
     </w:lvl>
   </w:abstractNum>
   <w:abstractNum w:abstractNumId="8">
@@ -1587,7 +1844,7 @@
         <w:ind w:left="720" w:hanging="360"/>
       </w:pPr>
       <w:rPr>
-        <w:rFonts w:hint="default"/>
+        <w:rFonts w:cs="Times New Roman" w:hint="default"/>
       </w:rPr>
     </w:lvl>
     <w:lvl w:ilvl="1" w:tplc="041D0019" w:tentative="1">
@@ -1598,6 +1855,9 @@
       <w:pPr>
         <w:ind w:left="1440" w:hanging="360"/>
       </w:pPr>
+      <w:rPr>
+        <w:rFonts w:cs="Times New Roman"/>
+      </w:rPr>
     </w:lvl>
     <w:lvl w:ilvl="2" w:tplc="041D001B" w:tentative="1">
       <w:start w:val="1"/>
@@ -1607,6 +1867,9 @@
       <w:pPr>
         <w:ind w:left="2160" w:hanging="180"/>
       </w:pPr>
+      <w:rPr>
+        <w:rFonts w:cs="Times New Roman"/>
+      </w:rPr>
     </w:lvl>
     <w:lvl w:ilvl="3" w:tplc="041D000F" w:tentative="1">
       <w:start w:val="1"/>
@@ -1616,6 +1879,9 @@
       <w:pPr>
         <w:ind w:left="2880" w:hanging="360"/>
       </w:pPr>
+      <w:rPr>
+        <w:rFonts w:cs="Times New Roman"/>
+      </w:rPr>
     </w:lvl>
     <w:lvl w:ilvl="4" w:tplc="041D0019" w:tentative="1">
       <w:start w:val="1"/>
@@ -1625,6 +1891,9 @@
       <w:pPr>
         <w:ind w:left="3600" w:hanging="360"/>
       </w:pPr>
+      <w:rPr>
+        <w:rFonts w:cs="Times New Roman"/>
+      </w:rPr>
     </w:lvl>
     <w:lvl w:ilvl="5" w:tplc="041D001B" w:tentative="1">
       <w:start w:val="1"/>
@@ -1634,6 +1903,9 @@
       <w:pPr>
         <w:ind w:left="4320" w:hanging="180"/>
       </w:pPr>
+      <w:rPr>
+        <w:rFonts w:cs="Times New Roman"/>
+      </w:rPr>
     </w:lvl>
     <w:lvl w:ilvl="6" w:tplc="041D000F" w:tentative="1">
       <w:start w:val="1"/>
@@ -1643,6 +1915,9 @@
       <w:pPr>
         <w:ind w:left="5040" w:hanging="360"/>
       </w:pPr>
+      <w:rPr>
+        <w:rFonts w:cs="Times New Roman"/>
+      </w:rPr>
     </w:lvl>
     <w:lvl w:ilvl="7" w:tplc="041D0019" w:tentative="1">
       <w:start w:val="1"/>
@@ -1652,6 +1927,9 @@
       <w:pPr>
         <w:ind w:left="5760" w:hanging="360"/>
       </w:pPr>
+      <w:rPr>
+        <w:rFonts w:cs="Times New Roman"/>
+      </w:rPr>
     </w:lvl>
     <w:lvl w:ilvl="8" w:tplc="041D001B" w:tentative="1">
       <w:start w:val="1"/>
@@ -1661,6 +1939,9 @@
       <w:pPr>
         <w:ind w:left="6480" w:hanging="180"/>
       </w:pPr>
+      <w:rPr>
+        <w:rFonts w:cs="Times New Roman"/>
+      </w:rPr>
     </w:lvl>
   </w:abstractNum>
   <w:abstractNum w:abstractNumId="9">
@@ -1676,7 +1957,7 @@
         <w:ind w:left="720" w:hanging="360"/>
       </w:pPr>
       <w:rPr>
-        <w:rFonts w:hint="default"/>
+        <w:rFonts w:cs="Times New Roman" w:hint="default"/>
       </w:rPr>
     </w:lvl>
     <w:lvl w:ilvl="1" w:tplc="041D0019" w:tentative="1">
@@ -1687,6 +1968,9 @@
       <w:pPr>
         <w:ind w:left="1440" w:hanging="360"/>
       </w:pPr>
+      <w:rPr>
+        <w:rFonts w:cs="Times New Roman"/>
+      </w:rPr>
     </w:lvl>
     <w:lvl w:ilvl="2" w:tplc="041D001B" w:tentative="1">
       <w:start w:val="1"/>
@@ -1696,6 +1980,9 @@
       <w:pPr>
         <w:ind w:left="2160" w:hanging="180"/>
       </w:pPr>
+      <w:rPr>
+        <w:rFonts w:cs="Times New Roman"/>
+      </w:rPr>
     </w:lvl>
     <w:lvl w:ilvl="3" w:tplc="041D000F" w:tentative="1">
       <w:start w:val="1"/>
@@ -1705,6 +1992,9 @@
       <w:pPr>
         <w:ind w:left="2880" w:hanging="360"/>
       </w:pPr>
+      <w:rPr>
+        <w:rFonts w:cs="Times New Roman"/>
+      </w:rPr>
     </w:lvl>
     <w:lvl w:ilvl="4" w:tplc="041D0019" w:tentative="1">
       <w:start w:val="1"/>
@@ -1714,6 +2004,9 @@
       <w:pPr>
         <w:ind w:left="3600" w:hanging="360"/>
       </w:pPr>
+      <w:rPr>
+        <w:rFonts w:cs="Times New Roman"/>
+      </w:rPr>
     </w:lvl>
     <w:lvl w:ilvl="5" w:tplc="041D001B" w:tentative="1">
       <w:start w:val="1"/>
@@ -1723,6 +2016,9 @@
       <w:pPr>
         <w:ind w:left="4320" w:hanging="180"/>
       </w:pPr>
+      <w:rPr>
+        <w:rFonts w:cs="Times New Roman"/>
+      </w:rPr>
     </w:lvl>
     <w:lvl w:ilvl="6" w:tplc="041D000F" w:tentative="1">
       <w:start w:val="1"/>
@@ -1732,6 +2028,9 @@
       <w:pPr>
         <w:ind w:left="5040" w:hanging="360"/>
       </w:pPr>
+      <w:rPr>
+        <w:rFonts w:cs="Times New Roman"/>
+      </w:rPr>
     </w:lvl>
     <w:lvl w:ilvl="7" w:tplc="041D0019" w:tentative="1">
       <w:start w:val="1"/>
@@ -1741,6 +2040,9 @@
       <w:pPr>
         <w:ind w:left="5760" w:hanging="360"/>
       </w:pPr>
+      <w:rPr>
+        <w:rFonts w:cs="Times New Roman"/>
+      </w:rPr>
     </w:lvl>
     <w:lvl w:ilvl="8" w:tplc="041D001B" w:tentative="1">
       <w:start w:val="1"/>
@@ -1750,6 +2052,9 @@
       <w:pPr>
         <w:ind w:left="6480" w:hanging="180"/>
       </w:pPr>
+      <w:rPr>
+        <w:rFonts w:cs="Times New Roman"/>
+      </w:rPr>
     </w:lvl>
   </w:abstractNum>
   <w:abstractNum w:abstractNumId="10">
@@ -1765,7 +2070,7 @@
         <w:ind w:left="720" w:hanging="360"/>
       </w:pPr>
       <w:rPr>
-        <w:rFonts w:hint="default"/>
+        <w:rFonts w:cs="Times New Roman" w:hint="default"/>
       </w:rPr>
     </w:lvl>
     <w:lvl w:ilvl="1" w:tplc="041D0019" w:tentative="1">
@@ -1776,6 +2081,9 @@
       <w:pPr>
         <w:ind w:left="1440" w:hanging="360"/>
       </w:pPr>
+      <w:rPr>
+        <w:rFonts w:cs="Times New Roman"/>
+      </w:rPr>
     </w:lvl>
     <w:lvl w:ilvl="2" w:tplc="041D001B" w:tentative="1">
       <w:start w:val="1"/>
@@ -1785,6 +2093,9 @@
       <w:pPr>
         <w:ind w:left="2160" w:hanging="180"/>
       </w:pPr>
+      <w:rPr>
+        <w:rFonts w:cs="Times New Roman"/>
+      </w:rPr>
     </w:lvl>
     <w:lvl w:ilvl="3" w:tplc="041D000F" w:tentative="1">
       <w:start w:val="1"/>
@@ -1794,6 +2105,9 @@
       <w:pPr>
         <w:ind w:left="2880" w:hanging="360"/>
       </w:pPr>
+      <w:rPr>
+        <w:rFonts w:cs="Times New Roman"/>
+      </w:rPr>
     </w:lvl>
     <w:lvl w:ilvl="4" w:tplc="041D0019" w:tentative="1">
       <w:start w:val="1"/>
@@ -1803,6 +2117,9 @@
       <w:pPr>
         <w:ind w:left="3600" w:hanging="360"/>
       </w:pPr>
+      <w:rPr>
+        <w:rFonts w:cs="Times New Roman"/>
+      </w:rPr>
     </w:lvl>
     <w:lvl w:ilvl="5" w:tplc="041D001B" w:tentative="1">
       <w:start w:val="1"/>
@@ -1812,6 +2129,9 @@
       <w:pPr>
         <w:ind w:left="4320" w:hanging="180"/>
       </w:pPr>
+      <w:rPr>
+        <w:rFonts w:cs="Times New Roman"/>
+      </w:rPr>
     </w:lvl>
     <w:lvl w:ilvl="6" w:tplc="041D000F" w:tentative="1">
       <w:start w:val="1"/>
@@ -1821,6 +2141,9 @@
       <w:pPr>
         <w:ind w:left="5040" w:hanging="360"/>
       </w:pPr>
+      <w:rPr>
+        <w:rFonts w:cs="Times New Roman"/>
+      </w:rPr>
     </w:lvl>
     <w:lvl w:ilvl="7" w:tplc="041D0019" w:tentative="1">
       <w:start w:val="1"/>
@@ -1830,6 +2153,9 @@
       <w:pPr>
         <w:ind w:left="5760" w:hanging="360"/>
       </w:pPr>
+      <w:rPr>
+        <w:rFonts w:cs="Times New Roman"/>
+      </w:rPr>
     </w:lvl>
     <w:lvl w:ilvl="8" w:tplc="041D001B" w:tentative="1">
       <w:start w:val="1"/>
@@ -1839,6 +2165,9 @@
       <w:pPr>
         <w:ind w:left="6480" w:hanging="180"/>
       </w:pPr>
+      <w:rPr>
+        <w:rFonts w:cs="Times New Roman"/>
+      </w:rPr>
     </w:lvl>
   </w:abstractNum>
   <w:abstractNum w:abstractNumId="11">
@@ -1854,7 +2183,7 @@
         <w:ind w:left="1080" w:hanging="360"/>
       </w:pPr>
       <w:rPr>
-        <w:rFonts w:hint="default"/>
+        <w:rFonts w:cs="Times New Roman" w:hint="default"/>
       </w:rPr>
     </w:lvl>
     <w:lvl w:ilvl="1" w:tplc="041D0019" w:tentative="1">
@@ -1865,6 +2194,9 @@
       <w:pPr>
         <w:ind w:left="1800" w:hanging="360"/>
       </w:pPr>
+      <w:rPr>
+        <w:rFonts w:cs="Times New Roman"/>
+      </w:rPr>
     </w:lvl>
     <w:lvl w:ilvl="2" w:tplc="041D001B" w:tentative="1">
       <w:start w:val="1"/>
@@ -1874,6 +2206,9 @@
       <w:pPr>
         <w:ind w:left="2520" w:hanging="180"/>
       </w:pPr>
+      <w:rPr>
+        <w:rFonts w:cs="Times New Roman"/>
+      </w:rPr>
     </w:lvl>
     <w:lvl w:ilvl="3" w:tplc="041D000F" w:tentative="1">
       <w:start w:val="1"/>
@@ -1883,6 +2218,9 @@
       <w:pPr>
         <w:ind w:left="3240" w:hanging="360"/>
       </w:pPr>
+      <w:rPr>
+        <w:rFonts w:cs="Times New Roman"/>
+      </w:rPr>
     </w:lvl>
     <w:lvl w:ilvl="4" w:tplc="041D0019" w:tentative="1">
       <w:start w:val="1"/>
@@ -1892,6 +2230,9 @@
       <w:pPr>
         <w:ind w:left="3960" w:hanging="360"/>
       </w:pPr>
+      <w:rPr>
+        <w:rFonts w:cs="Times New Roman"/>
+      </w:rPr>
     </w:lvl>
     <w:lvl w:ilvl="5" w:tplc="041D001B" w:tentative="1">
       <w:start w:val="1"/>
@@ -1901,6 +2242,9 @@
       <w:pPr>
         <w:ind w:left="4680" w:hanging="180"/>
       </w:pPr>
+      <w:rPr>
+        <w:rFonts w:cs="Times New Roman"/>
+      </w:rPr>
     </w:lvl>
     <w:lvl w:ilvl="6" w:tplc="041D000F" w:tentative="1">
       <w:start w:val="1"/>
@@ -1910,6 +2254,9 @@
       <w:pPr>
         <w:ind w:left="5400" w:hanging="360"/>
       </w:pPr>
+      <w:rPr>
+        <w:rFonts w:cs="Times New Roman"/>
+      </w:rPr>
     </w:lvl>
     <w:lvl w:ilvl="7" w:tplc="041D0019" w:tentative="1">
       <w:start w:val="1"/>
@@ -1919,6 +2266,9 @@
       <w:pPr>
         <w:ind w:left="6120" w:hanging="360"/>
       </w:pPr>
+      <w:rPr>
+        <w:rFonts w:cs="Times New Roman"/>
+      </w:rPr>
     </w:lvl>
     <w:lvl w:ilvl="8" w:tplc="041D001B" w:tentative="1">
       <w:start w:val="1"/>
@@ -1928,6 +2278,9 @@
       <w:pPr>
         <w:ind w:left="6840" w:hanging="180"/>
       </w:pPr>
+      <w:rPr>
+        <w:rFonts w:cs="Times New Roman"/>
+      </w:rPr>
     </w:lvl>
   </w:abstractNum>
   <w:abstractNum w:abstractNumId="12">
@@ -1943,7 +2296,7 @@
         <w:ind w:left="720" w:hanging="360"/>
       </w:pPr>
       <w:rPr>
-        <w:rFonts w:hint="default"/>
+        <w:rFonts w:cs="Times New Roman" w:hint="default"/>
       </w:rPr>
     </w:lvl>
     <w:lvl w:ilvl="1" w:tplc="041D0019" w:tentative="1">
@@ -1954,6 +2307,9 @@
       <w:pPr>
         <w:ind w:left="1440" w:hanging="360"/>
       </w:pPr>
+      <w:rPr>
+        <w:rFonts w:cs="Times New Roman"/>
+      </w:rPr>
     </w:lvl>
     <w:lvl w:ilvl="2" w:tplc="041D001B" w:tentative="1">
       <w:start w:val="1"/>
@@ -1963,6 +2319,9 @@
       <w:pPr>
         <w:ind w:left="2160" w:hanging="180"/>
       </w:pPr>
+      <w:rPr>
+        <w:rFonts w:cs="Times New Roman"/>
+      </w:rPr>
     </w:lvl>
     <w:lvl w:ilvl="3" w:tplc="041D000F" w:tentative="1">
       <w:start w:val="1"/>
@@ -1972,6 +2331,9 @@
       <w:pPr>
         <w:ind w:left="2880" w:hanging="360"/>
       </w:pPr>
+      <w:rPr>
+        <w:rFonts w:cs="Times New Roman"/>
+      </w:rPr>
     </w:lvl>
     <w:lvl w:ilvl="4" w:tplc="041D0019" w:tentative="1">
       <w:start w:val="1"/>
@@ -1981,6 +2343,9 @@
       <w:pPr>
         <w:ind w:left="3600" w:hanging="360"/>
       </w:pPr>
+      <w:rPr>
+        <w:rFonts w:cs="Times New Roman"/>
+      </w:rPr>
     </w:lvl>
     <w:lvl w:ilvl="5" w:tplc="041D001B" w:tentative="1">
       <w:start w:val="1"/>
@@ -1990,6 +2355,9 @@
       <w:pPr>
         <w:ind w:left="4320" w:hanging="180"/>
       </w:pPr>
+      <w:rPr>
+        <w:rFonts w:cs="Times New Roman"/>
+      </w:rPr>
     </w:lvl>
     <w:lvl w:ilvl="6" w:tplc="041D000F" w:tentative="1">
       <w:start w:val="1"/>
@@ -1999,6 +2367,9 @@
       <w:pPr>
         <w:ind w:left="5040" w:hanging="360"/>
       </w:pPr>
+      <w:rPr>
+        <w:rFonts w:cs="Times New Roman"/>
+      </w:rPr>
     </w:lvl>
     <w:lvl w:ilvl="7" w:tplc="041D0019" w:tentative="1">
       <w:start w:val="1"/>
@@ -2008,6 +2379,9 @@
       <w:pPr>
         <w:ind w:left="5760" w:hanging="360"/>
       </w:pPr>
+      <w:rPr>
+        <w:rFonts w:cs="Times New Roman"/>
+      </w:rPr>
     </w:lvl>
     <w:lvl w:ilvl="8" w:tplc="041D001B" w:tentative="1">
       <w:start w:val="1"/>
@@ -2017,6 +2391,9 @@
       <w:pPr>
         <w:ind w:left="6480" w:hanging="180"/>
       </w:pPr>
+      <w:rPr>
+        <w:rFonts w:cs="Times New Roman"/>
+      </w:rPr>
     </w:lvl>
   </w:abstractNum>
   <w:abstractNum w:abstractNumId="13">
@@ -2032,7 +2409,7 @@
         <w:ind w:left="720" w:hanging="360"/>
       </w:pPr>
       <w:rPr>
-        <w:rFonts w:hint="default"/>
+        <w:rFonts w:cs="Times New Roman" w:hint="default"/>
       </w:rPr>
     </w:lvl>
     <w:lvl w:ilvl="1" w:tplc="041D0019" w:tentative="1">
@@ -2043,6 +2420,9 @@
       <w:pPr>
         <w:ind w:left="1440" w:hanging="360"/>
       </w:pPr>
+      <w:rPr>
+        <w:rFonts w:cs="Times New Roman"/>
+      </w:rPr>
     </w:lvl>
     <w:lvl w:ilvl="2" w:tplc="041D001B" w:tentative="1">
       <w:start w:val="1"/>
@@ -2052,6 +2432,9 @@
       <w:pPr>
         <w:ind w:left="2160" w:hanging="180"/>
       </w:pPr>
+      <w:rPr>
+        <w:rFonts w:cs="Times New Roman"/>
+      </w:rPr>
     </w:lvl>
     <w:lvl w:ilvl="3" w:tplc="041D000F" w:tentative="1">
       <w:start w:val="1"/>
@@ -2061,6 +2444,9 @@
       <w:pPr>
         <w:ind w:left="2880" w:hanging="360"/>
       </w:pPr>
+      <w:rPr>
+        <w:rFonts w:cs="Times New Roman"/>
+      </w:rPr>
     </w:lvl>
     <w:lvl w:ilvl="4" w:tplc="041D0019" w:tentative="1">
       <w:start w:val="1"/>
@@ -2070,6 +2456,9 @@
       <w:pPr>
         <w:ind w:left="3600" w:hanging="360"/>
       </w:pPr>
+      <w:rPr>
+        <w:rFonts w:cs="Times New Roman"/>
+      </w:rPr>
     </w:lvl>
     <w:lvl w:ilvl="5" w:tplc="041D001B" w:tentative="1">
       <w:start w:val="1"/>
@@ -2079,6 +2468,9 @@
       <w:pPr>
         <w:ind w:left="4320" w:hanging="180"/>
       </w:pPr>
+      <w:rPr>
+        <w:rFonts w:cs="Times New Roman"/>
+      </w:rPr>
     </w:lvl>
     <w:lvl w:ilvl="6" w:tplc="041D000F" w:tentative="1">
       <w:start w:val="1"/>
@@ -2088,6 +2480,9 @@
       <w:pPr>
         <w:ind w:left="5040" w:hanging="360"/>
       </w:pPr>
+      <w:rPr>
+        <w:rFonts w:cs="Times New Roman"/>
+      </w:rPr>
     </w:lvl>
     <w:lvl w:ilvl="7" w:tplc="041D0019" w:tentative="1">
       <w:start w:val="1"/>
@@ -2097,6 +2492,9 @@
       <w:pPr>
         <w:ind w:left="5760" w:hanging="360"/>
       </w:pPr>
+      <w:rPr>
+        <w:rFonts w:cs="Times New Roman"/>
+      </w:rPr>
     </w:lvl>
     <w:lvl w:ilvl="8" w:tplc="041D001B" w:tentative="1">
       <w:start w:val="1"/>
@@ -2106,6 +2504,9 @@
       <w:pPr>
         <w:ind w:left="6480" w:hanging="180"/>
       </w:pPr>
+      <w:rPr>
+        <w:rFonts w:cs="Times New Roman"/>
+      </w:rPr>
     </w:lvl>
   </w:abstractNum>
   <w:num w:numId="1">
@@ -2158,7 +2559,7 @@
   <w:docDefaults>
     <w:rPrDefault>
       <w:rPr>
-        <w:rFonts w:asciiTheme="minorHAnsi" w:eastAsiaTheme="minorHAnsi" w:hAnsiTheme="minorHAnsi" w:cstheme="minorBidi"/>
+        <w:rFonts w:asciiTheme="minorHAnsi" w:eastAsia="Times New Roman" w:hAnsiTheme="minorHAnsi" w:cstheme="minorHAnsi"/>
         <w:sz w:val="22"/>
         <w:szCs w:val="22"/>
         <w:lang w:val="sv-SE" w:eastAsia="en-US" w:bidi="ar-SA"/>
@@ -2276,57 +2677,13 @@
     <w:lsdException w:name="HTML Sample" w:semiHidden="1" w:unhideWhenUsed="1"/>
     <w:lsdException w:name="HTML Typewriter" w:semiHidden="1" w:unhideWhenUsed="1"/>
     <w:lsdException w:name="HTML Variable" w:semiHidden="1" w:unhideWhenUsed="1"/>
-    <w:lsdException w:name="Normal Table" w:semiHidden="1" w:unhideWhenUsed="1"/>
     <w:lsdException w:name="annotation subject" w:semiHidden="1" w:unhideWhenUsed="1"/>
     <w:lsdException w:name="No List" w:semiHidden="1" w:unhideWhenUsed="1"/>
     <w:lsdException w:name="Outline List 1" w:semiHidden="1" w:unhideWhenUsed="1"/>
     <w:lsdException w:name="Outline List 2" w:semiHidden="1" w:unhideWhenUsed="1"/>
     <w:lsdException w:name="Outline List 3" w:semiHidden="1" w:unhideWhenUsed="1"/>
-    <w:lsdException w:name="Table Simple 1" w:semiHidden="1" w:unhideWhenUsed="1"/>
-    <w:lsdException w:name="Table Simple 2" w:semiHidden="1" w:unhideWhenUsed="1"/>
-    <w:lsdException w:name="Table Simple 3" w:semiHidden="1" w:unhideWhenUsed="1"/>
-    <w:lsdException w:name="Table Classic 1" w:semiHidden="1" w:unhideWhenUsed="1"/>
-    <w:lsdException w:name="Table Classic 2" w:semiHidden="1" w:unhideWhenUsed="1"/>
-    <w:lsdException w:name="Table Classic 3" w:semiHidden="1" w:unhideWhenUsed="1"/>
-    <w:lsdException w:name="Table Classic 4" w:semiHidden="1" w:unhideWhenUsed="1"/>
-    <w:lsdException w:name="Table Colorful 1" w:semiHidden="1" w:unhideWhenUsed="1"/>
-    <w:lsdException w:name="Table Colorful 2" w:semiHidden="1" w:unhideWhenUsed="1"/>
-    <w:lsdException w:name="Table Colorful 3" w:semiHidden="1" w:unhideWhenUsed="1"/>
-    <w:lsdException w:name="Table Columns 1" w:semiHidden="1" w:unhideWhenUsed="1"/>
-    <w:lsdException w:name="Table Columns 2" w:semiHidden="1" w:unhideWhenUsed="1"/>
-    <w:lsdException w:name="Table Columns 3" w:semiHidden="1" w:unhideWhenUsed="1"/>
-    <w:lsdException w:name="Table Columns 4" w:semiHidden="1" w:unhideWhenUsed="1"/>
-    <w:lsdException w:name="Table Columns 5" w:semiHidden="1" w:unhideWhenUsed="1"/>
-    <w:lsdException w:name="Table Grid 1" w:semiHidden="1" w:unhideWhenUsed="1"/>
-    <w:lsdException w:name="Table Grid 2" w:semiHidden="1" w:unhideWhenUsed="1"/>
-    <w:lsdException w:name="Table Grid 3" w:semiHidden="1" w:unhideWhenUsed="1"/>
-    <w:lsdException w:name="Table Grid 4" w:semiHidden="1" w:unhideWhenUsed="1"/>
-    <w:lsdException w:name="Table Grid 5" w:semiHidden="1" w:unhideWhenUsed="1"/>
-    <w:lsdException w:name="Table Grid 6" w:semiHidden="1" w:unhideWhenUsed="1"/>
-    <w:lsdException w:name="Table Grid 7" w:semiHidden="1" w:unhideWhenUsed="1"/>
-    <w:lsdException w:name="Table Grid 8" w:semiHidden="1" w:unhideWhenUsed="1"/>
-    <w:lsdException w:name="Table List 1" w:semiHidden="1" w:unhideWhenUsed="1"/>
-    <w:lsdException w:name="Table List 2" w:semiHidden="1" w:unhideWhenUsed="1"/>
-    <w:lsdException w:name="Table List 3" w:semiHidden="1" w:unhideWhenUsed="1"/>
-    <w:lsdException w:name="Table List 4" w:semiHidden="1" w:unhideWhenUsed="1"/>
-    <w:lsdException w:name="Table List 5" w:semiHidden="1" w:unhideWhenUsed="1"/>
-    <w:lsdException w:name="Table List 6" w:semiHidden="1" w:unhideWhenUsed="1"/>
-    <w:lsdException w:name="Table List 7" w:semiHidden="1" w:unhideWhenUsed="1"/>
-    <w:lsdException w:name="Table List 8" w:semiHidden="1" w:unhideWhenUsed="1"/>
-    <w:lsdException w:name="Table 3D effects 1" w:semiHidden="1" w:unhideWhenUsed="1"/>
-    <w:lsdException w:name="Table 3D effects 2" w:semiHidden="1" w:unhideWhenUsed="1"/>
-    <w:lsdException w:name="Table 3D effects 3" w:semiHidden="1" w:unhideWhenUsed="1"/>
-    <w:lsdException w:name="Table Contemporary" w:semiHidden="1" w:unhideWhenUsed="1"/>
-    <w:lsdException w:name="Table Elegant" w:semiHidden="1" w:unhideWhenUsed="1"/>
-    <w:lsdException w:name="Table Professional" w:semiHidden="1" w:unhideWhenUsed="1"/>
-    <w:lsdException w:name="Table Subtle 1" w:semiHidden="1" w:unhideWhenUsed="1"/>
-    <w:lsdException w:name="Table Subtle 2" w:semiHidden="1" w:unhideWhenUsed="1"/>
-    <w:lsdException w:name="Table Web 1" w:semiHidden="1" w:unhideWhenUsed="1"/>
-    <w:lsdException w:name="Table Web 2" w:semiHidden="1" w:unhideWhenUsed="1"/>
-    <w:lsdException w:name="Table Web 3" w:semiHidden="1" w:unhideWhenUsed="1"/>
     <w:lsdException w:name="Balloon Text" w:semiHidden="1" w:unhideWhenUsed="1"/>
     <w:lsdException w:name="Table Grid" w:uiPriority="59"/>
-    <w:lsdException w:name="Table Theme" w:semiHidden="1" w:unhideWhenUsed="1"/>
     <w:lsdException w:name="Placeholder Text" w:semiHidden="1"/>
     <w:lsdException w:name="No Spacing" w:uiPriority="1" w:qFormat="1"/>
     <w:lsdException w:name="Light Shading" w:uiPriority="60"/>
@@ -2547,6 +2904,7 @@
     <w:name w:val="Normal"/>
     <w:qFormat/>
     <w:rPr>
+      <w:rFonts w:cs="Times New Roman"/>
       <w:noProof/>
     </w:rPr>
   </w:style>
@@ -2565,7 +2923,7 @@
       <w:outlineLvl w:val="0"/>
     </w:pPr>
     <w:rPr>
-      <w:rFonts w:asciiTheme="majorHAnsi" w:eastAsiaTheme="majorEastAsia" w:hAnsiTheme="majorHAnsi" w:cstheme="majorBidi"/>
+      <w:rFonts w:asciiTheme="majorHAnsi" w:eastAsiaTheme="majorEastAsia" w:hAnsiTheme="majorHAnsi"/>
       <w:b/>
       <w:bCs/>
       <w:color w:val="365F91" w:themeColor="accent1" w:themeShade="BF"/>
@@ -2589,7 +2947,7 @@
       <w:outlineLvl w:val="1"/>
     </w:pPr>
     <w:rPr>
-      <w:rFonts w:asciiTheme="majorHAnsi" w:eastAsiaTheme="majorEastAsia" w:hAnsiTheme="majorHAnsi" w:cstheme="majorBidi"/>
+      <w:rFonts w:asciiTheme="majorHAnsi" w:eastAsiaTheme="majorEastAsia" w:hAnsiTheme="majorHAnsi"/>
       <w:b/>
       <w:bCs/>
       <w:color w:val="4F81BD" w:themeColor="accent1"/>
@@ -2629,9 +2987,10 @@
     <w:basedOn w:val="DefaultParagraphFont"/>
     <w:link w:val="Heading1"/>
     <w:uiPriority w:val="9"/>
+    <w:locked/>
     <w:rsid w:val="005558E1"/>
     <w:rPr>
-      <w:rFonts w:asciiTheme="majorHAnsi" w:eastAsiaTheme="majorEastAsia" w:hAnsiTheme="majorHAnsi" w:cstheme="majorBidi"/>
+      <w:rFonts w:asciiTheme="majorHAnsi" w:eastAsiaTheme="majorEastAsia" w:hAnsiTheme="majorHAnsi" w:cs="Times New Roman"/>
       <w:b/>
       <w:bCs/>
       <w:noProof/>
@@ -2645,9 +3004,10 @@
     <w:basedOn w:val="DefaultParagraphFont"/>
     <w:link w:val="Heading2"/>
     <w:uiPriority w:val="9"/>
+    <w:locked/>
     <w:rsid w:val="005558E1"/>
     <w:rPr>
-      <w:rFonts w:asciiTheme="majorHAnsi" w:eastAsiaTheme="majorEastAsia" w:hAnsiTheme="majorHAnsi" w:cstheme="majorBidi"/>
+      <w:rFonts w:asciiTheme="majorHAnsi" w:eastAsiaTheme="majorEastAsia" w:hAnsiTheme="majorHAnsi" w:cs="Times New Roman"/>
       <w:b/>
       <w:bCs/>
       <w:noProof/>
@@ -2679,6 +3039,7 @@
     <w:link w:val="BalloonText"/>
     <w:uiPriority w:val="99"/>
     <w:semiHidden/>
+    <w:locked/>
     <w:rsid w:val="002A2AF6"/>
     <w:rPr>
       <w:rFonts w:ascii="Tahoma" w:hAnsi="Tahoma" w:cs="Tahoma"/>

</xml_diff>